<commit_message>
Cell dimensions were not picometers
</commit_message>
<xml_diff>
--- a/finalcif/template/report_default.docx
+++ b/finalcif/template/report_default.docx
@@ -1,10 +1,10 @@
 
 <file path=word/document.xml><?xml version="1.0" encoding="utf-8"?>
-<w:document xmlns:wpc="http://schemas.microsoft.com/office/word/2010/wordprocessingCanvas" xmlns:cx="http://schemas.microsoft.com/office/drawing/2014/chartex" xmlns:cx1="http://schemas.microsoft.com/office/drawing/2015/9/8/chartex" xmlns:cx2="http://schemas.microsoft.com/office/drawing/2015/10/21/chartex" xmlns:cx3="http://schemas.microsoft.com/office/drawing/2016/5/9/chartex" xmlns:cx4="http://schemas.microsoft.com/office/drawing/2016/5/10/chartex" xmlns:cx5="http://schemas.microsoft.com/office/drawing/2016/5/11/chartex" xmlns:cx6="http://schemas.microsoft.com/office/drawing/2016/5/12/chartex" xmlns:cx7="http://schemas.microsoft.com/office/drawing/2016/5/13/chartex" xmlns:cx8="http://schemas.microsoft.com/office/drawing/2016/5/14/chartex" xmlns:mc="http://schemas.openxmlformats.org/markup-compatibility/2006" xmlns:aink="http://schemas.microsoft.com/office/drawing/2016/ink" xmlns:am3d="http://schemas.microsoft.com/office/drawing/2017/model3d" xmlns:o="urn:schemas-microsoft-com:office:office" xmlns:oel="http://schemas.microsoft.com/office/2019/extlst" xmlns:r="http://schemas.openxmlformats.org/officeDocument/2006/relationships" xmlns:m="http://schemas.openxmlformats.org/officeDocument/2006/math" xmlns:v="urn:schemas-microsoft-com:vml" xmlns:wp14="http://schemas.microsoft.com/office/word/2010/wordprocessingDrawing" xmlns:wp="http://schemas.openxmlformats.org/drawingml/2006/wordprocessingDrawing" xmlns:w10="urn:schemas-microsoft-com:office:word" xmlns:w="http://schemas.openxmlformats.org/wordprocessingml/2006/main" xmlns:w14="http://schemas.microsoft.com/office/word/2010/wordml" xmlns:w15="http://schemas.microsoft.com/office/word/2012/wordml" xmlns:w16cex="http://schemas.microsoft.com/office/word/2018/wordml/cex" xmlns:w16cid="http://schemas.microsoft.com/office/word/2016/wordml/cid" xmlns:w16="http://schemas.microsoft.com/office/word/2018/wordml" xmlns:w16sdtdh="http://schemas.microsoft.com/office/word/2020/wordml/sdtdatahash" xmlns:w16se="http://schemas.microsoft.com/office/word/2015/wordml/symex" xmlns:wpg="http://schemas.microsoft.com/office/word/2010/wordprocessingGroup" xmlns:wpi="http://schemas.microsoft.com/office/word/2010/wordprocessingInk" xmlns:wne="http://schemas.microsoft.com/office/word/2006/wordml" xmlns:wps="http://schemas.microsoft.com/office/word/2010/wordprocessingShape" mc:Ignorable="w14 w15 w16se w16cid w16 w16cex w16sdtdh wp14">
+<w:document xmlns:wpc="http://schemas.microsoft.com/office/word/2010/wordprocessingCanvas" xmlns:cx="http://schemas.microsoft.com/office/drawing/2014/chartex" xmlns:cx1="http://schemas.microsoft.com/office/drawing/2015/9/8/chartex" xmlns:cx2="http://schemas.microsoft.com/office/drawing/2015/10/21/chartex" xmlns:cx3="http://schemas.microsoft.com/office/drawing/2016/5/9/chartex" xmlns:cx4="http://schemas.microsoft.com/office/drawing/2016/5/10/chartex" xmlns:cx5="http://schemas.microsoft.com/office/drawing/2016/5/11/chartex" xmlns:cx6="http://schemas.microsoft.com/office/drawing/2016/5/12/chartex" xmlns:cx7="http://schemas.microsoft.com/office/drawing/2016/5/13/chartex" xmlns:cx8="http://schemas.microsoft.com/office/drawing/2016/5/14/chartex" xmlns:mc="http://schemas.openxmlformats.org/markup-compatibility/2006" xmlns:aink="http://schemas.microsoft.com/office/drawing/2016/ink" xmlns:am3d="http://schemas.microsoft.com/office/drawing/2017/model3d" xmlns:o="urn:schemas-microsoft-com:office:office" xmlns:oel="http://schemas.microsoft.com/office/2019/extlst" xmlns:r="http://schemas.openxmlformats.org/officeDocument/2006/relationships" xmlns:m="http://schemas.openxmlformats.org/officeDocument/2006/math" xmlns:v="urn:schemas-microsoft-com:vml" xmlns:wp14="http://schemas.microsoft.com/office/word/2010/wordprocessingDrawing" xmlns:wp="http://schemas.openxmlformats.org/drawingml/2006/wordprocessingDrawing" xmlns:w10="urn:schemas-microsoft-com:office:word" xmlns:w="http://schemas.openxmlformats.org/wordprocessingml/2006/main" xmlns:w14="http://schemas.microsoft.com/office/word/2010/wordml" xmlns:w15="http://schemas.microsoft.com/office/word/2012/wordml" xmlns:w16cex="http://schemas.microsoft.com/office/word/2018/wordml/cex" xmlns:w16cid="http://schemas.microsoft.com/office/word/2016/wordml/cid" xmlns:w16="http://schemas.microsoft.com/office/word/2018/wordml" xmlns:w16du="http://schemas.microsoft.com/office/word/2023/wordml/word16du" xmlns:w16sdtdh="http://schemas.microsoft.com/office/word/2020/wordml/sdtdatahash" xmlns:w16se="http://schemas.microsoft.com/office/word/2015/wordml/symex" xmlns:wpg="http://schemas.microsoft.com/office/word/2010/wordprocessingGroup" xmlns:wpi="http://schemas.microsoft.com/office/word/2010/wordprocessingInk" xmlns:wne="http://schemas.microsoft.com/office/word/2006/wordml" xmlns:wps="http://schemas.microsoft.com/office/word/2010/wordprocessingShape" mc:Ignorable="w14 w15 w16se w16cid w16 w16cex w16sdtdh w16du wp14">
   <w:body>
     <w:p>
       <w:pPr>
-        <w:pStyle w:val="berschrift1"/>
+        <w:pStyle w:val="Heading1"/>
       </w:pPr>
       <w:r>
         <w:t>Structure Tables</w:t>
@@ -18,23 +18,13 @@
         <w:t xml:space="preserve">{%if </w:t>
       </w:r>
       <w:proofErr w:type="spellStart"/>
-      <w:proofErr w:type="gramStart"/>
       <w:r>
         <w:rPr>
           <w:color w:val="C00000"/>
           <w:sz w:val="16"/>
           <w:szCs w:val="20"/>
         </w:rPr>
-        <w:t>options.report</w:t>
-      </w:r>
-      <w:proofErr w:type="gramEnd"/>
-      <w:r>
-        <w:rPr>
-          <w:color w:val="C00000"/>
-          <w:sz w:val="16"/>
-          <w:szCs w:val="20"/>
-        </w:rPr>
-        <w:t>_text</w:t>
+        <w:t>options.report_text</w:t>
       </w:r>
       <w:proofErr w:type="spellEnd"/>
       <w:r>
@@ -92,16 +82,11 @@
         </w:rPr>
         <w:t xml:space="preserve"> </w:t>
       </w:r>
-      <w:proofErr w:type="gramStart"/>
       <w:r>
         <w:t>%}</w:t>
       </w:r>
       <w:r>
-        <w:t>{</w:t>
-      </w:r>
-      <w:proofErr w:type="gramEnd"/>
-      <w:r>
-        <w:t xml:space="preserve">% </w:t>
+        <w:t xml:space="preserve">{% </w:t>
       </w:r>
       <w:r>
         <w:rPr>
@@ -568,7 +553,6 @@
         </w:rPr>
         <w:t xml:space="preserve"> </w:t>
       </w:r>
-      <w:proofErr w:type="gramStart"/>
       <w:r>
         <w:rPr>
           <w:sz w:val="12"/>
@@ -579,11 +563,7 @@
         <w:t>}</w:t>
       </w:r>
       <w:r>
-        <w:t>was</w:t>
-      </w:r>
-      <w:proofErr w:type="gramEnd"/>
-      <w:r>
-        <w:t xml:space="preserve"> equipped with </w:t>
+        <w:t xml:space="preserve">was equipped with </w:t>
       </w:r>
       <w:r>
         <w:t>{{</w:t>
@@ -1518,7 +1498,6 @@
           <w:lang w:val="fr-FR"/>
         </w:rPr>
       </w:pPr>
-      <w:proofErr w:type="gramStart"/>
       <w:r>
         <w:rPr>
           <w:lang w:val="fr-FR"/>
@@ -1539,7 +1518,6 @@
         <w:t>cif</w:t>
       </w:r>
       <w:proofErr w:type="spellEnd"/>
-      <w:proofErr w:type="gramEnd"/>
       <w:r>
         <w:rPr>
           <w:lang w:val="fr-FR"/>
@@ -1719,7 +1697,6 @@
         <w:t xml:space="preserve">structures. This report and the CIF file were generated using </w:t>
       </w:r>
       <w:proofErr w:type="spellStart"/>
-      <w:proofErr w:type="gramStart"/>
       <w:r>
         <w:t>FinalCif</w:t>
       </w:r>
@@ -1733,7 +1710,6 @@
         </w:rPr>
         <w:t>[</w:t>
       </w:r>
-      <w:proofErr w:type="gramEnd"/>
       <w:r>
         <w:rPr>
           <w:vertAlign w:val="superscript"/>
@@ -1766,7 +1742,7 @@
     </w:p>
     <w:p>
       <w:pPr>
-        <w:pStyle w:val="berschrift2"/>
+        <w:pStyle w:val="Heading2"/>
       </w:pPr>
       <w:r>
         <w:br w:type="column"/>
@@ -1782,16 +1758,11 @@
         </w:rPr>
         <w:t xml:space="preserve">endif </w:t>
       </w:r>
-      <w:proofErr w:type="gramStart"/>
       <w:r>
         <w:t>%}</w:t>
       </w:r>
       <w:r>
-        <w:t>Table</w:t>
-      </w:r>
-      <w:proofErr w:type="gramEnd"/>
-      <w:r>
-        <w:t xml:space="preserve"> </w:t>
+        <w:t xml:space="preserve">Table </w:t>
       </w:r>
       <w:r>
         <w:fldChar w:fldCharType="begin"/>
@@ -1847,7 +1818,7 @@
     </w:p>
     <w:tbl>
       <w:tblPr>
-        <w:tblStyle w:val="TabellemithellemGitternetz"/>
+        <w:tblStyle w:val="TableGridLight"/>
         <w:tblW w:w="4534" w:type="dxa"/>
         <w:tblLook w:val="04A0" w:firstRow="1" w:lastRow="0" w:firstColumn="1" w:lastColumn="0" w:noHBand="0" w:noVBand="1"/>
       </w:tblPr>
@@ -1883,7 +1854,6 @@
                 <w:lang w:val="fr-FR"/>
               </w:rPr>
             </w:pPr>
-            <w:proofErr w:type="gramStart"/>
             <w:r>
               <w:rPr>
                 <w:lang w:val="fr-FR"/>
@@ -1900,7 +1870,6 @@
               <w:t>cif</w:t>
             </w:r>
             <w:proofErr w:type="spellEnd"/>
-            <w:proofErr w:type="gramEnd"/>
             <w:r>
               <w:rPr>
                 <w:sz w:val="8"/>
@@ -1960,7 +1929,6 @@
             <w:pPr>
               <w:pStyle w:val="tabletext"/>
             </w:pPr>
-            <w:proofErr w:type="gramStart"/>
             <w:r>
               <w:t xml:space="preserve">{{ </w:t>
             </w:r>
@@ -1969,14 +1937,7 @@
               <w:rPr>
                 <w:sz w:val="12"/>
               </w:rPr>
-              <w:t>sum</w:t>
-            </w:r>
-            <w:proofErr w:type="gramEnd"/>
-            <w:r>
-              <w:rPr>
-                <w:sz w:val="12"/>
-              </w:rPr>
-              <w:t>_formula</w:t>
+              <w:t>sum_formula</w:t>
             </w:r>
             <w:proofErr w:type="spellEnd"/>
             <w:r>
@@ -2014,7 +1975,6 @@
               <w:t>{{</w:t>
             </w:r>
             <w:proofErr w:type="spellStart"/>
-            <w:proofErr w:type="gramStart"/>
             <w:r>
               <w:rPr>
                 <w:sz w:val="10"/>
@@ -2029,7 +1989,6 @@
               <w:t>._</w:t>
             </w:r>
             <w:proofErr w:type="spellStart"/>
-            <w:proofErr w:type="gramEnd"/>
             <w:r>
               <w:rPr>
                 <w:sz w:val="10"/>
@@ -2074,7 +2033,6 @@
             <w:pPr>
               <w:pStyle w:val="tabletext"/>
             </w:pPr>
-            <w:proofErr w:type="gramStart"/>
             <w:r>
               <w:t>{{</w:t>
             </w:r>
@@ -2089,7 +2047,6 @@
               <w:t>cif</w:t>
             </w:r>
             <w:proofErr w:type="spellEnd"/>
-            <w:proofErr w:type="gramEnd"/>
             <w:r>
               <w:rPr>
                 <w:sz w:val="10"/>
@@ -2141,7 +2098,6 @@
             <w:pPr>
               <w:pStyle w:val="tabletext"/>
             </w:pPr>
-            <w:proofErr w:type="gramStart"/>
             <w:r>
               <w:t xml:space="preserve">{{ </w:t>
             </w:r>
@@ -2153,7 +2109,6 @@
               <w:t>cif</w:t>
             </w:r>
             <w:proofErr w:type="spellEnd"/>
-            <w:proofErr w:type="gramEnd"/>
             <w:r>
               <w:rPr>
                 <w:sz w:val="10"/>
@@ -2228,7 +2183,6 @@
             <w:r>
               <w:t xml:space="preserve"> </w:t>
             </w:r>
-            <w:proofErr w:type="gramStart"/>
             <w:r>
               <w:t>{{</w:t>
             </w:r>
@@ -2244,7 +2198,6 @@
               <w:t>itnum</w:t>
             </w:r>
             <w:proofErr w:type="spellEnd"/>
-            <w:proofErr w:type="gramEnd"/>
             <w:r>
               <w:rPr>
                 <w:sz w:val="16"/>
@@ -2303,7 +2256,6 @@
             <w:pPr>
               <w:pStyle w:val="tabletext"/>
             </w:pPr>
-            <w:proofErr w:type="gramStart"/>
             <w:r>
               <w:t>{{</w:t>
             </w:r>
@@ -2318,7 +2270,6 @@
               <w:t>cif</w:t>
             </w:r>
             <w:proofErr w:type="spellEnd"/>
-            <w:proofErr w:type="gramEnd"/>
             <w:r>
               <w:rPr>
                 <w:sz w:val="12"/>
@@ -2331,6 +2282,12 @@
                 <w:sz w:val="12"/>
               </w:rPr>
               <w:t>cell_length_a</w:t>
+            </w:r>
+            <w:r>
+              <w:rPr>
+                <w:sz w:val="12"/>
+              </w:rPr>
+              <w:t>|to_pm</w:t>
             </w:r>
             <w:proofErr w:type="spellEnd"/>
             <w:r>
@@ -2390,7 +2347,6 @@
             <w:pPr>
               <w:pStyle w:val="tabletext"/>
             </w:pPr>
-            <w:proofErr w:type="gramStart"/>
             <w:r>
               <w:t>{{</w:t>
             </w:r>
@@ -2405,7 +2361,6 @@
               <w:t>cif</w:t>
             </w:r>
             <w:proofErr w:type="spellEnd"/>
-            <w:proofErr w:type="gramEnd"/>
             <w:r>
               <w:rPr>
                 <w:sz w:val="12"/>
@@ -2418,6 +2373,12 @@
                 <w:sz w:val="12"/>
               </w:rPr>
               <w:t>cell_length_b</w:t>
+            </w:r>
+            <w:r>
+              <w:rPr>
+                <w:sz w:val="12"/>
+              </w:rPr>
+              <w:t>|to_pm</w:t>
             </w:r>
             <w:proofErr w:type="spellEnd"/>
             <w:r>
@@ -2477,7 +2438,6 @@
             <w:pPr>
               <w:pStyle w:val="tabletext"/>
             </w:pPr>
-            <w:proofErr w:type="gramStart"/>
             <w:r>
               <w:t>{{</w:t>
             </w:r>
@@ -2492,7 +2452,6 @@
               <w:t>cif</w:t>
             </w:r>
             <w:proofErr w:type="spellEnd"/>
-            <w:proofErr w:type="gramEnd"/>
             <w:r>
               <w:rPr>
                 <w:sz w:val="12"/>
@@ -2511,6 +2470,12 @@
                 <w:sz w:val="12"/>
               </w:rPr>
               <w:t>cell_length_c</w:t>
+            </w:r>
+            <w:r>
+              <w:rPr>
+                <w:sz w:val="12"/>
+              </w:rPr>
+              <w:t>|to_pm</w:t>
             </w:r>
             <w:proofErr w:type="spellEnd"/>
             <w:r>
@@ -2556,7 +2521,6 @@
             <w:pPr>
               <w:pStyle w:val="tabletext"/>
             </w:pPr>
-            <w:proofErr w:type="gramStart"/>
             <w:r>
               <w:t>{{</w:t>
             </w:r>
@@ -2571,7 +2535,6 @@
               <w:t>cif</w:t>
             </w:r>
             <w:proofErr w:type="spellEnd"/>
-            <w:proofErr w:type="gramEnd"/>
             <w:r>
               <w:rPr>
                 <w:sz w:val="12"/>
@@ -2641,7 +2604,6 @@
             <w:pPr>
               <w:pStyle w:val="tabletext"/>
             </w:pPr>
-            <w:proofErr w:type="gramStart"/>
             <w:r>
               <w:t>{{</w:t>
             </w:r>
@@ -2656,7 +2618,6 @@
               <w:t>cif</w:t>
             </w:r>
             <w:proofErr w:type="spellEnd"/>
-            <w:proofErr w:type="gramEnd"/>
             <w:r>
               <w:rPr>
                 <w:sz w:val="12"/>
@@ -2726,7 +2687,6 @@
             <w:pPr>
               <w:pStyle w:val="tabletext"/>
             </w:pPr>
-            <w:proofErr w:type="gramStart"/>
             <w:r>
               <w:t>{{</w:t>
             </w:r>
@@ -2741,7 +2701,6 @@
               <w:t>cif</w:t>
             </w:r>
             <w:proofErr w:type="spellEnd"/>
-            <w:proofErr w:type="gramEnd"/>
             <w:r>
               <w:rPr>
                 <w:sz w:val="12"/>
@@ -2828,7 +2787,6 @@
             <w:pPr>
               <w:pStyle w:val="tabletext"/>
             </w:pPr>
-            <w:proofErr w:type="gramStart"/>
             <w:r>
               <w:t>{{</w:t>
             </w:r>
@@ -2843,7 +2801,6 @@
               <w:t>cif</w:t>
             </w:r>
             <w:proofErr w:type="spellEnd"/>
-            <w:proofErr w:type="gramEnd"/>
             <w:r>
               <w:rPr>
                 <w:sz w:val="12"/>
@@ -2856,6 +2813,12 @@
                 <w:sz w:val="12"/>
               </w:rPr>
               <w:t>cell_volume</w:t>
+            </w:r>
+            <w:r>
+              <w:rPr>
+                <w:sz w:val="12"/>
+              </w:rPr>
+              <w:t>|to_nm</w:t>
             </w:r>
             <w:proofErr w:type="spellEnd"/>
             <w:r>
@@ -2898,7 +2861,6 @@
             <w:pPr>
               <w:pStyle w:val="tabletext"/>
             </w:pPr>
-            <w:proofErr w:type="gramStart"/>
             <w:r>
               <w:t>{{</w:t>
             </w:r>
@@ -2913,7 +2875,6 @@
               <w:t>cif</w:t>
             </w:r>
             <w:proofErr w:type="spellEnd"/>
-            <w:proofErr w:type="gramEnd"/>
             <w:r>
               <w:rPr>
                 <w:sz w:val="12"/>
@@ -2995,7 +2956,6 @@
             <w:pPr>
               <w:pStyle w:val="tabletext"/>
             </w:pPr>
-            <w:proofErr w:type="gramStart"/>
             <w:r>
               <w:t>{{</w:t>
             </w:r>
@@ -3010,7 +2970,6 @@
               <w:t>cif</w:t>
             </w:r>
             <w:proofErr w:type="spellEnd"/>
-            <w:proofErr w:type="gramEnd"/>
             <w:r>
               <w:rPr>
                 <w:sz w:val="12"/>
@@ -3084,7 +3043,6 @@
             <w:pPr>
               <w:pStyle w:val="tabletext"/>
             </w:pPr>
-            <w:proofErr w:type="gramStart"/>
             <w:r>
               <w:t>{{</w:t>
             </w:r>
@@ -3099,7 +3057,6 @@
               <w:t>cif</w:t>
             </w:r>
             <w:proofErr w:type="spellEnd"/>
-            <w:proofErr w:type="gramEnd"/>
             <w:r>
               <w:rPr>
                 <w:sz w:val="12"/>
@@ -3138,7 +3095,6 @@
             <w:pPr>
               <w:pStyle w:val="tabletext"/>
             </w:pPr>
-            <w:proofErr w:type="gramStart"/>
             <w:r>
               <w:rPr>
                 <w:i/>
@@ -3146,11 +3102,7 @@
               <w:t>F</w:t>
             </w:r>
             <w:r>
-              <w:t>(</w:t>
-            </w:r>
-            <w:proofErr w:type="gramEnd"/>
-            <w:r>
-              <w:t>000)</w:t>
+              <w:t>(000)</w:t>
             </w:r>
           </w:p>
         </w:tc>
@@ -3162,7 +3114,6 @@
             <w:pPr>
               <w:pStyle w:val="tabletext"/>
             </w:pPr>
-            <w:proofErr w:type="gramStart"/>
             <w:r>
               <w:t>{{</w:t>
             </w:r>
@@ -3173,14 +3124,7 @@
               <w:rPr>
                 <w:sz w:val="12"/>
               </w:rPr>
-              <w:t>cif</w:t>
-            </w:r>
-            <w:proofErr w:type="gramEnd"/>
-            <w:r>
-              <w:rPr>
-                <w:sz w:val="12"/>
-              </w:rPr>
-              <w:t>._exptl_crystal_F_000</w:t>
+              <w:t>cif._exptl_crystal_F_000</w:t>
             </w:r>
             <w:r>
               <w:rPr>
@@ -3228,7 +3172,6 @@
             <w:pPr>
               <w:pStyle w:val="tabletext"/>
             </w:pPr>
-            <w:proofErr w:type="gramStart"/>
             <w:r>
               <w:t>{{</w:t>
             </w:r>
@@ -3240,14 +3183,7 @@
               <w:rPr>
                 <w:sz w:val="14"/>
               </w:rPr>
-              <w:t>crystal</w:t>
-            </w:r>
-            <w:proofErr w:type="gramEnd"/>
-            <w:r>
-              <w:rPr>
-                <w:sz w:val="14"/>
-              </w:rPr>
-              <w:t>_size</w:t>
+              <w:t>crystal_size</w:t>
             </w:r>
             <w:proofErr w:type="spellEnd"/>
             <w:r>
@@ -3292,7 +3228,6 @@
             <w:pPr>
               <w:pStyle w:val="tabletext"/>
             </w:pPr>
-            <w:proofErr w:type="gramStart"/>
             <w:r>
               <w:t>{{</w:t>
             </w:r>
@@ -3304,14 +3239,7 @@
               <w:rPr>
                 <w:sz w:val="14"/>
               </w:rPr>
-              <w:t>crystal</w:t>
-            </w:r>
-            <w:proofErr w:type="gramEnd"/>
-            <w:r>
-              <w:rPr>
-                <w:sz w:val="14"/>
-              </w:rPr>
-              <w:t>_colo</w:t>
+              <w:t>crystal_colo</w:t>
             </w:r>
             <w:r>
               <w:rPr>
@@ -3363,7 +3291,6 @@
             <w:pPr>
               <w:pStyle w:val="tabletext"/>
             </w:pPr>
-            <w:proofErr w:type="gramStart"/>
             <w:r>
               <w:t>{{</w:t>
             </w:r>
@@ -3375,14 +3302,7 @@
               <w:rPr>
                 <w:sz w:val="14"/>
               </w:rPr>
-              <w:t>crystal</w:t>
-            </w:r>
-            <w:proofErr w:type="gramEnd"/>
-            <w:r>
-              <w:rPr>
-                <w:sz w:val="14"/>
-              </w:rPr>
-              <w:t>_</w:t>
+              <w:t>crystal_</w:t>
             </w:r>
             <w:r>
               <w:rPr>
@@ -3425,7 +3345,6 @@
             <w:pPr>
               <w:pStyle w:val="tabletext"/>
             </w:pPr>
-            <w:proofErr w:type="gramStart"/>
             <w:r>
               <w:t>{{</w:t>
             </w:r>
@@ -3438,7 +3357,6 @@
               </w:rPr>
               <w:t>radiation</w:t>
             </w:r>
-            <w:proofErr w:type="gramEnd"/>
             <w:r>
               <w:rPr>
                 <w:sz w:val="14"/>
@@ -3592,7 +3510,6 @@
             <w:pPr>
               <w:pStyle w:val="tabletext"/>
             </w:pPr>
-            <w:proofErr w:type="gramStart"/>
             <w:r>
               <w:t>{{</w:t>
             </w:r>
@@ -3604,14 +3521,7 @@
               <w:rPr>
                 <w:sz w:val="14"/>
               </w:rPr>
-              <w:t>theta</w:t>
-            </w:r>
-            <w:proofErr w:type="gramEnd"/>
-            <w:r>
-              <w:rPr>
-                <w:sz w:val="14"/>
-              </w:rPr>
-              <w:t>_range</w:t>
+              <w:t>theta_range</w:t>
             </w:r>
             <w:proofErr w:type="spellEnd"/>
             <w:r>
@@ -3651,7 +3561,6 @@
             <w:pPr>
               <w:pStyle w:val="tabletext"/>
             </w:pPr>
-            <w:proofErr w:type="gramStart"/>
             <w:r>
               <w:t>{{</w:t>
             </w:r>
@@ -3663,14 +3572,7 @@
               <w:rPr>
                 <w:sz w:val="14"/>
               </w:rPr>
-              <w:t>index</w:t>
-            </w:r>
-            <w:proofErr w:type="gramEnd"/>
-            <w:r>
-              <w:rPr>
-                <w:sz w:val="14"/>
-              </w:rPr>
-              <w:t>_ranges</w:t>
+              <w:t>index_ranges</w:t>
             </w:r>
             <w:proofErr w:type="spellEnd"/>
             <w:r>
@@ -3710,7 +3612,6 @@
             <w:pPr>
               <w:pStyle w:val="tabletext"/>
             </w:pPr>
-            <w:proofErr w:type="gramStart"/>
             <w:r>
               <w:t>{{</w:t>
             </w:r>
@@ -3725,7 +3626,6 @@
               <w:t>cif</w:t>
             </w:r>
             <w:proofErr w:type="spellEnd"/>
-            <w:proofErr w:type="gramEnd"/>
             <w:r>
               <w:rPr>
                 <w:sz w:val="14"/>
@@ -3777,7 +3677,6 @@
             <w:pPr>
               <w:pStyle w:val="tabletext"/>
             </w:pPr>
-            <w:proofErr w:type="gramStart"/>
             <w:r>
               <w:t>{{</w:t>
             </w:r>
@@ -3789,14 +3688,7 @@
               <w:rPr>
                 <w:sz w:val="12"/>
               </w:rPr>
-              <w:t>indepentent</w:t>
-            </w:r>
-            <w:proofErr w:type="gramEnd"/>
-            <w:r>
-              <w:rPr>
-                <w:sz w:val="12"/>
-              </w:rPr>
-              <w:t>_refl</w:t>
+              <w:t>indepentent_refl</w:t>
             </w:r>
             <w:proofErr w:type="spellEnd"/>
             <w:r>
@@ -3829,11 +3721,7 @@
             </w:r>
             <w:proofErr w:type="spellEnd"/>
             <w:r>
-              <w:t xml:space="preserve"> = </w:t>
-            </w:r>
-            <w:proofErr w:type="gramStart"/>
-            <w:r>
-              <w:t>{{</w:t>
+              <w:t xml:space="preserve"> = {{</w:t>
             </w:r>
             <w:r>
               <w:t xml:space="preserve"> </w:t>
@@ -3843,14 +3731,7 @@
               <w:rPr>
                 <w:sz w:val="14"/>
               </w:rPr>
-              <w:t>r</w:t>
-            </w:r>
-            <w:proofErr w:type="gramEnd"/>
-            <w:r>
-              <w:rPr>
-                <w:sz w:val="14"/>
-              </w:rPr>
-              <w:t>_int</w:t>
+              <w:t>r_int</w:t>
             </w:r>
             <w:proofErr w:type="spellEnd"/>
             <w:r>
@@ -3917,7 +3798,6 @@
             <w:pPr>
               <w:pStyle w:val="tabletext"/>
             </w:pPr>
-            <w:proofErr w:type="gramStart"/>
             <w:r>
               <w:t>Completeness</w:t>
             </w:r>
@@ -3925,14 +3805,7 @@
               <w:rPr>
                 <w:sz w:val="10"/>
               </w:rPr>
-              <w:t>{</w:t>
-            </w:r>
-            <w:proofErr w:type="gramEnd"/>
-            <w:r>
-              <w:rPr>
-                <w:sz w:val="10"/>
-              </w:rPr>
-              <w:t>%</w:t>
+              <w:t>{%</w:t>
             </w:r>
             <w:r>
               <w:rPr>
@@ -4087,7 +3960,6 @@
             <w:pPr>
               <w:pStyle w:val="tabletext"/>
             </w:pPr>
-            <w:proofErr w:type="gramStart"/>
             <w:r>
               <w:t>{{</w:t>
             </w:r>
@@ -4100,7 +3972,6 @@
               </w:rPr>
               <w:t>data</w:t>
             </w:r>
-            <w:proofErr w:type="gramEnd"/>
             <w:r>
               <w:t>}} / {{</w:t>
             </w:r>
@@ -4196,7 +4067,6 @@
             <w:pPr>
               <w:pStyle w:val="tabletext"/>
             </w:pPr>
-            <w:proofErr w:type="gramStart"/>
             <w:r>
               <w:t xml:space="preserve">{{ </w:t>
             </w:r>
@@ -4206,43 +4076,53 @@
                 <w:sz w:val="15"/>
                 <w:szCs w:val="18"/>
               </w:rPr>
-              <w:t>t</w:t>
-            </w:r>
-            <w:proofErr w:type="gramEnd"/>
+              <w:t>t_min</w:t>
+            </w:r>
+            <w:proofErr w:type="spellEnd"/>
             <w:r>
               <w:rPr>
                 <w:sz w:val="15"/>
                 <w:szCs w:val="18"/>
               </w:rPr>
-              <w:t>_min</w:t>
-            </w:r>
-            <w:proofErr w:type="spellEnd"/>
+              <w:t xml:space="preserve"> </w:t>
+            </w:r>
+            <w:r>
+              <w:t xml:space="preserve">}} / {{ </w:t>
+            </w:r>
+            <w:proofErr w:type="spellStart"/>
             <w:r>
               <w:rPr>
                 <w:sz w:val="15"/>
                 <w:szCs w:val="18"/>
               </w:rPr>
-              <w:t xml:space="preserve"> </w:t>
-            </w:r>
-            <w:r>
-              <w:t xml:space="preserve">}} / {{ </w:t>
-            </w:r>
-            <w:proofErr w:type="spellStart"/>
+              <w:t>t_m</w:t>
+            </w:r>
             <w:r>
               <w:rPr>
                 <w:sz w:val="15"/>
                 <w:szCs w:val="18"/>
               </w:rPr>
-              <w:t>t_m</w:t>
-            </w:r>
+              <w:t>ax</w:t>
+            </w:r>
+            <w:proofErr w:type="spellEnd"/>
             <w:r>
               <w:rPr>
                 <w:sz w:val="15"/>
                 <w:szCs w:val="18"/>
               </w:rPr>
-              <w:t>ax</w:t>
-            </w:r>
-            <w:proofErr w:type="spellEnd"/>
+              <w:t xml:space="preserve"> </w:t>
+            </w:r>
+            <w:r>
+              <w:t>}}</w:t>
+            </w:r>
+          </w:p>
+          <w:p>
+            <w:pPr>
+              <w:pStyle w:val="BodyText1"/>
+            </w:pPr>
+            <w:r>
+              <w:t>({{</w:t>
+            </w:r>
             <w:r>
               <w:rPr>
                 <w:sz w:val="15"/>
@@ -4250,38 +4130,15 @@
               </w:rPr>
               <w:t xml:space="preserve"> </w:t>
             </w:r>
-            <w:r>
-              <w:t>}}</w:t>
-            </w:r>
-          </w:p>
-          <w:p>
-            <w:pPr>
-              <w:pStyle w:val="BodyText1"/>
-            </w:pPr>
-            <w:r>
-              <w:t>(</w:t>
-            </w:r>
-            <w:proofErr w:type="gramStart"/>
-            <w:r>
-              <w:t>{{</w:t>
-            </w:r>
+            <w:proofErr w:type="spellStart"/>
             <w:r>
               <w:rPr>
                 <w:sz w:val="15"/>
                 <w:szCs w:val="18"/>
               </w:rPr>
-              <w:t xml:space="preserve"> </w:t>
-            </w:r>
-            <w:proofErr w:type="spellStart"/>
-            <w:r>
-              <w:rPr>
-                <w:sz w:val="15"/>
-                <w:szCs w:val="18"/>
-              </w:rPr>
               <w:t>abstype</w:t>
             </w:r>
             <w:proofErr w:type="spellEnd"/>
-            <w:proofErr w:type="gramEnd"/>
             <w:r>
               <w:rPr>
                 <w:sz w:val="15"/>
@@ -4332,13 +4189,8 @@
             <w:pPr>
               <w:pStyle w:val="tabletext"/>
             </w:pPr>
-            <w:proofErr w:type="gramStart"/>
-            <w:r>
-              <w:t>{{ goof</w:t>
-            </w:r>
-            <w:proofErr w:type="gramEnd"/>
-            <w:r>
-              <w:t xml:space="preserve"> }}</w:t>
+            <w:r>
+              <w:t>{{ goof }}</w:t>
             </w:r>
           </w:p>
         </w:tc>
@@ -4412,11 +4264,7 @@
               <w:t>1</w:t>
             </w:r>
             <w:r>
-              <w:t xml:space="preserve"> = </w:t>
-            </w:r>
-            <w:proofErr w:type="gramStart"/>
-            <w:r>
-              <w:t>{{</w:t>
+              <w:t xml:space="preserve"> = {{</w:t>
             </w:r>
             <w:r>
               <w:t xml:space="preserve"> </w:t>
@@ -4426,14 +4274,7 @@
               <w:rPr>
                 <w:sz w:val="14"/>
               </w:rPr>
-              <w:t>ls</w:t>
-            </w:r>
-            <w:proofErr w:type="gramEnd"/>
-            <w:r>
-              <w:rPr>
-                <w:sz w:val="14"/>
-              </w:rPr>
-              <w:t>_R_factor_gt</w:t>
+              <w:t>ls_R_factor_gt</w:t>
             </w:r>
             <w:proofErr w:type="spellEnd"/>
             <w:r>
@@ -4538,11 +4379,7 @@
               <w:t>1</w:t>
             </w:r>
             <w:r>
-              <w:t xml:space="preserve"> = </w:t>
-            </w:r>
-            <w:proofErr w:type="gramStart"/>
-            <w:r>
-              <w:t>{{</w:t>
+              <w:t xml:space="preserve"> = {{</w:t>
             </w:r>
             <w:r>
               <w:t xml:space="preserve"> </w:t>
@@ -4552,14 +4389,7 @@
               <w:rPr>
                 <w:sz w:val="14"/>
               </w:rPr>
-              <w:t>ls</w:t>
-            </w:r>
-            <w:proofErr w:type="gramEnd"/>
-            <w:r>
-              <w:rPr>
-                <w:sz w:val="14"/>
-              </w:rPr>
-              <w:t>_R_factor_all</w:t>
+              <w:t>ls_R_factor_all</w:t>
             </w:r>
             <w:proofErr w:type="spellEnd"/>
             <w:r>
@@ -4659,7 +4489,6 @@
                 <w:lang w:val="de-DE"/>
               </w:rPr>
             </w:pPr>
-            <w:proofErr w:type="gramStart"/>
             <w:r>
               <w:rPr>
                 <w:lang w:val="de-DE"/>
@@ -4678,15 +4507,7 @@
                 <w:sz w:val="12"/>
                 <w:lang w:val="de-DE"/>
               </w:rPr>
-              <w:t>diff</w:t>
-            </w:r>
-            <w:proofErr w:type="gramEnd"/>
-            <w:r>
-              <w:rPr>
-                <w:sz w:val="12"/>
-                <w:lang w:val="de-DE"/>
-              </w:rPr>
-              <w:t>_dens_max</w:t>
+              <w:t>diff_dens_max</w:t>
             </w:r>
             <w:proofErr w:type="spellEnd"/>
             <w:r>
@@ -4818,7 +4639,6 @@
             <w:tcW w:w="2267" w:type="dxa"/>
           </w:tcPr>
           <w:p>
-            <w:proofErr w:type="gramStart"/>
             <w:r>
               <w:t>{{</w:t>
             </w:r>
@@ -4834,7 +4654,6 @@
               <w:t>exti</w:t>
             </w:r>
             <w:proofErr w:type="spellEnd"/>
-            <w:proofErr w:type="gramEnd"/>
             <w:r>
               <w:rPr>
                 <w:sz w:val="16"/>
@@ -4980,7 +4799,6 @@
             <w:tcW w:w="2267" w:type="dxa"/>
           </w:tcPr>
           <w:p>
-            <w:proofErr w:type="gramStart"/>
             <w:r>
               <w:t>{{</w:t>
             </w:r>
@@ -4993,15 +4811,7 @@
                 <w:sz w:val="16"/>
                 <w:szCs w:val="20"/>
               </w:rPr>
-              <w:t>flack</w:t>
-            </w:r>
-            <w:proofErr w:type="gramEnd"/>
-            <w:r>
-              <w:rPr>
-                <w:sz w:val="16"/>
-                <w:szCs w:val="20"/>
-              </w:rPr>
-              <w:t>_x</w:t>
+              <w:t>flack_x</w:t>
             </w:r>
             <w:proofErr w:type="spellEnd"/>
             <w:r>
@@ -5067,7 +4877,7 @@
     </w:p>
     <w:p>
       <w:pPr>
-        <w:pStyle w:val="berschrift2"/>
+        <w:pStyle w:val="Heading2"/>
       </w:pPr>
       <w:r>
         <w:lastRenderedPageBreak/>
@@ -5113,25 +4923,16 @@
     </w:p>
     <w:p>
       <w:pPr>
-        <w:pStyle w:val="berschrift2"/>
+        <w:pStyle w:val="Heading2"/>
       </w:pPr>
       <w:r>
-        <w:t xml:space="preserve">Refinement details for </w:t>
-      </w:r>
-      <w:proofErr w:type="gramStart"/>
-      <w:r>
-        <w:t>{{ cif.block.name</w:t>
-      </w:r>
-      <w:proofErr w:type="gramEnd"/>
-      <w:r>
-        <w:t xml:space="preserve"> }}</w:t>
+        <w:t>Refinement details for {{ cif.block.name }}</w:t>
       </w:r>
     </w:p>
     <w:p>
       <w:pPr>
         <w:pStyle w:val="BodyText1"/>
       </w:pPr>
-      <w:proofErr w:type="gramStart"/>
       <w:r>
         <w:t>{</w:t>
       </w:r>
@@ -5143,11 +4944,7 @@
       </w:r>
       <w:proofErr w:type="spellStart"/>
       <w:r>
-        <w:t>refinement</w:t>
-      </w:r>
-      <w:proofErr w:type="gramEnd"/>
-      <w:r>
-        <w:t>_details</w:t>
+        <w:t>refinement_details</w:t>
       </w:r>
       <w:proofErr w:type="spellEnd"/>
       <w:r>
@@ -5187,7 +4984,7 @@
     </w:p>
     <w:p>
       <w:pPr>
-        <w:pStyle w:val="berschrift2"/>
+        <w:pStyle w:val="Heading2"/>
       </w:pPr>
       <w:r>
         <w:t>{%</w:t>
@@ -5238,7 +5035,7 @@
     </w:p>
     <w:p>
       <w:pPr>
-        <w:pStyle w:val="berschrift2"/>
+        <w:pStyle w:val="Heading2"/>
       </w:pPr>
       <w:r>
         <w:t xml:space="preserve">Table </w:t>
@@ -5313,20 +5110,12 @@
         <w:t>2</w:t>
       </w:r>
       <w:r>
-        <w:t xml:space="preserve">] for </w:t>
-      </w:r>
-      <w:proofErr w:type="gramStart"/>
-      <w:r>
-        <w:t>{{ cif.block.name</w:t>
-      </w:r>
-      <w:proofErr w:type="gramEnd"/>
-      <w:r>
-        <w:t xml:space="preserve"> }}</w:t>
+        <w:t>] for {{ cif.block.name }}</w:t>
       </w:r>
     </w:p>
     <w:tbl>
       <w:tblPr>
-        <w:tblStyle w:val="TabellemithellemGitternetz"/>
+        <w:tblStyle w:val="TableGridLight"/>
         <w:tblW w:w="0" w:type="auto"/>
         <w:tblLayout w:type="fixed"/>
         <w:tblLook w:val="04A0" w:firstRow="1" w:lastRow="0" w:firstColumn="1" w:lastColumn="0" w:noHBand="0" w:noVBand="1"/>
@@ -5535,7 +5324,6 @@
             <w:pPr>
               <w:pStyle w:val="BodyText1"/>
             </w:pPr>
-            <w:proofErr w:type="gramStart"/>
             <w:r>
               <w:t xml:space="preserve">{{ </w:t>
             </w:r>
@@ -5547,7 +5335,6 @@
               </w:rPr>
               <w:t>atom</w:t>
             </w:r>
-            <w:proofErr w:type="gramEnd"/>
             <w:r>
               <w:rPr>
                 <w:sz w:val="16"/>
@@ -5574,7 +5361,6 @@
             <w:pPr>
               <w:pStyle w:val="BodyText1"/>
             </w:pPr>
-            <w:proofErr w:type="gramStart"/>
             <w:r>
               <w:t xml:space="preserve">{{ </w:t>
             </w:r>
@@ -5585,7 +5371,6 @@
               </w:rPr>
               <w:t>atom</w:t>
             </w:r>
-            <w:proofErr w:type="gramEnd"/>
             <w:r>
               <w:t>.x</w:t>
             </w:r>
@@ -5603,7 +5388,6 @@
             <w:pPr>
               <w:pStyle w:val="BodyText1"/>
             </w:pPr>
-            <w:proofErr w:type="gramStart"/>
             <w:r>
               <w:t xml:space="preserve">{{ </w:t>
             </w:r>
@@ -5614,7 +5398,6 @@
               </w:rPr>
               <w:t>atom</w:t>
             </w:r>
-            <w:proofErr w:type="gramEnd"/>
             <w:r>
               <w:t>.y</w:t>
             </w:r>
@@ -5632,7 +5415,6 @@
             <w:pPr>
               <w:pStyle w:val="BodyText1"/>
             </w:pPr>
-            <w:proofErr w:type="gramStart"/>
             <w:r>
               <w:t xml:space="preserve">{{ </w:t>
             </w:r>
@@ -5643,7 +5425,6 @@
               </w:rPr>
               <w:t>atom</w:t>
             </w:r>
-            <w:proofErr w:type="gramEnd"/>
             <w:r>
               <w:t>.z</w:t>
             </w:r>
@@ -5661,7 +5442,6 @@
             <w:pPr>
               <w:pStyle w:val="BodyText1"/>
             </w:pPr>
-            <w:proofErr w:type="gramStart"/>
             <w:r>
               <w:t xml:space="preserve">{{ </w:t>
             </w:r>
@@ -5672,7 +5452,6 @@
               </w:rPr>
               <w:t>atom</w:t>
             </w:r>
-            <w:proofErr w:type="gramEnd"/>
             <w:r>
               <w:t>.u_eq</w:t>
             </w:r>
@@ -5879,19 +5658,11 @@
         <w:t xml:space="preserve">and </w:t>
       </w:r>
       <w:proofErr w:type="spellStart"/>
-      <w:proofErr w:type="gramStart"/>
       <w:r>
         <w:rPr>
           <w:color w:val="00B050"/>
         </w:rPr>
-        <w:t>options.report</w:t>
-      </w:r>
-      <w:proofErr w:type="gramEnd"/>
-      <w:r>
-        <w:rPr>
-          <w:color w:val="00B050"/>
-        </w:rPr>
-        <w:t>_adp</w:t>
+        <w:t>options.report_adp</w:t>
       </w:r>
       <w:proofErr w:type="spellEnd"/>
       <w:r>
@@ -5909,7 +5680,7 @@
     </w:p>
     <w:p>
       <w:pPr>
-        <w:pStyle w:val="berschrift2"/>
+        <w:pStyle w:val="Heading2"/>
       </w:pPr>
       <w:r>
         <w:t xml:space="preserve">Table </w:t>
@@ -5970,15 +5741,7 @@
         <w:t>]</w:t>
       </w:r>
       <w:r>
-        <w:t xml:space="preserve"> for </w:t>
-      </w:r>
-      <w:proofErr w:type="gramStart"/>
-      <w:r>
-        <w:t>{{ cif.block.name</w:t>
-      </w:r>
-      <w:proofErr w:type="gramEnd"/>
-      <w:r>
-        <w:t xml:space="preserve"> }}. The anisotropic displacement factor exponent takes the form: −2π</w:t>
+        <w:t xml:space="preserve"> for {{ cif.block.name }}. The anisotropic displacement factor exponent takes the form: −2π</w:t>
       </w:r>
       <w:r>
         <w:rPr>
@@ -6070,7 +5833,6 @@
         </w:rPr>
         <w:t>2hka*b*U</w:t>
       </w:r>
-      <w:proofErr w:type="gramStart"/>
       <w:r>
         <w:rPr>
           <w:vertAlign w:val="subscript"/>
@@ -6080,11 +5842,10 @@
       <w:r>
         <w:t> ]</w:t>
       </w:r>
-      <w:proofErr w:type="gramEnd"/>
     </w:p>
     <w:tbl>
       <w:tblPr>
-        <w:tblStyle w:val="TabellemithellemGitternetz"/>
+        <w:tblStyle w:val="TableGridLight"/>
         <w:tblW w:w="9634" w:type="dxa"/>
         <w:tblLayout w:type="fixed"/>
         <w:tblLook w:val="04A0" w:firstRow="1" w:lastRow="0" w:firstColumn="1" w:lastColumn="0" w:noHBand="0" w:noVBand="1"/>
@@ -6300,31 +6061,22 @@
                 <w:color w:val="C00000"/>
                 <w:sz w:val="14"/>
               </w:rPr>
-              <w:t>displacement_</w:t>
-            </w:r>
-            <w:proofErr w:type="gramStart"/>
+              <w:t>displacement_parameters</w:t>
+            </w:r>
+            <w:proofErr w:type="spellEnd"/>
             <w:r>
               <w:rPr>
                 <w:color w:val="C00000"/>
                 <w:sz w:val="14"/>
               </w:rPr>
-              <w:t>parameters</w:t>
-            </w:r>
-            <w:proofErr w:type="spellEnd"/>
-            <w:r>
-              <w:rPr>
-                <w:color w:val="C00000"/>
+              <w:t xml:space="preserve">  </w:t>
+            </w:r>
+            <w:r>
+              <w:rPr>
                 <w:sz w:val="14"/>
               </w:rPr>
-              <w:t xml:space="preserve">  </w:t>
-            </w:r>
-            <w:r>
-              <w:rPr>
-                <w:sz w:val="14"/>
-              </w:rPr>
               <w:t>%</w:t>
             </w:r>
-            <w:proofErr w:type="gramEnd"/>
             <w:r>
               <w:t>}</w:t>
             </w:r>
@@ -6400,7 +6152,6 @@
             <w:pPr>
               <w:jc w:val="both"/>
             </w:pPr>
-            <w:proofErr w:type="gramStart"/>
             <w:r>
               <w:t xml:space="preserve">{{ </w:t>
             </w:r>
@@ -6412,7 +6163,6 @@
               </w:rPr>
               <w:t>atom</w:t>
             </w:r>
-            <w:proofErr w:type="gramEnd"/>
             <w:r>
               <w:rPr>
                 <w:sz w:val="16"/>
@@ -6439,7 +6189,6 @@
             <w:pPr>
               <w:jc w:val="both"/>
             </w:pPr>
-            <w:proofErr w:type="gramStart"/>
             <w:r>
               <w:t xml:space="preserve">{{ </w:t>
             </w:r>
@@ -6449,7 +6198,6 @@
               </w:rPr>
               <w:t>atom</w:t>
             </w:r>
-            <w:proofErr w:type="gramEnd"/>
             <w:r>
               <w:t>.U11 }}</w:t>
             </w:r>
@@ -6463,7 +6211,6 @@
             <w:pPr>
               <w:jc w:val="both"/>
             </w:pPr>
-            <w:proofErr w:type="gramStart"/>
             <w:r>
               <w:t xml:space="preserve">{{ </w:t>
             </w:r>
@@ -6473,7 +6220,6 @@
               </w:rPr>
               <w:t>atom</w:t>
             </w:r>
-            <w:proofErr w:type="gramEnd"/>
             <w:r>
               <w:t>.U22 }}</w:t>
             </w:r>
@@ -6487,7 +6233,6 @@
             <w:pPr>
               <w:jc w:val="both"/>
             </w:pPr>
-            <w:proofErr w:type="gramStart"/>
             <w:r>
               <w:t xml:space="preserve">{{ </w:t>
             </w:r>
@@ -6497,7 +6242,6 @@
               </w:rPr>
               <w:t>atom</w:t>
             </w:r>
-            <w:proofErr w:type="gramEnd"/>
             <w:r>
               <w:t>.U33 }}</w:t>
             </w:r>
@@ -6511,7 +6255,6 @@
             <w:pPr>
               <w:jc w:val="both"/>
             </w:pPr>
-            <w:proofErr w:type="gramStart"/>
             <w:r>
               <w:t xml:space="preserve">{{ </w:t>
             </w:r>
@@ -6521,7 +6264,6 @@
               </w:rPr>
               <w:t>atom</w:t>
             </w:r>
-            <w:proofErr w:type="gramEnd"/>
             <w:r>
               <w:t>.U23 }}</w:t>
             </w:r>
@@ -6535,7 +6277,6 @@
             <w:pPr>
               <w:jc w:val="both"/>
             </w:pPr>
-            <w:proofErr w:type="gramStart"/>
             <w:r>
               <w:t xml:space="preserve">{{ </w:t>
             </w:r>
@@ -6545,7 +6286,6 @@
               </w:rPr>
               <w:t>atom</w:t>
             </w:r>
-            <w:proofErr w:type="gramEnd"/>
             <w:r>
               <w:t>.U13 }}</w:t>
             </w:r>
@@ -6559,7 +6299,6 @@
             <w:pPr>
               <w:jc w:val="both"/>
             </w:pPr>
-            <w:proofErr w:type="gramStart"/>
             <w:r>
               <w:t xml:space="preserve">{{ </w:t>
             </w:r>
@@ -6569,7 +6308,6 @@
               </w:rPr>
               <w:t>atom</w:t>
             </w:r>
-            <w:proofErr w:type="gramEnd"/>
             <w:r>
               <w:t>.U12 }}</w:t>
             </w:r>
@@ -6754,7 +6492,7 @@
     </w:p>
     <w:p>
       <w:pPr>
-        <w:pStyle w:val="berschrift2"/>
+        <w:pStyle w:val="Heading2"/>
         <w:sectPr>
           <w:pgSz w:w="11900" w:h="16840"/>
           <w:pgMar w:top="1418" w:right="1021" w:bottom="1418" w:left="1276" w:header="709" w:footer="709" w:gutter="0"/>
@@ -6784,20 +6522,12 @@
         <w:fldChar w:fldCharType="end"/>
       </w:r>
       <w:r>
-        <w:t xml:space="preserve"> Bond lengths and angles for </w:t>
-      </w:r>
-      <w:proofErr w:type="gramStart"/>
-      <w:r>
-        <w:t>{{ cif.block.name</w:t>
-      </w:r>
-      <w:proofErr w:type="gramEnd"/>
-      <w:r>
-        <w:t xml:space="preserve"> }}</w:t>
+        <w:t xml:space="preserve"> Bond lengths and angles for {{ cif.block.name }}</w:t>
       </w:r>
     </w:p>
     <w:tbl>
       <w:tblPr>
-        <w:tblStyle w:val="Tabellenraster"/>
+        <w:tblStyle w:val="TableGrid"/>
         <w:tblW w:w="0" w:type="auto"/>
         <w:tblLook w:val="04A0" w:firstRow="1" w:lastRow="0" w:firstColumn="1" w:lastColumn="0" w:noHBand="0" w:noVBand="1"/>
       </w:tblPr>
@@ -6913,7 +6643,6 @@
             <w:tcW w:w="2098" w:type="dxa"/>
           </w:tcPr>
           <w:p>
-            <w:proofErr w:type="gramStart"/>
             <w:r>
               <w:t>{{</w:t>
             </w:r>
@@ -6924,7 +6653,6 @@
             <w:r>
               <w:t>b</w:t>
             </w:r>
-            <w:proofErr w:type="gramEnd"/>
             <w:r>
               <w:t>.</w:t>
             </w:r>
@@ -6945,7 +6673,6 @@
             <w:tcW w:w="1417" w:type="dxa"/>
           </w:tcPr>
           <w:p>
-            <w:proofErr w:type="gramStart"/>
             <w:r>
               <w:t>{{</w:t>
             </w:r>
@@ -6954,11 +6681,7 @@
             </w:r>
             <w:proofErr w:type="spellStart"/>
             <w:r>
-              <w:t>b</w:t>
-            </w:r>
-            <w:proofErr w:type="gramEnd"/>
-            <w:r>
-              <w:t>.dist</w:t>
+              <w:t>b.dist</w:t>
             </w:r>
             <w:proofErr w:type="spellEnd"/>
             <w:r>
@@ -7110,7 +6833,6 @@
             <w:tcW w:w="2098" w:type="dxa"/>
           </w:tcPr>
           <w:p>
-            <w:proofErr w:type="gramStart"/>
             <w:r>
               <w:t>{{</w:t>
             </w:r>
@@ -7119,11 +6841,7 @@
             </w:r>
             <w:proofErr w:type="spellStart"/>
             <w:r>
-              <w:t>a</w:t>
-            </w:r>
-            <w:proofErr w:type="gramEnd"/>
-            <w:r>
-              <w:t>.atoms</w:t>
+              <w:t>a.atoms</w:t>
             </w:r>
             <w:proofErr w:type="spellEnd"/>
             <w:r>
@@ -7139,7 +6857,6 @@
             <w:tcW w:w="1417" w:type="dxa"/>
           </w:tcPr>
           <w:p>
-            <w:proofErr w:type="gramStart"/>
             <w:r>
               <w:t>{{</w:t>
             </w:r>
@@ -7148,11 +6865,7 @@
             </w:r>
             <w:proofErr w:type="spellStart"/>
             <w:r>
-              <w:t>a</w:t>
-            </w:r>
-            <w:proofErr w:type="gramEnd"/>
-            <w:r>
-              <w:t>.angle</w:t>
+              <w:t>a.angle</w:t>
             </w:r>
             <w:proofErr w:type="spellEnd"/>
             <w:r>
@@ -7236,7 +6949,6 @@
         <w:t xml:space="preserve"> </w:t>
       </w:r>
       <w:proofErr w:type="spellStart"/>
-      <w:proofErr w:type="gramStart"/>
       <w:r>
         <w:rPr>
           <w:color w:val="ED7D31" w:themeColor="accent2"/>
@@ -7247,14 +6959,7 @@
         <w:rPr>
           <w:color w:val="ED7D31" w:themeColor="accent2"/>
         </w:rPr>
-        <w:t>without</w:t>
-      </w:r>
-      <w:proofErr w:type="gramEnd"/>
-      <w:r>
-        <w:rPr>
-          <w:color w:val="ED7D31" w:themeColor="accent2"/>
-        </w:rPr>
-        <w:t>_h</w:t>
+        <w:t>without_h</w:t>
       </w:r>
       <w:proofErr w:type="spellEnd"/>
       <w:r>
@@ -7292,16 +6997,11 @@
         </w:rPr>
         <w:t xml:space="preserve">endif </w:t>
       </w:r>
-      <w:proofErr w:type="gramStart"/>
       <w:r>
         <w:t>%}</w:t>
       </w:r>
       <w:r>
-        <w:t>{</w:t>
-      </w:r>
-      <w:proofErr w:type="gramEnd"/>
-      <w:r>
-        <w:t>%</w:t>
+        <w:t>{%</w:t>
       </w:r>
       <w:r>
         <w:t xml:space="preserve"> </w:t>
@@ -7453,7 +7153,7 @@
     </w:p>
     <w:p>
       <w:pPr>
-        <w:pStyle w:val="berschrift2"/>
+        <w:pStyle w:val="Heading2"/>
       </w:pPr>
       <w:r>
         <w:t>Table</w:t>
@@ -7480,15 +7180,7 @@
         <w:fldChar w:fldCharType="end"/>
       </w:r>
       <w:r>
-        <w:t xml:space="preserve"> Torsion angles for </w:t>
-      </w:r>
-      <w:proofErr w:type="gramStart"/>
-      <w:r>
-        <w:t>{{ cif.block.name</w:t>
-      </w:r>
-      <w:proofErr w:type="gramEnd"/>
-      <w:r>
-        <w:t xml:space="preserve"> }}</w:t>
+        <w:t xml:space="preserve"> Torsion angles for {{ cif.block.name }}</w:t>
       </w:r>
     </w:p>
     <w:p>
@@ -7504,7 +7196,7 @@
     </w:p>
     <w:tbl>
       <w:tblPr>
-        <w:tblStyle w:val="Tabellenraster"/>
+        <w:tblStyle w:val="TableGrid"/>
         <w:tblW w:w="0" w:type="auto"/>
         <w:tblLook w:val="04A0" w:firstRow="1" w:lastRow="0" w:firstColumn="1" w:lastColumn="0" w:noHBand="0" w:noVBand="1"/>
       </w:tblPr>
@@ -7605,7 +7297,6 @@
             <w:tcW w:w="2381" w:type="dxa"/>
           </w:tcPr>
           <w:p>
-            <w:proofErr w:type="gramStart"/>
             <w:r>
               <w:t>{{</w:t>
             </w:r>
@@ -7616,7 +7307,6 @@
             <w:r>
               <w:t>t</w:t>
             </w:r>
-            <w:proofErr w:type="gramEnd"/>
             <w:r>
               <w:t>.atoms</w:t>
             </w:r>
@@ -7634,7 +7324,6 @@
             <w:tcW w:w="1701" w:type="dxa"/>
           </w:tcPr>
           <w:p>
-            <w:proofErr w:type="gramStart"/>
             <w:r>
               <w:t>{{</w:t>
             </w:r>
@@ -7645,7 +7334,6 @@
             <w:r>
               <w:t>t</w:t>
             </w:r>
-            <w:proofErr w:type="gramEnd"/>
             <w:r>
               <w:t>.</w:t>
             </w:r>
@@ -7720,19 +7408,11 @@
         <w:t xml:space="preserve">if </w:t>
       </w:r>
       <w:proofErr w:type="spellStart"/>
-      <w:proofErr w:type="gramStart"/>
       <w:r>
         <w:rPr>
           <w:color w:val="ED7D31" w:themeColor="accent2"/>
         </w:rPr>
-        <w:t>options.without</w:t>
-      </w:r>
-      <w:proofErr w:type="gramEnd"/>
-      <w:r>
-        <w:rPr>
-          <w:color w:val="ED7D31" w:themeColor="accent2"/>
-        </w:rPr>
-        <w:t>_h</w:t>
+        <w:t>options.without_h</w:t>
       </w:r>
       <w:proofErr w:type="spellEnd"/>
       <w:r>
@@ -7767,16 +7447,11 @@
         </w:rPr>
         <w:t xml:space="preserve">endif </w:t>
       </w:r>
-      <w:proofErr w:type="gramStart"/>
       <w:r>
         <w:t>%}</w:t>
       </w:r>
       <w:r>
-        <w:t>{</w:t>
-      </w:r>
-      <w:proofErr w:type="gramEnd"/>
-      <w:r>
-        <w:t>%</w:t>
+        <w:t>{%</w:t>
       </w:r>
       <w:r>
         <w:t xml:space="preserve"> </w:t>
@@ -7898,7 +7573,6 @@
         <w:pStyle w:val="BodyText1"/>
       </w:pPr>
       <w:r>
-        <w:lastRenderedPageBreak/>
         <w:t>{%</w:t>
       </w:r>
       <w:r>
@@ -7931,9 +7605,10 @@
     </w:p>
     <w:p>
       <w:pPr>
-        <w:pStyle w:val="berschrift2"/>
+        <w:pStyle w:val="Heading2"/>
       </w:pPr>
       <w:r>
+        <w:lastRenderedPageBreak/>
         <w:t xml:space="preserve">Table </w:t>
       </w:r>
       <w:r>
@@ -7955,28 +7630,20 @@
         <w:fldChar w:fldCharType="end"/>
       </w:r>
       <w:r>
-        <w:t xml:space="preserve"> Hydrogen bonds for </w:t>
-      </w:r>
-      <w:proofErr w:type="gramStart"/>
-      <w:r>
-        <w:t>{{ cif.block.name</w:t>
-      </w:r>
-      <w:proofErr w:type="gramEnd"/>
-      <w:r>
-        <w:t xml:space="preserve"> }}</w:t>
+        <w:t xml:space="preserve"> Hydrogen bonds for {{ cif.block.name }}</w:t>
       </w:r>
     </w:p>
     <w:tbl>
       <w:tblPr>
-        <w:tblStyle w:val="Tabellenraster"/>
+        <w:tblStyle w:val="TableGrid"/>
         <w:tblW w:w="0" w:type="auto"/>
         <w:tblLook w:val="04A0" w:firstRow="1" w:lastRow="0" w:firstColumn="1" w:lastColumn="0" w:noHBand="0" w:noVBand="1"/>
       </w:tblPr>
       <w:tblGrid>
         <w:gridCol w:w="2268"/>
         <w:gridCol w:w="1593"/>
-        <w:gridCol w:w="2059"/>
-        <w:gridCol w:w="2059"/>
+        <w:gridCol w:w="2056"/>
+        <w:gridCol w:w="2055"/>
         <w:gridCol w:w="1417"/>
       </w:tblGrid>
       <w:tr>
@@ -8258,12 +7925,10 @@
               <w:t>{{</w:t>
             </w:r>
             <w:proofErr w:type="spellStart"/>
-            <w:proofErr w:type="gramStart"/>
             <w:r>
               <w:t>h.atoms</w:t>
             </w:r>
             <w:proofErr w:type="spellEnd"/>
-            <w:proofErr w:type="gramEnd"/>
             <w:r>
               <w:t>}}</w:t>
             </w:r>
@@ -8278,19 +7943,32 @@
               <w:t>{{</w:t>
             </w:r>
             <w:proofErr w:type="spellStart"/>
-            <w:proofErr w:type="gramStart"/>
             <w:r>
               <w:rPr>
                 <w:sz w:val="16"/>
               </w:rPr>
-              <w:t>h.dist</w:t>
-            </w:r>
-            <w:proofErr w:type="gramEnd"/>
+              <w:t>h.dist_dh</w:t>
+            </w:r>
+            <w:proofErr w:type="spellEnd"/>
+            <w:r>
+              <w:t>}}</w:t>
+            </w:r>
+          </w:p>
+        </w:tc>
+        <w:tc>
+          <w:tcPr>
+            <w:tcW w:w="1417" w:type="dxa"/>
+          </w:tcPr>
+          <w:p>
+            <w:r>
+              <w:t>{{</w:t>
+            </w:r>
+            <w:proofErr w:type="spellStart"/>
             <w:r>
               <w:rPr>
                 <w:sz w:val="16"/>
               </w:rPr>
-              <w:t>_dh</w:t>
+              <w:t>h.dist_ha</w:t>
             </w:r>
             <w:proofErr w:type="spellEnd"/>
             <w:r>
@@ -8307,77 +7985,32 @@
               <w:t>{{</w:t>
             </w:r>
             <w:proofErr w:type="spellStart"/>
-            <w:proofErr w:type="gramStart"/>
             <w:r>
               <w:rPr>
                 <w:sz w:val="16"/>
               </w:rPr>
-              <w:t>h.dist</w:t>
-            </w:r>
-            <w:proofErr w:type="gramEnd"/>
+              <w:t>h.dist_da</w:t>
+            </w:r>
+            <w:proofErr w:type="spellEnd"/>
+            <w:r>
+              <w:t>}}</w:t>
+            </w:r>
+          </w:p>
+        </w:tc>
+        <w:tc>
+          <w:tcPr>
+            <w:tcW w:w="1417" w:type="dxa"/>
+          </w:tcPr>
+          <w:p>
+            <w:r>
+              <w:t>{{</w:t>
+            </w:r>
+            <w:proofErr w:type="spellStart"/>
             <w:r>
               <w:rPr>
                 <w:sz w:val="16"/>
               </w:rPr>
-              <w:t>_ha</w:t>
-            </w:r>
-            <w:proofErr w:type="spellEnd"/>
-            <w:r>
-              <w:t>}}</w:t>
-            </w:r>
-          </w:p>
-        </w:tc>
-        <w:tc>
-          <w:tcPr>
-            <w:tcW w:w="1417" w:type="dxa"/>
-          </w:tcPr>
-          <w:p>
-            <w:r>
-              <w:t>{{</w:t>
-            </w:r>
-            <w:proofErr w:type="spellStart"/>
-            <w:proofErr w:type="gramStart"/>
-            <w:r>
-              <w:rPr>
-                <w:sz w:val="16"/>
-              </w:rPr>
-              <w:t>h.dist</w:t>
-            </w:r>
-            <w:proofErr w:type="gramEnd"/>
-            <w:r>
-              <w:rPr>
-                <w:sz w:val="16"/>
-              </w:rPr>
-              <w:t>_da</w:t>
-            </w:r>
-            <w:proofErr w:type="spellEnd"/>
-            <w:r>
-              <w:t>}}</w:t>
-            </w:r>
-          </w:p>
-        </w:tc>
-        <w:tc>
-          <w:tcPr>
-            <w:tcW w:w="1417" w:type="dxa"/>
-          </w:tcPr>
-          <w:p>
-            <w:r>
-              <w:t>{{</w:t>
-            </w:r>
-            <w:proofErr w:type="spellStart"/>
-            <w:proofErr w:type="gramStart"/>
-            <w:r>
-              <w:rPr>
-                <w:sz w:val="16"/>
-              </w:rPr>
-              <w:t>h.angle</w:t>
-            </w:r>
-            <w:proofErr w:type="gramEnd"/>
-            <w:r>
-              <w:rPr>
-                <w:sz w:val="16"/>
-              </w:rPr>
-              <w:t>_dha</w:t>
+              <w:t>h.angle_dha</w:t>
             </w:r>
             <w:proofErr w:type="spellEnd"/>
             <w:r>
@@ -8484,13 +8117,8 @@
         </w:rPr>
         <w:t xml:space="preserve"> </w:t>
       </w:r>
-      <w:proofErr w:type="gramStart"/>
-      <w:r>
-        <w:t>%}{</w:t>
-      </w:r>
-      <w:proofErr w:type="gramEnd"/>
-      <w:r>
-        <w:t>{</w:t>
+      <w:r>
+        <w:t>%}{{</w:t>
       </w:r>
       <w:r>
         <w:t xml:space="preserve">r </w:t>
@@ -8583,31 +8211,21 @@
         <w:t xml:space="preserve">if </w:t>
       </w:r>
       <w:proofErr w:type="spellStart"/>
-      <w:proofErr w:type="gramStart"/>
       <w:r>
         <w:rPr>
           <w:color w:val="C00000"/>
           <w:sz w:val="16"/>
           <w:szCs w:val="20"/>
         </w:rPr>
-        <w:t>options.report</w:t>
-      </w:r>
-      <w:proofErr w:type="gramEnd"/>
+        <w:t>options.report_text</w:t>
+      </w:r>
+      <w:proofErr w:type="spellEnd"/>
       <w:r>
         <w:rPr>
           <w:color w:val="C00000"/>
           <w:sz w:val="16"/>
           <w:szCs w:val="20"/>
         </w:rPr>
-        <w:t>_text</w:t>
-      </w:r>
-      <w:proofErr w:type="spellEnd"/>
-      <w:r>
-        <w:rPr>
-          <w:color w:val="C00000"/>
-          <w:sz w:val="16"/>
-          <w:szCs w:val="20"/>
-        </w:rPr>
         <w:t xml:space="preserve"> </w:t>
       </w:r>
       <w:r>
@@ -8616,7 +8234,7 @@
     </w:p>
     <w:p>
       <w:pPr>
-        <w:pStyle w:val="berschrift2"/>
+        <w:pStyle w:val="Heading2"/>
       </w:pPr>
       <w:r>
         <w:t>Bibliography</w:t>
@@ -8645,7 +8263,6 @@
         <w:t xml:space="preserve"> in </w:t>
       </w:r>
       <w:proofErr w:type="spellStart"/>
-      <w:proofErr w:type="gramStart"/>
       <w:r>
         <w:t>references</w:t>
       </w:r>
@@ -8653,7 +8270,6 @@
         <w:t>.items</w:t>
       </w:r>
       <w:proofErr w:type="spellEnd"/>
-      <w:proofErr w:type="gramEnd"/>
       <w:r>
         <w:t>()</w:t>
       </w:r>
@@ -8668,7 +8284,6 @@
       <w:r>
         <w:t>[</w:t>
       </w:r>
-      <w:proofErr w:type="gramStart"/>
       <w:r>
         <w:t>{{</w:t>
       </w:r>
@@ -8679,7 +8294,6 @@
       <w:r>
         <w:t>num</w:t>
       </w:r>
-      <w:proofErr w:type="gramEnd"/>
       <w:r>
         <w:t>|e</w:t>
       </w:r>
@@ -8776,7 +8390,7 @@
 </file>
 
 <file path=word/endnotes.xml><?xml version="1.0" encoding="utf-8"?>
-<w:endnotes xmlns:wpc="http://schemas.microsoft.com/office/word/2010/wordprocessingCanvas" xmlns:cx="http://schemas.microsoft.com/office/drawing/2014/chartex" xmlns:cx1="http://schemas.microsoft.com/office/drawing/2015/9/8/chartex" xmlns:cx2="http://schemas.microsoft.com/office/drawing/2015/10/21/chartex" xmlns:cx3="http://schemas.microsoft.com/office/drawing/2016/5/9/chartex" xmlns:cx4="http://schemas.microsoft.com/office/drawing/2016/5/10/chartex" xmlns:cx5="http://schemas.microsoft.com/office/drawing/2016/5/11/chartex" xmlns:cx6="http://schemas.microsoft.com/office/drawing/2016/5/12/chartex" xmlns:cx7="http://schemas.microsoft.com/office/drawing/2016/5/13/chartex" xmlns:cx8="http://schemas.microsoft.com/office/drawing/2016/5/14/chartex" xmlns:mc="http://schemas.openxmlformats.org/markup-compatibility/2006" xmlns:aink="http://schemas.microsoft.com/office/drawing/2016/ink" xmlns:am3d="http://schemas.microsoft.com/office/drawing/2017/model3d" xmlns:o="urn:schemas-microsoft-com:office:office" xmlns:oel="http://schemas.microsoft.com/office/2019/extlst" xmlns:r="http://schemas.openxmlformats.org/officeDocument/2006/relationships" xmlns:m="http://schemas.openxmlformats.org/officeDocument/2006/math" xmlns:v="urn:schemas-microsoft-com:vml" xmlns:wp14="http://schemas.microsoft.com/office/word/2010/wordprocessingDrawing" xmlns:wp="http://schemas.openxmlformats.org/drawingml/2006/wordprocessingDrawing" xmlns:w10="urn:schemas-microsoft-com:office:word" xmlns:w="http://schemas.openxmlformats.org/wordprocessingml/2006/main" xmlns:w14="http://schemas.microsoft.com/office/word/2010/wordml" xmlns:w15="http://schemas.microsoft.com/office/word/2012/wordml" xmlns:w16cex="http://schemas.microsoft.com/office/word/2018/wordml/cex" xmlns:w16cid="http://schemas.microsoft.com/office/word/2016/wordml/cid" xmlns:w16="http://schemas.microsoft.com/office/word/2018/wordml" xmlns:w16sdtdh="http://schemas.microsoft.com/office/word/2020/wordml/sdtdatahash" xmlns:w16se="http://schemas.microsoft.com/office/word/2015/wordml/symex" xmlns:wpg="http://schemas.microsoft.com/office/word/2010/wordprocessingGroup" xmlns:wpi="http://schemas.microsoft.com/office/word/2010/wordprocessingInk" xmlns:wne="http://schemas.microsoft.com/office/word/2006/wordml" xmlns:wps="http://schemas.microsoft.com/office/word/2010/wordprocessingShape" mc:Ignorable="w14 w15 w16se w16cid w16 w16cex w16sdtdh wp14">
+<w:endnotes xmlns:wpc="http://schemas.microsoft.com/office/word/2010/wordprocessingCanvas" xmlns:cx="http://schemas.microsoft.com/office/drawing/2014/chartex" xmlns:cx1="http://schemas.microsoft.com/office/drawing/2015/9/8/chartex" xmlns:cx2="http://schemas.microsoft.com/office/drawing/2015/10/21/chartex" xmlns:cx3="http://schemas.microsoft.com/office/drawing/2016/5/9/chartex" xmlns:cx4="http://schemas.microsoft.com/office/drawing/2016/5/10/chartex" xmlns:cx5="http://schemas.microsoft.com/office/drawing/2016/5/11/chartex" xmlns:cx6="http://schemas.microsoft.com/office/drawing/2016/5/12/chartex" xmlns:cx7="http://schemas.microsoft.com/office/drawing/2016/5/13/chartex" xmlns:cx8="http://schemas.microsoft.com/office/drawing/2016/5/14/chartex" xmlns:mc="http://schemas.openxmlformats.org/markup-compatibility/2006" xmlns:aink="http://schemas.microsoft.com/office/drawing/2016/ink" xmlns:am3d="http://schemas.microsoft.com/office/drawing/2017/model3d" xmlns:o="urn:schemas-microsoft-com:office:office" xmlns:oel="http://schemas.microsoft.com/office/2019/extlst" xmlns:r="http://schemas.openxmlformats.org/officeDocument/2006/relationships" xmlns:m="http://schemas.openxmlformats.org/officeDocument/2006/math" xmlns:v="urn:schemas-microsoft-com:vml" xmlns:wp14="http://schemas.microsoft.com/office/word/2010/wordprocessingDrawing" xmlns:wp="http://schemas.openxmlformats.org/drawingml/2006/wordprocessingDrawing" xmlns:w10="urn:schemas-microsoft-com:office:word" xmlns:w="http://schemas.openxmlformats.org/wordprocessingml/2006/main" xmlns:w14="http://schemas.microsoft.com/office/word/2010/wordml" xmlns:w15="http://schemas.microsoft.com/office/word/2012/wordml" xmlns:w16cex="http://schemas.microsoft.com/office/word/2018/wordml/cex" xmlns:w16cid="http://schemas.microsoft.com/office/word/2016/wordml/cid" xmlns:w16="http://schemas.microsoft.com/office/word/2018/wordml" xmlns:w16du="http://schemas.microsoft.com/office/word/2023/wordml/word16du" xmlns:w16sdtdh="http://schemas.microsoft.com/office/word/2020/wordml/sdtdatahash" xmlns:w16se="http://schemas.microsoft.com/office/word/2015/wordml/symex" xmlns:wpg="http://schemas.microsoft.com/office/word/2010/wordprocessingGroup" xmlns:wpi="http://schemas.microsoft.com/office/word/2010/wordprocessingInk" xmlns:wne="http://schemas.microsoft.com/office/word/2006/wordml" xmlns:wps="http://schemas.microsoft.com/office/word/2010/wordprocessingShape" mc:Ignorable="w14 w15 w16se w16cid w16 w16cex w16sdtdh w16du wp14">
   <w:endnote w:type="separator" w:id="-1">
     <w:p>
       <w:pPr>
@@ -8801,7 +8415,7 @@
 </file>
 
 <file path=word/footnotes.xml><?xml version="1.0" encoding="utf-8"?>
-<w:footnotes xmlns:wpc="http://schemas.microsoft.com/office/word/2010/wordprocessingCanvas" xmlns:cx="http://schemas.microsoft.com/office/drawing/2014/chartex" xmlns:cx1="http://schemas.microsoft.com/office/drawing/2015/9/8/chartex" xmlns:cx2="http://schemas.microsoft.com/office/drawing/2015/10/21/chartex" xmlns:cx3="http://schemas.microsoft.com/office/drawing/2016/5/9/chartex" xmlns:cx4="http://schemas.microsoft.com/office/drawing/2016/5/10/chartex" xmlns:cx5="http://schemas.microsoft.com/office/drawing/2016/5/11/chartex" xmlns:cx6="http://schemas.microsoft.com/office/drawing/2016/5/12/chartex" xmlns:cx7="http://schemas.microsoft.com/office/drawing/2016/5/13/chartex" xmlns:cx8="http://schemas.microsoft.com/office/drawing/2016/5/14/chartex" xmlns:mc="http://schemas.openxmlformats.org/markup-compatibility/2006" xmlns:aink="http://schemas.microsoft.com/office/drawing/2016/ink" xmlns:am3d="http://schemas.microsoft.com/office/drawing/2017/model3d" xmlns:o="urn:schemas-microsoft-com:office:office" xmlns:oel="http://schemas.microsoft.com/office/2019/extlst" xmlns:r="http://schemas.openxmlformats.org/officeDocument/2006/relationships" xmlns:m="http://schemas.openxmlformats.org/officeDocument/2006/math" xmlns:v="urn:schemas-microsoft-com:vml" xmlns:wp14="http://schemas.microsoft.com/office/word/2010/wordprocessingDrawing" xmlns:wp="http://schemas.openxmlformats.org/drawingml/2006/wordprocessingDrawing" xmlns:w10="urn:schemas-microsoft-com:office:word" xmlns:w="http://schemas.openxmlformats.org/wordprocessingml/2006/main" xmlns:w14="http://schemas.microsoft.com/office/word/2010/wordml" xmlns:w15="http://schemas.microsoft.com/office/word/2012/wordml" xmlns:w16cex="http://schemas.microsoft.com/office/word/2018/wordml/cex" xmlns:w16cid="http://schemas.microsoft.com/office/word/2016/wordml/cid" xmlns:w16="http://schemas.microsoft.com/office/word/2018/wordml" xmlns:w16sdtdh="http://schemas.microsoft.com/office/word/2020/wordml/sdtdatahash" xmlns:w16se="http://schemas.microsoft.com/office/word/2015/wordml/symex" xmlns:wpg="http://schemas.microsoft.com/office/word/2010/wordprocessingGroup" xmlns:wpi="http://schemas.microsoft.com/office/word/2010/wordprocessingInk" xmlns:wne="http://schemas.microsoft.com/office/word/2006/wordml" xmlns:wps="http://schemas.microsoft.com/office/word/2010/wordprocessingShape" mc:Ignorable="w14 w15 w16se w16cid w16 w16cex w16sdtdh wp14">
+<w:footnotes xmlns:wpc="http://schemas.microsoft.com/office/word/2010/wordprocessingCanvas" xmlns:cx="http://schemas.microsoft.com/office/drawing/2014/chartex" xmlns:cx1="http://schemas.microsoft.com/office/drawing/2015/9/8/chartex" xmlns:cx2="http://schemas.microsoft.com/office/drawing/2015/10/21/chartex" xmlns:cx3="http://schemas.microsoft.com/office/drawing/2016/5/9/chartex" xmlns:cx4="http://schemas.microsoft.com/office/drawing/2016/5/10/chartex" xmlns:cx5="http://schemas.microsoft.com/office/drawing/2016/5/11/chartex" xmlns:cx6="http://schemas.microsoft.com/office/drawing/2016/5/12/chartex" xmlns:cx7="http://schemas.microsoft.com/office/drawing/2016/5/13/chartex" xmlns:cx8="http://schemas.microsoft.com/office/drawing/2016/5/14/chartex" xmlns:mc="http://schemas.openxmlformats.org/markup-compatibility/2006" xmlns:aink="http://schemas.microsoft.com/office/drawing/2016/ink" xmlns:am3d="http://schemas.microsoft.com/office/drawing/2017/model3d" xmlns:o="urn:schemas-microsoft-com:office:office" xmlns:oel="http://schemas.microsoft.com/office/2019/extlst" xmlns:r="http://schemas.openxmlformats.org/officeDocument/2006/relationships" xmlns:m="http://schemas.openxmlformats.org/officeDocument/2006/math" xmlns:v="urn:schemas-microsoft-com:vml" xmlns:wp14="http://schemas.microsoft.com/office/word/2010/wordprocessingDrawing" xmlns:wp="http://schemas.openxmlformats.org/drawingml/2006/wordprocessingDrawing" xmlns:w10="urn:schemas-microsoft-com:office:word" xmlns:w="http://schemas.openxmlformats.org/wordprocessingml/2006/main" xmlns:w14="http://schemas.microsoft.com/office/word/2010/wordml" xmlns:w15="http://schemas.microsoft.com/office/word/2012/wordml" xmlns:w16cex="http://schemas.microsoft.com/office/word/2018/wordml/cex" xmlns:w16cid="http://schemas.microsoft.com/office/word/2016/wordml/cid" xmlns:w16="http://schemas.microsoft.com/office/word/2018/wordml" xmlns:w16du="http://schemas.microsoft.com/office/word/2023/wordml/word16du" xmlns:w16sdtdh="http://schemas.microsoft.com/office/word/2020/wordml/sdtdatahash" xmlns:w16se="http://schemas.microsoft.com/office/word/2015/wordml/symex" xmlns:wpg="http://schemas.microsoft.com/office/word/2010/wordprocessingGroup" xmlns:wpi="http://schemas.microsoft.com/office/word/2010/wordprocessingInk" xmlns:wne="http://schemas.microsoft.com/office/word/2006/wordml" xmlns:wps="http://schemas.microsoft.com/office/word/2010/wordprocessingShape" mc:Ignorable="w14 w15 w16se w16cid w16 w16cex w16sdtdh w16du wp14">
   <w:footnote w:type="separator" w:id="-1">
     <w:p>
       <w:pPr>
@@ -8826,7 +8440,7 @@
 </file>
 
 <file path=word/numbering.xml><?xml version="1.0" encoding="utf-8"?>
-<w:numbering xmlns:wpc="http://schemas.microsoft.com/office/word/2010/wordprocessingCanvas" xmlns:cx="http://schemas.microsoft.com/office/drawing/2014/chartex" xmlns:cx1="http://schemas.microsoft.com/office/drawing/2015/9/8/chartex" xmlns:cx2="http://schemas.microsoft.com/office/drawing/2015/10/21/chartex" xmlns:cx3="http://schemas.microsoft.com/office/drawing/2016/5/9/chartex" xmlns:cx4="http://schemas.microsoft.com/office/drawing/2016/5/10/chartex" xmlns:cx5="http://schemas.microsoft.com/office/drawing/2016/5/11/chartex" xmlns:cx6="http://schemas.microsoft.com/office/drawing/2016/5/12/chartex" xmlns:cx7="http://schemas.microsoft.com/office/drawing/2016/5/13/chartex" xmlns:cx8="http://schemas.microsoft.com/office/drawing/2016/5/14/chartex" xmlns:mc="http://schemas.openxmlformats.org/markup-compatibility/2006" xmlns:aink="http://schemas.microsoft.com/office/drawing/2016/ink" xmlns:am3d="http://schemas.microsoft.com/office/drawing/2017/model3d" xmlns:o="urn:schemas-microsoft-com:office:office" xmlns:oel="http://schemas.microsoft.com/office/2019/extlst" xmlns:r="http://schemas.openxmlformats.org/officeDocument/2006/relationships" xmlns:m="http://schemas.openxmlformats.org/officeDocument/2006/math" xmlns:v="urn:schemas-microsoft-com:vml" xmlns:wp14="http://schemas.microsoft.com/office/word/2010/wordprocessingDrawing" xmlns:wp="http://schemas.openxmlformats.org/drawingml/2006/wordprocessingDrawing" xmlns:w10="urn:schemas-microsoft-com:office:word" xmlns:w="http://schemas.openxmlformats.org/wordprocessingml/2006/main" xmlns:w14="http://schemas.microsoft.com/office/word/2010/wordml" xmlns:w15="http://schemas.microsoft.com/office/word/2012/wordml" xmlns:w16cex="http://schemas.microsoft.com/office/word/2018/wordml/cex" xmlns:w16cid="http://schemas.microsoft.com/office/word/2016/wordml/cid" xmlns:w16="http://schemas.microsoft.com/office/word/2018/wordml" xmlns:w16sdtdh="http://schemas.microsoft.com/office/word/2020/wordml/sdtdatahash" xmlns:w16se="http://schemas.microsoft.com/office/word/2015/wordml/symex" xmlns:wpg="http://schemas.microsoft.com/office/word/2010/wordprocessingGroup" xmlns:wpi="http://schemas.microsoft.com/office/word/2010/wordprocessingInk" xmlns:wne="http://schemas.microsoft.com/office/word/2006/wordml" xmlns:wps="http://schemas.microsoft.com/office/word/2010/wordprocessingShape" mc:Ignorable="w14 w15 w16se w16cid w16 w16cex w16sdtdh wp14">
+<w:numbering xmlns:wpc="http://schemas.microsoft.com/office/word/2010/wordprocessingCanvas" xmlns:cx="http://schemas.microsoft.com/office/drawing/2014/chartex" xmlns:cx1="http://schemas.microsoft.com/office/drawing/2015/9/8/chartex" xmlns:cx2="http://schemas.microsoft.com/office/drawing/2015/10/21/chartex" xmlns:cx3="http://schemas.microsoft.com/office/drawing/2016/5/9/chartex" xmlns:cx4="http://schemas.microsoft.com/office/drawing/2016/5/10/chartex" xmlns:cx5="http://schemas.microsoft.com/office/drawing/2016/5/11/chartex" xmlns:cx6="http://schemas.microsoft.com/office/drawing/2016/5/12/chartex" xmlns:cx7="http://schemas.microsoft.com/office/drawing/2016/5/13/chartex" xmlns:cx8="http://schemas.microsoft.com/office/drawing/2016/5/14/chartex" xmlns:mc="http://schemas.openxmlformats.org/markup-compatibility/2006" xmlns:aink="http://schemas.microsoft.com/office/drawing/2016/ink" xmlns:am3d="http://schemas.microsoft.com/office/drawing/2017/model3d" xmlns:o="urn:schemas-microsoft-com:office:office" xmlns:oel="http://schemas.microsoft.com/office/2019/extlst" xmlns:r="http://schemas.openxmlformats.org/officeDocument/2006/relationships" xmlns:m="http://schemas.openxmlformats.org/officeDocument/2006/math" xmlns:v="urn:schemas-microsoft-com:vml" xmlns:wp14="http://schemas.microsoft.com/office/word/2010/wordprocessingDrawing" xmlns:wp="http://schemas.openxmlformats.org/drawingml/2006/wordprocessingDrawing" xmlns:w10="urn:schemas-microsoft-com:office:word" xmlns:w="http://schemas.openxmlformats.org/wordprocessingml/2006/main" xmlns:w14="http://schemas.microsoft.com/office/word/2010/wordml" xmlns:w15="http://schemas.microsoft.com/office/word/2012/wordml" xmlns:w16cex="http://schemas.microsoft.com/office/word/2018/wordml/cex" xmlns:w16cid="http://schemas.microsoft.com/office/word/2016/wordml/cid" xmlns:w16="http://schemas.microsoft.com/office/word/2018/wordml" xmlns:w16du="http://schemas.microsoft.com/office/word/2023/wordml/word16du" xmlns:w16sdtdh="http://schemas.microsoft.com/office/word/2020/wordml/sdtdatahash" xmlns:w16se="http://schemas.microsoft.com/office/word/2015/wordml/symex" xmlns:wpg="http://schemas.microsoft.com/office/word/2010/wordprocessingGroup" xmlns:wpi="http://schemas.microsoft.com/office/word/2010/wordprocessingInk" xmlns:wne="http://schemas.microsoft.com/office/word/2006/wordml" xmlns:wps="http://schemas.microsoft.com/office/word/2010/wordprocessingShape" mc:Ignorable="w14 w15 w16se w16cid w16 w16cex w16sdtdh w16du wp14">
   <w:abstractNum w:abstractNumId="0" w15:restartNumberingAfterBreak="0">
     <w:nsid w:val="1E816CD0"/>
     <w:multiLevelType w:val="multilevel"/>
@@ -9323,7 +8937,7 @@
 </file>
 
 <file path=word/styles.xml><?xml version="1.0" encoding="utf-8"?>
-<w:styles xmlns:mc="http://schemas.openxmlformats.org/markup-compatibility/2006" xmlns:r="http://schemas.openxmlformats.org/officeDocument/2006/relationships" xmlns:w="http://schemas.openxmlformats.org/wordprocessingml/2006/main" xmlns:w14="http://schemas.microsoft.com/office/word/2010/wordml" xmlns:w15="http://schemas.microsoft.com/office/word/2012/wordml" xmlns:w16cex="http://schemas.microsoft.com/office/word/2018/wordml/cex" xmlns:w16cid="http://schemas.microsoft.com/office/word/2016/wordml/cid" xmlns:w16="http://schemas.microsoft.com/office/word/2018/wordml" xmlns:w16sdtdh="http://schemas.microsoft.com/office/word/2020/wordml/sdtdatahash" xmlns:w16se="http://schemas.microsoft.com/office/word/2015/wordml/symex" mc:Ignorable="w14 w15 w16se w16cid w16 w16cex w16sdtdh">
+<w:styles xmlns:mc="http://schemas.openxmlformats.org/markup-compatibility/2006" xmlns:r="http://schemas.openxmlformats.org/officeDocument/2006/relationships" xmlns:w="http://schemas.openxmlformats.org/wordprocessingml/2006/main" xmlns:w14="http://schemas.microsoft.com/office/word/2010/wordml" xmlns:w15="http://schemas.microsoft.com/office/word/2012/wordml" xmlns:w16cex="http://schemas.microsoft.com/office/word/2018/wordml/cex" xmlns:w16cid="http://schemas.microsoft.com/office/word/2016/wordml/cid" xmlns:w16="http://schemas.microsoft.com/office/word/2018/wordml" xmlns:w16du="http://schemas.microsoft.com/office/word/2023/wordml/word16du" xmlns:w16sdtdh="http://schemas.microsoft.com/office/word/2020/wordml/sdtdatahash" xmlns:w16se="http://schemas.microsoft.com/office/word/2015/wordml/symex" mc:Ignorable="w14 w15 w16se w16cid w16 w16cex w16sdtdh w16du">
   <w:docDefaults>
     <w:rPrDefault>
       <w:rPr>
@@ -9713,7 +9327,7 @@
     <w:lsdException w:name="Unresolved Mention" w:semiHidden="1" w:unhideWhenUsed="1"/>
     <w:lsdException w:name="Smart Link" w:semiHidden="1" w:unhideWhenUsed="1"/>
   </w:latentStyles>
-  <w:style w:type="paragraph" w:default="1" w:styleId="Standard">
+  <w:style w:type="paragraph" w:default="1" w:styleId="Normal">
     <w:name w:val="Normal"/>
     <w:qFormat/>
     <w:rsid w:val="005C783B"/>
@@ -9726,11 +9340,11 @@
       <w:lang w:val="en-US"/>
     </w:rPr>
   </w:style>
-  <w:style w:type="paragraph" w:styleId="berschrift1">
+  <w:style w:type="paragraph" w:styleId="Heading1">
     <w:name w:val="heading 1"/>
-    <w:basedOn w:val="Standard"/>
-    <w:next w:val="Standard"/>
-    <w:link w:val="berschrift1Zchn"/>
+    <w:basedOn w:val="Normal"/>
+    <w:next w:val="Normal"/>
+    <w:link w:val="Heading1Char"/>
     <w:uiPriority w:val="9"/>
     <w:qFormat/>
     <w:rsid w:val="00E1630C"/>
@@ -9748,11 +9362,11 @@
       <w:szCs w:val="32"/>
     </w:rPr>
   </w:style>
-  <w:style w:type="paragraph" w:styleId="berschrift2">
+  <w:style w:type="paragraph" w:styleId="Heading2">
     <w:name w:val="heading 2"/>
-    <w:basedOn w:val="Standard"/>
-    <w:next w:val="Standard"/>
-    <w:link w:val="berschrift2Zchn"/>
+    <w:basedOn w:val="Normal"/>
+    <w:next w:val="Normal"/>
+    <w:link w:val="Heading2Char"/>
     <w:uiPriority w:val="9"/>
     <w:unhideWhenUsed/>
     <w:qFormat/>
@@ -9771,11 +9385,11 @@
       <w:szCs w:val="26"/>
     </w:rPr>
   </w:style>
-  <w:style w:type="paragraph" w:styleId="berschrift3">
+  <w:style w:type="paragraph" w:styleId="Heading3">
     <w:name w:val="heading 3"/>
-    <w:basedOn w:val="Standard"/>
-    <w:next w:val="Standard"/>
-    <w:link w:val="berschrift3Zchn"/>
+    <w:basedOn w:val="Normal"/>
+    <w:next w:val="Normal"/>
+    <w:link w:val="Heading3Char"/>
     <w:uiPriority w:val="9"/>
     <w:unhideWhenUsed/>
     <w:qFormat/>
@@ -9793,13 +9407,13 @@
       <w:sz w:val="22"/>
     </w:rPr>
   </w:style>
-  <w:style w:type="character" w:default="1" w:styleId="Absatz-Standardschriftart">
+  <w:style w:type="character" w:default="1" w:styleId="DefaultParagraphFont">
     <w:name w:val="Default Paragraph Font"/>
     <w:uiPriority w:val="1"/>
     <w:semiHidden/>
     <w:unhideWhenUsed/>
   </w:style>
-  <w:style w:type="table" w:default="1" w:styleId="NormaleTabelle">
+  <w:style w:type="table" w:default="1" w:styleId="TableNormal">
     <w:name w:val="Normal Table"/>
     <w:uiPriority w:val="99"/>
     <w:semiHidden/>
@@ -9814,16 +9428,16 @@
       </w:tblCellMar>
     </w:tblPr>
   </w:style>
-  <w:style w:type="numbering" w:default="1" w:styleId="KeineListe">
+  <w:style w:type="numbering" w:default="1" w:styleId="NoList">
     <w:name w:val="No List"/>
     <w:uiPriority w:val="99"/>
     <w:semiHidden/>
     <w:unhideWhenUsed/>
   </w:style>
-  <w:style w:type="table" w:styleId="Tabellenraster">
+  <w:style w:type="table" w:styleId="TableGrid">
     <w:name w:val="Table Grid"/>
     <w:aliases w:val="DK"/>
-    <w:basedOn w:val="NormaleTabelle"/>
+    <w:basedOn w:val="TableNormal"/>
     <w:uiPriority w:val="39"/>
     <w:rsid w:val="0067390E"/>
     <w:rPr>
@@ -9852,10 +9466,10 @@
       </w:tcPr>
     </w:tblStylePr>
   </w:style>
-  <w:style w:type="character" w:customStyle="1" w:styleId="berschrift1Zchn">
-    <w:name w:val="Überschrift 1 Zchn"/>
-    <w:basedOn w:val="Absatz-Standardschriftart"/>
-    <w:link w:val="berschrift1"/>
+  <w:style w:type="character" w:customStyle="1" w:styleId="Heading1Char">
+    <w:name w:val="Heading 1 Char"/>
+    <w:basedOn w:val="DefaultParagraphFont"/>
+    <w:link w:val="Heading1"/>
     <w:uiPriority w:val="9"/>
     <w:rsid w:val="00E1630C"/>
     <w:rPr>
@@ -9866,10 +9480,10 @@
       <w:szCs w:val="32"/>
     </w:rPr>
   </w:style>
-  <w:style w:type="character" w:customStyle="1" w:styleId="berschrift2Zchn">
-    <w:name w:val="Überschrift 2 Zchn"/>
-    <w:basedOn w:val="Absatz-Standardschriftart"/>
-    <w:link w:val="berschrift2"/>
+  <w:style w:type="character" w:customStyle="1" w:styleId="Heading2Char">
+    <w:name w:val="Heading 2 Char"/>
+    <w:basedOn w:val="DefaultParagraphFont"/>
+    <w:link w:val="Heading2"/>
     <w:uiPriority w:val="9"/>
     <w:rsid w:val="003155A4"/>
     <w:rPr>
@@ -9879,11 +9493,11 @@
       <w:szCs w:val="26"/>
     </w:rPr>
   </w:style>
-  <w:style w:type="paragraph" w:styleId="Titel">
+  <w:style w:type="paragraph" w:styleId="Title">
     <w:name w:val="Title"/>
-    <w:basedOn w:val="Standard"/>
-    <w:next w:val="Standard"/>
-    <w:link w:val="TitelZchn"/>
+    <w:basedOn w:val="Normal"/>
+    <w:next w:val="Normal"/>
+    <w:link w:val="TitleChar"/>
     <w:uiPriority w:val="10"/>
     <w:qFormat/>
     <w:rsid w:val="00A86119"/>
@@ -9900,10 +9514,10 @@
       <w:szCs w:val="56"/>
     </w:rPr>
   </w:style>
-  <w:style w:type="character" w:customStyle="1" w:styleId="TitelZchn">
-    <w:name w:val="Titel Zchn"/>
-    <w:basedOn w:val="Absatz-Standardschriftart"/>
-    <w:link w:val="Titel"/>
+  <w:style w:type="character" w:customStyle="1" w:styleId="TitleChar">
+    <w:name w:val="Title Char"/>
+    <w:basedOn w:val="DefaultParagraphFont"/>
+    <w:link w:val="Title"/>
     <w:uiPriority w:val="10"/>
     <w:rsid w:val="00A86119"/>
     <w:rPr>
@@ -9915,9 +9529,9 @@
       <w:szCs w:val="56"/>
     </w:rPr>
   </w:style>
-  <w:style w:type="table" w:styleId="TabellemithellemGitternetz">
+  <w:style w:type="table" w:styleId="TableGridLight">
     <w:name w:val="Grid Table Light"/>
-    <w:basedOn w:val="NormaleTabelle"/>
+    <w:basedOn w:val="TableNormal"/>
     <w:uiPriority w:val="40"/>
     <w:rsid w:val="00A86119"/>
     <w:tblPr>
@@ -9931,9 +9545,9 @@
       </w:tblBorders>
     </w:tblPr>
   </w:style>
-  <w:style w:type="table" w:styleId="EinfacheTabelle4">
+  <w:style w:type="table" w:styleId="PlainTable4">
     <w:name w:val="Plain Table 4"/>
-    <w:basedOn w:val="NormaleTabelle"/>
+    <w:basedOn w:val="TableNormal"/>
     <w:uiPriority w:val="44"/>
     <w:rsid w:val="00A86119"/>
     <w:tblPr>
@@ -9977,9 +9591,9 @@
       </w:tcPr>
     </w:tblStylePr>
   </w:style>
-  <w:style w:type="paragraph" w:styleId="KeinLeerraum">
+  <w:style w:type="paragraph" w:styleId="NoSpacing">
     <w:name w:val="No Spacing"/>
-    <w:next w:val="Standard"/>
+    <w:next w:val="Normal"/>
     <w:uiPriority w:val="1"/>
     <w:qFormat/>
     <w:rsid w:val="00A86119"/>
@@ -9989,7 +9603,7 @@
   </w:style>
   <w:style w:type="character" w:customStyle="1" w:styleId="hochgestellt">
     <w:name w:val="hochgestellt"/>
-    <w:basedOn w:val="Absatz-Standardschriftart"/>
+    <w:basedOn w:val="DefaultParagraphFont"/>
     <w:uiPriority w:val="1"/>
     <w:qFormat/>
     <w:rsid w:val="006841D6"/>
@@ -9999,7 +9613,7 @@
   </w:style>
   <w:style w:type="character" w:customStyle="1" w:styleId="tiefgestellt">
     <w:name w:val="tiefgestellt"/>
-    <w:basedOn w:val="Absatz-Standardschriftart"/>
+    <w:basedOn w:val="DefaultParagraphFont"/>
     <w:uiPriority w:val="1"/>
     <w:qFormat/>
     <w:rsid w:val="00A86119"/>
@@ -10007,10 +9621,10 @@
       <w:vertAlign w:val="subscript"/>
     </w:rPr>
   </w:style>
-  <w:style w:type="character" w:customStyle="1" w:styleId="berschrift3Zchn">
-    <w:name w:val="Überschrift 3 Zchn"/>
-    <w:basedOn w:val="Absatz-Standardschriftart"/>
-    <w:link w:val="berschrift3"/>
+  <w:style w:type="character" w:customStyle="1" w:styleId="Heading3Char">
+    <w:name w:val="Heading 3 Char"/>
+    <w:basedOn w:val="DefaultParagraphFont"/>
+    <w:link w:val="Heading3"/>
     <w:uiPriority w:val="9"/>
     <w:rsid w:val="00AD1E84"/>
     <w:rPr>
@@ -10022,7 +9636,7 @@
   </w:style>
   <w:style w:type="paragraph" w:customStyle="1" w:styleId="BodyText1">
     <w:name w:val="Body Text1"/>
-    <w:basedOn w:val="Standard"/>
+    <w:basedOn w:val="Normal"/>
     <w:qFormat/>
     <w:rsid w:val="002D5F04"/>
     <w:pPr>
@@ -10070,10 +9684,10 @@
       <w:jc w:val="left"/>
     </w:pPr>
   </w:style>
-  <w:style w:type="paragraph" w:styleId="Beschriftung">
+  <w:style w:type="paragraph" w:styleId="Caption">
     <w:name w:val="caption"/>
-    <w:basedOn w:val="Standard"/>
-    <w:next w:val="Standard"/>
+    <w:basedOn w:val="Normal"/>
+    <w:next w:val="Normal"/>
     <w:uiPriority w:val="35"/>
     <w:unhideWhenUsed/>
     <w:qFormat/>
@@ -10091,7 +9705,7 @@
   </w:style>
   <w:style w:type="character" w:styleId="Hyperlink">
     <w:name w:val="Hyperlink"/>
-    <w:basedOn w:val="Absatz-Standardschriftart"/>
+    <w:basedOn w:val="DefaultParagraphFont"/>
     <w:uiPriority w:val="99"/>
     <w:unhideWhenUsed/>
     <w:rsid w:val="00EA79B1"/>
@@ -10100,9 +9714,9 @@
       <w:u w:val="single"/>
     </w:rPr>
   </w:style>
-  <w:style w:type="character" w:styleId="NichtaufgelsteErwhnung">
+  <w:style w:type="character" w:styleId="UnresolvedMention">
     <w:name w:val="Unresolved Mention"/>
-    <w:basedOn w:val="Absatz-Standardschriftart"/>
+    <w:basedOn w:val="DefaultParagraphFont"/>
     <w:uiPriority w:val="99"/>
     <w:semiHidden/>
     <w:unhideWhenUsed/>
@@ -10122,9 +9736,9 @@
       </w:numPr>
     </w:pPr>
   </w:style>
-  <w:style w:type="paragraph" w:styleId="Listenabsatz">
+  <w:style w:type="paragraph" w:styleId="ListParagraph">
     <w:name w:val="List Paragraph"/>
-    <w:basedOn w:val="Standard"/>
+    <w:basedOn w:val="Normal"/>
     <w:uiPriority w:val="34"/>
     <w:qFormat/>
     <w:rsid w:val="00AA33EB"/>
@@ -10135,7 +9749,7 @@
   </w:style>
   <w:style w:type="paragraph" w:customStyle="1" w:styleId="citation1">
     <w:name w:val="citation1"/>
-    <w:basedOn w:val="Listenabsatz"/>
+    <w:basedOn w:val="ListParagraph"/>
     <w:qFormat/>
     <w:rsid w:val="00370C19"/>
     <w:pPr>
@@ -10144,10 +9758,10 @@
       </w:numPr>
     </w:pPr>
   </w:style>
-  <w:style w:type="paragraph" w:styleId="Kopfzeile">
+  <w:style w:type="paragraph" w:styleId="Header">
     <w:name w:val="header"/>
-    <w:basedOn w:val="Standard"/>
-    <w:link w:val="KopfzeileZchn"/>
+    <w:basedOn w:val="Normal"/>
+    <w:link w:val="HeaderChar"/>
     <w:uiPriority w:val="99"/>
     <w:unhideWhenUsed/>
     <w:rsid w:val="00571AF1"/>
@@ -10159,10 +9773,10 @@
       <w:spacing w:line="240" w:lineRule="auto"/>
     </w:pPr>
   </w:style>
-  <w:style w:type="character" w:customStyle="1" w:styleId="KopfzeileZchn">
-    <w:name w:val="Kopfzeile Zchn"/>
-    <w:basedOn w:val="Absatz-Standardschriftart"/>
-    <w:link w:val="Kopfzeile"/>
+  <w:style w:type="character" w:customStyle="1" w:styleId="HeaderChar">
+    <w:name w:val="Header Char"/>
+    <w:basedOn w:val="DefaultParagraphFont"/>
+    <w:link w:val="Header"/>
     <w:uiPriority w:val="99"/>
     <w:rsid w:val="00571AF1"/>
     <w:rPr>
@@ -10170,10 +9784,10 @@
       <w:sz w:val="20"/>
     </w:rPr>
   </w:style>
-  <w:style w:type="paragraph" w:styleId="Fuzeile">
+  <w:style w:type="paragraph" w:styleId="Footer">
     <w:name w:val="footer"/>
-    <w:basedOn w:val="Standard"/>
-    <w:link w:val="FuzeileZchn"/>
+    <w:basedOn w:val="Normal"/>
+    <w:link w:val="FooterChar"/>
     <w:uiPriority w:val="99"/>
     <w:unhideWhenUsed/>
     <w:rsid w:val="00571AF1"/>
@@ -10185,10 +9799,10 @@
       <w:spacing w:line="240" w:lineRule="auto"/>
     </w:pPr>
   </w:style>
-  <w:style w:type="character" w:customStyle="1" w:styleId="FuzeileZchn">
-    <w:name w:val="Fußzeile Zchn"/>
-    <w:basedOn w:val="Absatz-Standardschriftart"/>
-    <w:link w:val="Fuzeile"/>
+  <w:style w:type="character" w:customStyle="1" w:styleId="FooterChar">
+    <w:name w:val="Footer Char"/>
+    <w:basedOn w:val="DefaultParagraphFont"/>
+    <w:link w:val="Footer"/>
     <w:uiPriority w:val="99"/>
     <w:rsid w:val="00571AF1"/>
     <w:rPr>
@@ -10196,7 +9810,7 @@
       <w:sz w:val="20"/>
     </w:rPr>
   </w:style>
-  <w:style w:type="paragraph" w:styleId="berarbeitung">
+  <w:style w:type="paragraph" w:styleId="Revision">
     <w:name w:val="Revision"/>
     <w:hidden/>
     <w:uiPriority w:val="99"/>

</xml_diff>

<commit_message>
Minor improvements for video picture
* The video picture is reset on every reload.
* Structure picture and video picture side-by-side in html report.
</commit_message>
<xml_diff>
--- a/finalcif/template/report_default.docx
+++ b/finalcif/template/report_default.docx
@@ -1,6 +1,6 @@
 
 <file path=word/document.xml><?xml version="1.0" encoding="utf-8"?>
-<w:document xmlns:wpc="http://schemas.microsoft.com/office/word/2010/wordprocessingCanvas" xmlns:cx="http://schemas.microsoft.com/office/drawing/2014/chartex" xmlns:cx1="http://schemas.microsoft.com/office/drawing/2015/9/8/chartex" xmlns:cx2="http://schemas.microsoft.com/office/drawing/2015/10/21/chartex" xmlns:cx3="http://schemas.microsoft.com/office/drawing/2016/5/9/chartex" xmlns:cx4="http://schemas.microsoft.com/office/drawing/2016/5/10/chartex" xmlns:cx5="http://schemas.microsoft.com/office/drawing/2016/5/11/chartex" xmlns:cx6="http://schemas.microsoft.com/office/drawing/2016/5/12/chartex" xmlns:cx7="http://schemas.microsoft.com/office/drawing/2016/5/13/chartex" xmlns:cx8="http://schemas.microsoft.com/office/drawing/2016/5/14/chartex" xmlns:mc="http://schemas.openxmlformats.org/markup-compatibility/2006" xmlns:aink="http://schemas.microsoft.com/office/drawing/2016/ink" xmlns:am3d="http://schemas.microsoft.com/office/drawing/2017/model3d" xmlns:o="urn:schemas-microsoft-com:office:office" xmlns:oel="http://schemas.microsoft.com/office/2019/extlst" xmlns:r="http://schemas.openxmlformats.org/officeDocument/2006/relationships" xmlns:m="http://schemas.openxmlformats.org/officeDocument/2006/math" xmlns:v="urn:schemas-microsoft-com:vml" xmlns:wp14="http://schemas.microsoft.com/office/word/2010/wordprocessingDrawing" xmlns:wp="http://schemas.openxmlformats.org/drawingml/2006/wordprocessingDrawing" xmlns:w10="urn:schemas-microsoft-com:office:word" xmlns:w="http://schemas.openxmlformats.org/wordprocessingml/2006/main" xmlns:w14="http://schemas.microsoft.com/office/word/2010/wordml" xmlns:w15="http://schemas.microsoft.com/office/word/2012/wordml" xmlns:w16cex="http://schemas.microsoft.com/office/word/2018/wordml/cex" xmlns:w16cid="http://schemas.microsoft.com/office/word/2016/wordml/cid" xmlns:w16="http://schemas.microsoft.com/office/word/2018/wordml" xmlns:w16du="http://schemas.microsoft.com/office/word/2023/wordml/word16du" xmlns:w16sdtdh="http://schemas.microsoft.com/office/word/2020/wordml/sdtdatahash" xmlns:w16se="http://schemas.microsoft.com/office/word/2015/wordml/symex" xmlns:wpg="http://schemas.microsoft.com/office/word/2010/wordprocessingGroup" xmlns:wpi="http://schemas.microsoft.com/office/word/2010/wordprocessingInk" xmlns:wne="http://schemas.microsoft.com/office/word/2006/wordml" xmlns:wps="http://schemas.microsoft.com/office/word/2010/wordprocessingShape" mc:Ignorable="w14 w15 w16se w16cid w16 w16cex w16sdtdh w16du wp14">
+<w:document xmlns:wpc="http://schemas.microsoft.com/office/word/2010/wordprocessingCanvas" xmlns:cx="http://schemas.microsoft.com/office/drawing/2014/chartex" xmlns:cx1="http://schemas.microsoft.com/office/drawing/2015/9/8/chartex" xmlns:cx2="http://schemas.microsoft.com/office/drawing/2015/10/21/chartex" xmlns:cx3="http://schemas.microsoft.com/office/drawing/2016/5/9/chartex" xmlns:cx4="http://schemas.microsoft.com/office/drawing/2016/5/10/chartex" xmlns:cx5="http://schemas.microsoft.com/office/drawing/2016/5/11/chartex" xmlns:cx6="http://schemas.microsoft.com/office/drawing/2016/5/12/chartex" xmlns:cx7="http://schemas.microsoft.com/office/drawing/2016/5/13/chartex" xmlns:cx8="http://schemas.microsoft.com/office/drawing/2016/5/14/chartex" xmlns:mc="http://schemas.openxmlformats.org/markup-compatibility/2006" xmlns:aink="http://schemas.microsoft.com/office/drawing/2016/ink" xmlns:am3d="http://schemas.microsoft.com/office/drawing/2017/model3d" xmlns:o="urn:schemas-microsoft-com:office:office" xmlns:oel="http://schemas.microsoft.com/office/2019/extlst" xmlns:r="http://schemas.openxmlformats.org/officeDocument/2006/relationships" xmlns:m="http://schemas.openxmlformats.org/officeDocument/2006/math" xmlns:v="urn:schemas-microsoft-com:vml" xmlns:wp14="http://schemas.microsoft.com/office/word/2010/wordprocessingDrawing" xmlns:wp="http://schemas.openxmlformats.org/drawingml/2006/wordprocessingDrawing" xmlns:w10="urn:schemas-microsoft-com:office:word" xmlns:w="http://schemas.openxmlformats.org/wordprocessingml/2006/main" xmlns:w14="http://schemas.microsoft.com/office/word/2010/wordml" xmlns:w15="http://schemas.microsoft.com/office/word/2012/wordml" xmlns:w16cex="http://schemas.microsoft.com/office/word/2018/wordml/cex" xmlns:w16cid="http://schemas.microsoft.com/office/word/2016/wordml/cid" xmlns:w16="http://schemas.microsoft.com/office/word/2018/wordml" xmlns:w16du="http://schemas.microsoft.com/office/word/2023/wordml/word16du" xmlns:w16sdtdh="http://schemas.microsoft.com/office/word/2020/wordml/sdtdatahash" xmlns:w16sdtfl="http://schemas.microsoft.com/office/word/2024/wordml/sdtformatlock" xmlns:w16se="http://schemas.microsoft.com/office/word/2015/wordml/symex" xmlns:wpg="http://schemas.microsoft.com/office/word/2010/wordprocessingGroup" xmlns:wpi="http://schemas.microsoft.com/office/word/2010/wordprocessingInk" xmlns:wne="http://schemas.microsoft.com/office/word/2006/wordml" xmlns:wps="http://schemas.microsoft.com/office/word/2010/wordprocessingShape" mc:Ignorable="w14 w15 w16se w16cid w16 w16cex w16sdtdh w16sdtfl w16du wp14">
   <w:body>
     <w:p>
       <w:pPr>
@@ -18,27 +18,42 @@
         <w:t xml:space="preserve">{%if </w:t>
       </w:r>
       <w:proofErr w:type="spellStart"/>
+      <w:proofErr w:type="gramStart"/>
       <w:r>
         <w:rPr>
           <w:color w:val="C00000"/>
           <w:sz w:val="16"/>
           <w:szCs w:val="20"/>
         </w:rPr>
-        <w:t>options.report_text</w:t>
-      </w:r>
-      <w:proofErr w:type="spellEnd"/>
-      <w:r>
-        <w:rPr>
+        <w:t>options.report</w:t>
+      </w:r>
+      <w:proofErr w:type="gramEnd"/>
+      <w:r>
+        <w:rPr>
+          <w:color w:val="C00000"/>
           <w:sz w:val="16"/>
           <w:szCs w:val="20"/>
         </w:rPr>
+        <w:t>_text</w:t>
+      </w:r>
+      <w:proofErr w:type="spellEnd"/>
+      <w:r>
+        <w:rPr>
+          <w:sz w:val="16"/>
+          <w:szCs w:val="20"/>
+        </w:rPr>
         <w:t xml:space="preserve"> </w:t>
       </w:r>
+      <w:proofErr w:type="gramStart"/>
       <w:r>
         <w:t>%}</w:t>
       </w:r>
       <w:r>
-        <w:t xml:space="preserve">{% if </w:t>
+        <w:t>{</w:t>
+      </w:r>
+      <w:proofErr w:type="gramEnd"/>
+      <w:r>
+        <w:t xml:space="preserve">% if </w:t>
       </w:r>
       <w:proofErr w:type="spellStart"/>
       <w:r>
@@ -49,7 +64,15 @@
       </w:r>
       <w:proofErr w:type="spellEnd"/>
       <w:r>
-        <w:t xml:space="preserve"> %}{{</w:t>
+        <w:t xml:space="preserve"> </w:t>
+      </w:r>
+      <w:proofErr w:type="gramStart"/>
+      <w:r>
+        <w:t>%}{</w:t>
+      </w:r>
+      <w:proofErr w:type="gramEnd"/>
+      <w:r>
+        <w:t>{</w:t>
       </w:r>
       <w:proofErr w:type="spellStart"/>
       <w:r>
@@ -82,11 +105,59 @@
         </w:rPr>
         <w:t xml:space="preserve"> </w:t>
       </w:r>
+      <w:proofErr w:type="gramStart"/>
       <w:r>
         <w:t>%}</w:t>
       </w:r>
       <w:r>
-        <w:t xml:space="preserve">{% </w:t>
+        <w:t>{</w:t>
+      </w:r>
+      <w:proofErr w:type="gramEnd"/>
+      <w:r>
+        <w:t xml:space="preserve">% if </w:t>
+      </w:r>
+      <w:proofErr w:type="spellStart"/>
+      <w:r>
+        <w:t>crystal_video</w:t>
+      </w:r>
+      <w:proofErr w:type="spellEnd"/>
+      <w:r>
+        <w:t xml:space="preserve"> </w:t>
+      </w:r>
+      <w:proofErr w:type="gramStart"/>
+      <w:r>
+        <w:t>%}{</w:t>
+      </w:r>
+      <w:proofErr w:type="gramEnd"/>
+      <w:r>
+        <w:t>{</w:t>
+      </w:r>
+      <w:proofErr w:type="spellStart"/>
+      <w:r>
+        <w:t>crystal_video</w:t>
+      </w:r>
+      <w:proofErr w:type="spellEnd"/>
+      <w:r>
+        <w:t>}}</w:t>
+      </w:r>
+    </w:p>
+    <w:p>
+      <w:pPr>
+        <w:pStyle w:val="Figure"/>
+      </w:pPr>
+      <w:r>
+        <w:t xml:space="preserve">{% endif </w:t>
+      </w:r>
+      <w:proofErr w:type="gramStart"/>
+      <w:r>
+        <w:t>%}</w:t>
+      </w:r>
+      <w:r>
+        <w:t>{</w:t>
+      </w:r>
+      <w:proofErr w:type="gramEnd"/>
+      <w:r>
+        <w:t xml:space="preserve">% </w:t>
       </w:r>
       <w:r>
         <w:rPr>
@@ -107,6 +178,7 @@
       <w:r>
         <w:t xml:space="preserve"> </w:t>
       </w:r>
+      <w:proofErr w:type="gramStart"/>
       <w:r>
         <w:t>%}</w:t>
       </w:r>
@@ -122,7 +194,21 @@
         <w:rPr>
           <w:sz w:val="14"/>
         </w:rPr>
-        <w:t>crystallization_method</w:t>
+        <w:t>crystallization</w:t>
+      </w:r>
+      <w:proofErr w:type="gramEnd"/>
+      <w:r>
+        <w:rPr>
+          <w:sz w:val="14"/>
+        </w:rPr>
+        <w:t>_</w:t>
+      </w:r>
+      <w:proofErr w:type="gramStart"/>
+      <w:r>
+        <w:rPr>
+          <w:sz w:val="14"/>
+        </w:rPr>
+        <w:t>method</w:t>
       </w:r>
       <w:proofErr w:type="spellEnd"/>
       <w:r>
@@ -133,7 +219,11 @@
       </w:r>
       <w:bookmarkEnd w:id="0"/>
       <w:r>
-        <w:t>}}.</w:t>
+        <w:t>}</w:t>
+      </w:r>
+      <w:proofErr w:type="gramEnd"/>
+      <w:r>
+        <w:t>}.</w:t>
       </w:r>
       <w:r>
         <w:t xml:space="preserve"> {% </w:t>
@@ -553,6 +643,7 @@
         </w:rPr>
         <w:t xml:space="preserve"> </w:t>
       </w:r>
+      <w:proofErr w:type="gramStart"/>
       <w:r>
         <w:rPr>
           <w:sz w:val="12"/>
@@ -563,7 +654,11 @@
         <w:t>}</w:t>
       </w:r>
       <w:r>
-        <w:t xml:space="preserve">was equipped with </w:t>
+        <w:t>was</w:t>
+      </w:r>
+      <w:proofErr w:type="gramEnd"/>
+      <w:r>
+        <w:t xml:space="preserve"> equipped with </w:t>
       </w:r>
       <w:r>
         <w:t>{{</w:t>
@@ -617,6 +712,7 @@
         </w:rPr>
         <w:t>endif</w:t>
       </w:r>
+      <w:proofErr w:type="gramStart"/>
       <w:r>
         <w:rPr>
           <w:sz w:val="12"/>
@@ -627,7 +723,11 @@
         <w:t>}</w:t>
       </w:r>
       <w:r>
-        <w:t xml:space="preserve">used </w:t>
+        <w:t>used</w:t>
+      </w:r>
+      <w:proofErr w:type="gramEnd"/>
+      <w:r>
+        <w:t xml:space="preserve"> </w:t>
       </w:r>
       <w:r>
         <w:t>{{</w:t>
@@ -669,6 +769,7 @@
         </w:rPr>
         <w:t>if wavelength</w:t>
       </w:r>
+      <w:proofErr w:type="gramStart"/>
       <w:r>
         <w:rPr>
           <w:sz w:val="12"/>
@@ -676,7 +777,11 @@
         <w:t>%}</w:t>
       </w:r>
       <w:r>
-        <w:t>(λ</w:t>
+        <w:t>(</w:t>
+      </w:r>
+      <w:proofErr w:type="gramEnd"/>
+      <w:r>
+        <w:t>λ</w:t>
       </w:r>
       <w:r>
         <w:t> </w:t>
@@ -711,7 +816,11 @@
       </w:r>
       <w:proofErr w:type="spellEnd"/>
       <w:r>
-        <w:t>}}</w:t>
+        <w:t>}</w:t>
+      </w:r>
+      <w:proofErr w:type="gramStart"/>
+      <w:r>
+        <w:t>}</w:t>
       </w:r>
       <w:r>
         <w:t>)</w:t>
@@ -720,7 +829,14 @@
         <w:rPr>
           <w:sz w:val="14"/>
         </w:rPr>
-        <w:t>{%</w:t>
+        <w:t>{</w:t>
+      </w:r>
+      <w:proofErr w:type="gramEnd"/>
+      <w:r>
+        <w:rPr>
+          <w:sz w:val="14"/>
+        </w:rPr>
+        <w:t>%</w:t>
       </w:r>
       <w:r>
         <w:rPr>
@@ -1469,6 +1585,7 @@
         </w:rPr>
         <w:t xml:space="preserve"> </w:t>
       </w:r>
+      <w:proofErr w:type="gramStart"/>
       <w:r>
         <w:rPr>
           <w:sz w:val="16"/>
@@ -1490,200 +1607,188 @@
         </w:rPr>
         <w:t>}</w:t>
       </w:r>
-    </w:p>
-    <w:p>
-      <w:pPr>
-        <w:pStyle w:val="BodyText1"/>
-        <w:rPr>
-          <w:lang w:val="fr-FR"/>
-        </w:rPr>
-      </w:pPr>
-      <w:r>
-        <w:rPr>
-          <w:lang w:val="fr-FR"/>
-        </w:rPr>
-        <w:t>{{</w:t>
-      </w:r>
-      <w:r>
-        <w:rPr>
-          <w:lang w:val="fr-FR"/>
-        </w:rPr>
-        <w:t xml:space="preserve"> </w:t>
-      </w:r>
-      <w:proofErr w:type="spellStart"/>
-      <w:r>
-        <w:rPr>
-          <w:lang w:val="fr-FR"/>
-        </w:rPr>
-        <w:t>cif</w:t>
-      </w:r>
-      <w:proofErr w:type="spellEnd"/>
-      <w:r>
-        <w:rPr>
-          <w:lang w:val="fr-FR"/>
-        </w:rPr>
-        <w:t>._</w:t>
-      </w:r>
-      <w:proofErr w:type="spellStart"/>
-      <w:r>
-        <w:rPr>
-          <w:lang w:val="fr-FR"/>
-        </w:rPr>
-        <w:t>database_code_depnum_ccdc_archive</w:t>
-      </w:r>
-      <w:proofErr w:type="spellEnd"/>
-      <w:r>
-        <w:rPr>
-          <w:lang w:val="fr-FR"/>
-        </w:rPr>
-        <w:t xml:space="preserve"> </w:t>
-      </w:r>
-      <w:r>
-        <w:rPr>
-          <w:lang w:val="fr-FR"/>
-        </w:rPr>
-        <w:t>}}</w:t>
-      </w:r>
-      <w:r>
-        <w:rPr>
-          <w:lang w:val="fr-FR"/>
-        </w:rPr>
-        <w:t xml:space="preserve"> </w:t>
-      </w:r>
-    </w:p>
-    <w:p>
-      <w:pPr>
-        <w:pStyle w:val="BodyText1"/>
-        <w:rPr>
-          <w:sz w:val="16"/>
-          <w:szCs w:val="16"/>
-        </w:rPr>
-      </w:pPr>
-      <w:r>
-        <w:rPr>
-          <w:sz w:val="16"/>
-          <w:szCs w:val="16"/>
-        </w:rPr>
-        <w:t>{%</w:t>
-      </w:r>
-      <w:r>
-        <w:rPr>
-          <w:sz w:val="16"/>
-          <w:szCs w:val="16"/>
-        </w:rPr>
-        <w:t>-</w:t>
-      </w:r>
-      <w:r>
-        <w:rPr>
-          <w:sz w:val="16"/>
-          <w:szCs w:val="16"/>
-        </w:rPr>
-        <w:t xml:space="preserve"> </w:t>
-      </w:r>
-      <w:r>
-        <w:rPr>
-          <w:color w:val="00B0F0"/>
-          <w:sz w:val="16"/>
-          <w:szCs w:val="16"/>
-        </w:rPr>
-        <w:t>else</w:t>
-      </w:r>
-      <w:r>
-        <w:rPr>
-          <w:sz w:val="16"/>
-          <w:szCs w:val="16"/>
-        </w:rPr>
-        <w:t xml:space="preserve"> </w:t>
-      </w:r>
-      <w:r>
-        <w:rPr>
-          <w:sz w:val="16"/>
-          <w:szCs w:val="16"/>
-        </w:rPr>
-        <w:t>-</w:t>
-      </w:r>
-      <w:r>
-        <w:rPr>
-          <w:sz w:val="16"/>
-          <w:szCs w:val="16"/>
-        </w:rPr>
-        <w:t>%</w:t>
-      </w:r>
-      <w:r>
-        <w:rPr>
-          <w:sz w:val="16"/>
-          <w:szCs w:val="16"/>
-        </w:rPr>
-        <w:t>}</w:t>
-      </w:r>
-      <w:r>
-        <w:t>??????</w:t>
-      </w:r>
-      <w:r>
-        <w:t xml:space="preserve"> </w:t>
-      </w:r>
-      <w:r>
-        <w:rPr>
-          <w:sz w:val="16"/>
-          <w:szCs w:val="16"/>
-        </w:rPr>
-        <w:t>{%</w:t>
-      </w:r>
-      <w:r>
-        <w:rPr>
-          <w:sz w:val="16"/>
-          <w:szCs w:val="16"/>
-        </w:rPr>
-        <w:t>-</w:t>
-      </w:r>
-      <w:r>
-        <w:rPr>
-          <w:sz w:val="16"/>
-          <w:szCs w:val="16"/>
-        </w:rPr>
-        <w:t xml:space="preserve"> </w:t>
-      </w:r>
-      <w:r>
-        <w:rPr>
-          <w:color w:val="00B0F0"/>
-          <w:sz w:val="16"/>
-          <w:szCs w:val="16"/>
-        </w:rPr>
-        <w:t>endif</w:t>
-      </w:r>
-      <w:r>
-        <w:rPr>
-          <w:sz w:val="16"/>
-          <w:szCs w:val="16"/>
-        </w:rPr>
-        <w:t xml:space="preserve"> </w:t>
-      </w:r>
-      <w:r>
-        <w:rPr>
-          <w:sz w:val="16"/>
-          <w:szCs w:val="16"/>
-        </w:rPr>
-        <w:t>-</w:t>
-      </w:r>
-      <w:r>
-        <w:rPr>
-          <w:sz w:val="16"/>
-          <w:szCs w:val="16"/>
-        </w:rPr>
-        <w:t>%</w:t>
-      </w:r>
-      <w:r>
-        <w:rPr>
-          <w:sz w:val="16"/>
-          <w:szCs w:val="16"/>
-        </w:rPr>
-        <w:t>}</w:t>
-      </w:r>
+      <w:proofErr w:type="gramEnd"/>
     </w:p>
     <w:p>
       <w:pPr>
         <w:pStyle w:val="BodyText1"/>
       </w:pPr>
+      <w:proofErr w:type="gramStart"/>
+      <w:r>
+        <w:t>{{</w:t>
+      </w:r>
+      <w:r>
+        <w:t xml:space="preserve"> </w:t>
+      </w:r>
+      <w:proofErr w:type="spellStart"/>
+      <w:r>
+        <w:t>cif</w:t>
+      </w:r>
+      <w:proofErr w:type="spellEnd"/>
+      <w:proofErr w:type="gramEnd"/>
+      <w:r>
+        <w:t>._</w:t>
+      </w:r>
+      <w:proofErr w:type="spellStart"/>
+      <w:r>
+        <w:t>database_code_depnum_ccdc_</w:t>
+      </w:r>
+      <w:proofErr w:type="gramStart"/>
+      <w:r>
+        <w:t>archive</w:t>
+      </w:r>
+      <w:proofErr w:type="spellEnd"/>
+      <w:r>
+        <w:t xml:space="preserve"> </w:t>
+      </w:r>
+      <w:r>
+        <w:t>}</w:t>
+      </w:r>
+      <w:proofErr w:type="gramEnd"/>
+      <w:r>
+        <w:t>}</w:t>
+      </w:r>
+      <w:r>
+        <w:t xml:space="preserve"> </w:t>
+      </w:r>
+    </w:p>
+    <w:p>
+      <w:pPr>
+        <w:pStyle w:val="BodyText1"/>
+        <w:rPr>
+          <w:sz w:val="16"/>
+          <w:szCs w:val="16"/>
+        </w:rPr>
+      </w:pPr>
+      <w:r>
+        <w:rPr>
+          <w:sz w:val="16"/>
+          <w:szCs w:val="16"/>
+        </w:rPr>
+        <w:t>{%</w:t>
+      </w:r>
+      <w:r>
+        <w:rPr>
+          <w:sz w:val="16"/>
+          <w:szCs w:val="16"/>
+        </w:rPr>
+        <w:t>-</w:t>
+      </w:r>
+      <w:r>
+        <w:rPr>
+          <w:sz w:val="16"/>
+          <w:szCs w:val="16"/>
+        </w:rPr>
+        <w:t xml:space="preserve"> </w:t>
+      </w:r>
+      <w:r>
+        <w:rPr>
+          <w:color w:val="00B0F0"/>
+          <w:sz w:val="16"/>
+          <w:szCs w:val="16"/>
+        </w:rPr>
+        <w:t>else</w:t>
+      </w:r>
+      <w:r>
+        <w:rPr>
+          <w:sz w:val="16"/>
+          <w:szCs w:val="16"/>
+        </w:rPr>
+        <w:t xml:space="preserve"> </w:t>
+      </w:r>
+      <w:proofErr w:type="gramStart"/>
+      <w:r>
+        <w:rPr>
+          <w:sz w:val="16"/>
+          <w:szCs w:val="16"/>
+        </w:rPr>
+        <w:t>-</w:t>
+      </w:r>
+      <w:r>
+        <w:rPr>
+          <w:sz w:val="16"/>
+          <w:szCs w:val="16"/>
+        </w:rPr>
+        <w:t>%</w:t>
+      </w:r>
+      <w:r>
+        <w:rPr>
+          <w:sz w:val="16"/>
+          <w:szCs w:val="16"/>
+        </w:rPr>
+        <w:t>}</w:t>
+      </w:r>
+      <w:proofErr w:type="gramEnd"/>
+      <w:r>
+        <w:t>??????</w:t>
+      </w:r>
+      <w:r>
+        <w:t xml:space="preserve"> </w:t>
+      </w:r>
+      <w:r>
+        <w:rPr>
+          <w:sz w:val="16"/>
+          <w:szCs w:val="16"/>
+        </w:rPr>
+        <w:t>{%</w:t>
+      </w:r>
+      <w:r>
+        <w:rPr>
+          <w:sz w:val="16"/>
+          <w:szCs w:val="16"/>
+        </w:rPr>
+        <w:t>-</w:t>
+      </w:r>
+      <w:r>
+        <w:rPr>
+          <w:sz w:val="16"/>
+          <w:szCs w:val="16"/>
+        </w:rPr>
+        <w:t xml:space="preserve"> </w:t>
+      </w:r>
+      <w:r>
+        <w:rPr>
+          <w:color w:val="00B0F0"/>
+          <w:sz w:val="16"/>
+          <w:szCs w:val="16"/>
+        </w:rPr>
+        <w:t>endif</w:t>
+      </w:r>
+      <w:r>
+        <w:rPr>
+          <w:sz w:val="16"/>
+          <w:szCs w:val="16"/>
+        </w:rPr>
+        <w:t xml:space="preserve"> </w:t>
+      </w:r>
+      <w:proofErr w:type="gramStart"/>
+      <w:r>
+        <w:rPr>
+          <w:sz w:val="16"/>
+          <w:szCs w:val="16"/>
+        </w:rPr>
+        <w:t>-</w:t>
+      </w:r>
+      <w:r>
+        <w:rPr>
+          <w:sz w:val="16"/>
+          <w:szCs w:val="16"/>
+        </w:rPr>
+        <w:t>%</w:t>
+      </w:r>
+      <w:r>
+        <w:rPr>
+          <w:sz w:val="16"/>
+          <w:szCs w:val="16"/>
+        </w:rPr>
+        <w:t>}</w:t>
+      </w:r>
+      <w:proofErr w:type="gramEnd"/>
+    </w:p>
+    <w:p>
+      <w:pPr>
+        <w:pStyle w:val="BodyText1"/>
+      </w:pPr>
       <w:r>
         <w:t>contain the supplementary crystallographic data for this paper. These data can be obtained free of charge from The Cambridge Crystallographic Data Centre via www.ccdc.cam.ac.uk/</w:t>
       </w:r>
@@ -1696,32 +1801,37 @@
       <w:r>
         <w:t xml:space="preserve">structures. This report and the CIF file were generated using </w:t>
       </w:r>
+      <w:proofErr w:type="gramStart"/>
+      <w:r>
+        <w:t>FinalCif.</w:t>
+      </w:r>
+      <w:r>
+        <w:rPr>
+          <w:vertAlign w:val="superscript"/>
+        </w:rPr>
+        <w:t>[</w:t>
+      </w:r>
+      <w:proofErr w:type="gramEnd"/>
+      <w:r>
+        <w:rPr>
+          <w:vertAlign w:val="superscript"/>
+        </w:rPr>
+        <w:t>{{</w:t>
+      </w:r>
       <w:proofErr w:type="spellStart"/>
-      <w:r>
-        <w:t>FinalCif</w:t>
-      </w:r>
-      <w:proofErr w:type="spellEnd"/>
-      <w:r>
-        <w:t>.</w:t>
-      </w:r>
+      <w:proofErr w:type="gramStart"/>
       <w:r>
         <w:rPr>
           <w:vertAlign w:val="superscript"/>
         </w:rPr>
-        <w:t>[</w:t>
-      </w:r>
+        <w:t>literature.finalcif</w:t>
+      </w:r>
+      <w:proofErr w:type="gramEnd"/>
       <w:r>
         <w:rPr>
           <w:vertAlign w:val="superscript"/>
         </w:rPr>
-        <w:t>{{</w:t>
-      </w:r>
-      <w:proofErr w:type="spellStart"/>
-      <w:r>
-        <w:rPr>
-          <w:vertAlign w:val="superscript"/>
-        </w:rPr>
-        <w:t>literature.finalcif|ref_num</w:t>
+        <w:t>|ref_num</w:t>
       </w:r>
       <w:proofErr w:type="spellEnd"/>
       <w:r>
@@ -1758,11 +1868,16 @@
         </w:rPr>
         <w:t xml:space="preserve">endif </w:t>
       </w:r>
+      <w:proofErr w:type="gramStart"/>
       <w:r>
         <w:t>%}</w:t>
       </w:r>
       <w:r>
-        <w:t xml:space="preserve">Table </w:t>
+        <w:t>Table</w:t>
+      </w:r>
+      <w:proofErr w:type="gramEnd"/>
+      <w:r>
+        <w:t xml:space="preserve"> </w:t>
       </w:r>
       <w:r>
         <w:fldChar w:fldCharType="begin"/>
@@ -1803,6 +1918,7 @@
       <w:r>
         <w:t xml:space="preserve"> </w:t>
       </w:r>
+      <w:proofErr w:type="gramStart"/>
       <w:r>
         <w:t>{{</w:t>
       </w:r>
@@ -1810,7 +1926,11 @@
         <w:t xml:space="preserve"> </w:t>
       </w:r>
       <w:r>
-        <w:t xml:space="preserve">cif.block.name </w:t>
+        <w:t>cif.block.name</w:t>
+      </w:r>
+      <w:proofErr w:type="gramEnd"/>
+      <w:r>
+        <w:t xml:space="preserve"> </w:t>
       </w:r>
       <w:r>
         <w:t>}}</w:t>
@@ -1854,6 +1974,7 @@
                 <w:lang w:val="fr-FR"/>
               </w:rPr>
             </w:pPr>
+            <w:proofErr w:type="gramStart"/>
             <w:r>
               <w:rPr>
                 <w:lang w:val="fr-FR"/>
@@ -1870,6 +1991,7 @@
               <w:t>cif</w:t>
             </w:r>
             <w:proofErr w:type="spellEnd"/>
+            <w:proofErr w:type="gramEnd"/>
             <w:r>
               <w:rPr>
                 <w:sz w:val="8"/>
@@ -1929,6 +2051,7 @@
             <w:pPr>
               <w:pStyle w:val="tabletext"/>
             </w:pPr>
+            <w:proofErr w:type="gramStart"/>
             <w:r>
               <w:t xml:space="preserve">{{ </w:t>
             </w:r>
@@ -1937,7 +2060,14 @@
               <w:rPr>
                 <w:sz w:val="12"/>
               </w:rPr>
-              <w:t>sum_formula</w:t>
+              <w:t>sum</w:t>
+            </w:r>
+            <w:proofErr w:type="gramEnd"/>
+            <w:r>
+              <w:rPr>
+                <w:sz w:val="12"/>
+              </w:rPr>
+              <w:t>_formula</w:t>
             </w:r>
             <w:proofErr w:type="spellEnd"/>
             <w:r>
@@ -1975,6 +2105,7 @@
               <w:t>{{</w:t>
             </w:r>
             <w:proofErr w:type="spellStart"/>
+            <w:proofErr w:type="gramStart"/>
             <w:r>
               <w:rPr>
                 <w:sz w:val="10"/>
@@ -1989,6 +2120,7 @@
               <w:t>._</w:t>
             </w:r>
             <w:proofErr w:type="spellStart"/>
+            <w:proofErr w:type="gramEnd"/>
             <w:r>
               <w:rPr>
                 <w:sz w:val="10"/>
@@ -2033,6 +2165,7 @@
             <w:pPr>
               <w:pStyle w:val="tabletext"/>
             </w:pPr>
+            <w:proofErr w:type="gramStart"/>
             <w:r>
               <w:t>{{</w:t>
             </w:r>
@@ -2047,6 +2180,7 @@
               <w:t>cif</w:t>
             </w:r>
             <w:proofErr w:type="spellEnd"/>
+            <w:proofErr w:type="gramEnd"/>
             <w:r>
               <w:rPr>
                 <w:sz w:val="10"/>
@@ -2098,6 +2232,7 @@
             <w:pPr>
               <w:pStyle w:val="tabletext"/>
             </w:pPr>
+            <w:proofErr w:type="gramStart"/>
             <w:r>
               <w:t xml:space="preserve">{{ </w:t>
             </w:r>
@@ -2109,6 +2244,7 @@
               <w:t>cif</w:t>
             </w:r>
             <w:proofErr w:type="spellEnd"/>
+            <w:proofErr w:type="gramEnd"/>
             <w:r>
               <w:rPr>
                 <w:sz w:val="10"/>
@@ -2183,6 +2319,7 @@
             <w:r>
               <w:t xml:space="preserve"> </w:t>
             </w:r>
+            <w:proofErr w:type="gramStart"/>
             <w:r>
               <w:t>{{</w:t>
             </w:r>
@@ -2198,6 +2335,7 @@
               <w:t>itnum</w:t>
             </w:r>
             <w:proofErr w:type="spellEnd"/>
+            <w:proofErr w:type="gramEnd"/>
             <w:r>
               <w:rPr>
                 <w:sz w:val="16"/>
@@ -2223,6 +2361,7 @@
             <w:pPr>
               <w:pStyle w:val="tabletext"/>
             </w:pPr>
+            <w:proofErr w:type="gramStart"/>
             <w:r>
               <w:rPr>
                 <w:i/>
@@ -2236,6 +2375,7 @@
               <w:t>{{</w:t>
             </w:r>
             <w:proofErr w:type="spellStart"/>
+            <w:proofErr w:type="gramEnd"/>
             <w:r>
               <w:t>dist_unit</w:t>
             </w:r>
@@ -2256,6 +2396,7 @@
             <w:pPr>
               <w:pStyle w:val="tabletext"/>
             </w:pPr>
+            <w:proofErr w:type="gramStart"/>
             <w:r>
               <w:t>{{</w:t>
             </w:r>
@@ -2270,6 +2411,7 @@
               <w:t>cif</w:t>
             </w:r>
             <w:proofErr w:type="spellEnd"/>
+            <w:proofErr w:type="gramEnd"/>
             <w:r>
               <w:rPr>
                 <w:sz w:val="12"/>
@@ -2314,6 +2456,7 @@
             <w:pPr>
               <w:pStyle w:val="tabletext"/>
             </w:pPr>
+            <w:proofErr w:type="gramStart"/>
             <w:r>
               <w:rPr>
                 <w:i/>
@@ -2327,6 +2470,7 @@
               <w:t>{{</w:t>
             </w:r>
             <w:proofErr w:type="spellStart"/>
+            <w:proofErr w:type="gramEnd"/>
             <w:r>
               <w:t>dist_unit</w:t>
             </w:r>
@@ -2347,6 +2491,7 @@
             <w:pPr>
               <w:pStyle w:val="tabletext"/>
             </w:pPr>
+            <w:proofErr w:type="gramStart"/>
             <w:r>
               <w:t>{{</w:t>
             </w:r>
@@ -2361,6 +2506,7 @@
               <w:t>cif</w:t>
             </w:r>
             <w:proofErr w:type="spellEnd"/>
+            <w:proofErr w:type="gramEnd"/>
             <w:r>
               <w:rPr>
                 <w:sz w:val="12"/>
@@ -2372,13 +2518,27 @@
               <w:rPr>
                 <w:sz w:val="12"/>
               </w:rPr>
-              <w:t>cell_length_b</w:t>
-            </w:r>
+              <w:t>cell_length</w:t>
+            </w:r>
+            <w:proofErr w:type="gramStart"/>
             <w:r>
               <w:rPr>
                 <w:sz w:val="12"/>
               </w:rPr>
-              <w:t>|to_pm</w:t>
+              <w:t>_b</w:t>
+            </w:r>
+            <w:r>
+              <w:rPr>
+                <w:sz w:val="12"/>
+              </w:rPr>
+              <w:t>|</w:t>
+            </w:r>
+            <w:proofErr w:type="gramEnd"/>
+            <w:r>
+              <w:rPr>
+                <w:sz w:val="12"/>
+              </w:rPr>
+              <w:t>to_pm</w:t>
             </w:r>
             <w:proofErr w:type="spellEnd"/>
             <w:r>
@@ -2405,6 +2565,7 @@
             <w:pPr>
               <w:pStyle w:val="tabletext"/>
             </w:pPr>
+            <w:proofErr w:type="gramStart"/>
             <w:r>
               <w:rPr>
                 <w:i/>
@@ -2418,6 +2579,7 @@
               <w:t>{{</w:t>
             </w:r>
             <w:proofErr w:type="spellStart"/>
+            <w:proofErr w:type="gramEnd"/>
             <w:r>
               <w:t>dist_unit</w:t>
             </w:r>
@@ -2438,6 +2600,7 @@
             <w:pPr>
               <w:pStyle w:val="tabletext"/>
             </w:pPr>
+            <w:proofErr w:type="gramStart"/>
             <w:r>
               <w:t>{{</w:t>
             </w:r>
@@ -2452,6 +2615,7 @@
               <w:t>cif</w:t>
             </w:r>
             <w:proofErr w:type="spellEnd"/>
+            <w:proofErr w:type="gramEnd"/>
             <w:r>
               <w:rPr>
                 <w:sz w:val="12"/>
@@ -2521,6 +2685,7 @@
             <w:pPr>
               <w:pStyle w:val="tabletext"/>
             </w:pPr>
+            <w:proofErr w:type="gramStart"/>
             <w:r>
               <w:t>{{</w:t>
             </w:r>
@@ -2535,6 +2700,7 @@
               <w:t>cif</w:t>
             </w:r>
             <w:proofErr w:type="spellEnd"/>
+            <w:proofErr w:type="gramEnd"/>
             <w:r>
               <w:rPr>
                 <w:sz w:val="12"/>
@@ -2604,6 +2770,7 @@
             <w:pPr>
               <w:pStyle w:val="tabletext"/>
             </w:pPr>
+            <w:proofErr w:type="gramStart"/>
             <w:r>
               <w:t>{{</w:t>
             </w:r>
@@ -2618,6 +2785,7 @@
               <w:t>cif</w:t>
             </w:r>
             <w:proofErr w:type="spellEnd"/>
+            <w:proofErr w:type="gramEnd"/>
             <w:r>
               <w:rPr>
                 <w:sz w:val="12"/>
@@ -2687,6 +2855,7 @@
             <w:pPr>
               <w:pStyle w:val="tabletext"/>
             </w:pPr>
+            <w:proofErr w:type="gramStart"/>
             <w:r>
               <w:t>{{</w:t>
             </w:r>
@@ -2701,6 +2870,7 @@
               <w:t>cif</w:t>
             </w:r>
             <w:proofErr w:type="spellEnd"/>
+            <w:proofErr w:type="gramEnd"/>
             <w:r>
               <w:rPr>
                 <w:sz w:val="12"/>
@@ -2787,6 +2957,7 @@
             <w:pPr>
               <w:pStyle w:val="tabletext"/>
             </w:pPr>
+            <w:proofErr w:type="gramStart"/>
             <w:r>
               <w:t>{{</w:t>
             </w:r>
@@ -2801,6 +2972,7 @@
               <w:t>cif</w:t>
             </w:r>
             <w:proofErr w:type="spellEnd"/>
+            <w:proofErr w:type="gramEnd"/>
             <w:r>
               <w:rPr>
                 <w:sz w:val="12"/>
@@ -2861,6 +3033,7 @@
             <w:pPr>
               <w:pStyle w:val="tabletext"/>
             </w:pPr>
+            <w:proofErr w:type="gramStart"/>
             <w:r>
               <w:t>{{</w:t>
             </w:r>
@@ -2875,6 +3048,7 @@
               <w:t>cif</w:t>
             </w:r>
             <w:proofErr w:type="spellEnd"/>
+            <w:proofErr w:type="gramEnd"/>
             <w:r>
               <w:rPr>
                 <w:sz w:val="12"/>
@@ -2956,6 +3130,7 @@
             <w:pPr>
               <w:pStyle w:val="tabletext"/>
             </w:pPr>
+            <w:proofErr w:type="gramStart"/>
             <w:r>
               <w:t>{{</w:t>
             </w:r>
@@ -2970,6 +3145,7 @@
               <w:t>cif</w:t>
             </w:r>
             <w:proofErr w:type="spellEnd"/>
+            <w:proofErr w:type="gramEnd"/>
             <w:r>
               <w:rPr>
                 <w:sz w:val="12"/>
@@ -3043,6 +3219,7 @@
             <w:pPr>
               <w:pStyle w:val="tabletext"/>
             </w:pPr>
+            <w:proofErr w:type="gramStart"/>
             <w:r>
               <w:t>{{</w:t>
             </w:r>
@@ -3057,6 +3234,7 @@
               <w:t>cif</w:t>
             </w:r>
             <w:proofErr w:type="spellEnd"/>
+            <w:proofErr w:type="gramEnd"/>
             <w:r>
               <w:rPr>
                 <w:sz w:val="12"/>
@@ -3095,6 +3273,7 @@
             <w:pPr>
               <w:pStyle w:val="tabletext"/>
             </w:pPr>
+            <w:proofErr w:type="gramStart"/>
             <w:r>
               <w:rPr>
                 <w:i/>
@@ -3102,7 +3281,11 @@
               <w:t>F</w:t>
             </w:r>
             <w:r>
-              <w:t>(000)</w:t>
+              <w:t>(</w:t>
+            </w:r>
+            <w:proofErr w:type="gramEnd"/>
+            <w:r>
+              <w:t>000)</w:t>
             </w:r>
           </w:p>
         </w:tc>
@@ -3114,6 +3297,7 @@
             <w:pPr>
               <w:pStyle w:val="tabletext"/>
             </w:pPr>
+            <w:proofErr w:type="gramStart"/>
             <w:r>
               <w:t>{{</w:t>
             </w:r>
@@ -3124,7 +3308,14 @@
               <w:rPr>
                 <w:sz w:val="12"/>
               </w:rPr>
-              <w:t>cif._exptl_crystal_F_000</w:t>
+              <w:t>cif</w:t>
+            </w:r>
+            <w:proofErr w:type="gramEnd"/>
+            <w:r>
+              <w:rPr>
+                <w:sz w:val="12"/>
+              </w:rPr>
+              <w:t>._exptl_crystal_F_000</w:t>
             </w:r>
             <w:r>
               <w:rPr>
@@ -3172,6 +3363,7 @@
             <w:pPr>
               <w:pStyle w:val="tabletext"/>
             </w:pPr>
+            <w:proofErr w:type="gramStart"/>
             <w:r>
               <w:t>{{</w:t>
             </w:r>
@@ -3183,7 +3375,14 @@
               <w:rPr>
                 <w:sz w:val="14"/>
               </w:rPr>
-              <w:t>crystal_size</w:t>
+              <w:t>crystal</w:t>
+            </w:r>
+            <w:proofErr w:type="gramEnd"/>
+            <w:r>
+              <w:rPr>
+                <w:sz w:val="14"/>
+              </w:rPr>
+              <w:t>_size</w:t>
             </w:r>
             <w:proofErr w:type="spellEnd"/>
             <w:r>
@@ -3228,6 +3427,7 @@
             <w:pPr>
               <w:pStyle w:val="tabletext"/>
             </w:pPr>
+            <w:proofErr w:type="gramStart"/>
             <w:r>
               <w:t>{{</w:t>
             </w:r>
@@ -3239,7 +3439,14 @@
               <w:rPr>
                 <w:sz w:val="14"/>
               </w:rPr>
-              <w:t>crystal_colo</w:t>
+              <w:t>crystal</w:t>
+            </w:r>
+            <w:proofErr w:type="gramEnd"/>
+            <w:r>
+              <w:rPr>
+                <w:sz w:val="14"/>
+              </w:rPr>
+              <w:t>_colo</w:t>
             </w:r>
             <w:r>
               <w:rPr>
@@ -3291,6 +3498,7 @@
             <w:pPr>
               <w:pStyle w:val="tabletext"/>
             </w:pPr>
+            <w:proofErr w:type="gramStart"/>
             <w:r>
               <w:t>{{</w:t>
             </w:r>
@@ -3302,7 +3510,14 @@
               <w:rPr>
                 <w:sz w:val="14"/>
               </w:rPr>
-              <w:t>crystal_</w:t>
+              <w:t>crystal</w:t>
+            </w:r>
+            <w:proofErr w:type="gramEnd"/>
+            <w:r>
+              <w:rPr>
+                <w:sz w:val="14"/>
+              </w:rPr>
+              <w:t>_</w:t>
             </w:r>
             <w:r>
               <w:rPr>
@@ -3345,6 +3560,7 @@
             <w:pPr>
               <w:pStyle w:val="tabletext"/>
             </w:pPr>
+            <w:proofErr w:type="gramStart"/>
             <w:r>
               <w:t>{{</w:t>
             </w:r>
@@ -3357,12 +3573,14 @@
               </w:rPr>
               <w:t>radiation</w:t>
             </w:r>
+            <w:proofErr w:type="gramEnd"/>
             <w:r>
               <w:rPr>
                 <w:sz w:val="14"/>
               </w:rPr>
               <w:t xml:space="preserve"> </w:t>
             </w:r>
+            <w:proofErr w:type="gramStart"/>
             <w:r>
               <w:t>}}</w:t>
             </w:r>
@@ -3370,34 +3588,53 @@
               <w:rPr>
                 <w:sz w:val="12"/>
               </w:rPr>
-              <w:t>{%</w:t>
-            </w:r>
+              <w:t>{</w:t>
+            </w:r>
+            <w:proofErr w:type="gramEnd"/>
             <w:r>
               <w:rPr>
                 <w:sz w:val="12"/>
               </w:rPr>
-              <w:t xml:space="preserve"> </w:t>
+              <w:t>%</w:t>
             </w:r>
             <w:r>
               <w:rPr>
                 <w:sz w:val="12"/>
               </w:rPr>
-              <w:t>if wavelength</w:t>
+              <w:t xml:space="preserve"> </w:t>
             </w:r>
             <w:r>
               <w:rPr>
                 <w:sz w:val="12"/>
               </w:rPr>
-              <w:t xml:space="preserve"> </w:t>
-            </w:r>
+              <w:t xml:space="preserve">if </w:t>
+            </w:r>
+            <w:proofErr w:type="gramStart"/>
             <w:r>
               <w:rPr>
                 <w:sz w:val="12"/>
               </w:rPr>
+              <w:t>wavelength</w:t>
+            </w:r>
+            <w:r>
+              <w:rPr>
+                <w:sz w:val="12"/>
+              </w:rPr>
+              <w:t xml:space="preserve"> </w:t>
+            </w:r>
+            <w:r>
+              <w:rPr>
+                <w:sz w:val="12"/>
+              </w:rPr>
               <w:t>%}</w:t>
             </w:r>
-            <w:r>
-              <w:t xml:space="preserve"> (λ=</w:t>
+            <w:proofErr w:type="gramEnd"/>
+            <w:r>
+              <w:t xml:space="preserve"> (λ</w:t>
+            </w:r>
+            <w:proofErr w:type="gramStart"/>
+            <w:r>
+              <w:t>=</w:t>
             </w:r>
             <w:r>
               <w:t>{{</w:t>
@@ -3411,6 +3648,7 @@
               </w:rPr>
               <w:t>wavelength</w:t>
             </w:r>
+            <w:proofErr w:type="gramEnd"/>
             <w:r>
               <w:rPr>
                 <w:sz w:val="12"/>
@@ -3441,7 +3679,14 @@
               <w:rPr>
                 <w:rFonts w:cstheme="minorHAnsi"/>
               </w:rPr>
-              <w:t>}}</w:t>
+              <w:t>}</w:t>
+            </w:r>
+            <w:proofErr w:type="gramStart"/>
+            <w:r>
+              <w:rPr>
+                <w:rFonts w:cstheme="minorHAnsi"/>
+              </w:rPr>
+              <w:t>}</w:t>
             </w:r>
             <w:r>
               <w:t>)</w:t>
@@ -3450,7 +3695,14 @@
               <w:rPr>
                 <w:sz w:val="14"/>
               </w:rPr>
-              <w:t>{%</w:t>
+              <w:t>{</w:t>
+            </w:r>
+            <w:proofErr w:type="gramEnd"/>
+            <w:r>
+              <w:rPr>
+                <w:sz w:val="14"/>
+              </w:rPr>
+              <w:t>%</w:t>
             </w:r>
             <w:r>
               <w:rPr>
@@ -3510,6 +3762,7 @@
             <w:pPr>
               <w:pStyle w:val="tabletext"/>
             </w:pPr>
+            <w:proofErr w:type="gramStart"/>
             <w:r>
               <w:t>{{</w:t>
             </w:r>
@@ -3521,7 +3774,14 @@
               <w:rPr>
                 <w:sz w:val="14"/>
               </w:rPr>
-              <w:t>theta_range</w:t>
+              <w:t>theta</w:t>
+            </w:r>
+            <w:proofErr w:type="gramEnd"/>
+            <w:r>
+              <w:rPr>
+                <w:sz w:val="14"/>
+              </w:rPr>
+              <w:t>_range</w:t>
             </w:r>
             <w:proofErr w:type="spellEnd"/>
             <w:r>
@@ -3561,6 +3821,7 @@
             <w:pPr>
               <w:pStyle w:val="tabletext"/>
             </w:pPr>
+            <w:proofErr w:type="gramStart"/>
             <w:r>
               <w:t>{{</w:t>
             </w:r>
@@ -3572,7 +3833,14 @@
               <w:rPr>
                 <w:sz w:val="14"/>
               </w:rPr>
-              <w:t>index_ranges</w:t>
+              <w:t>index</w:t>
+            </w:r>
+            <w:proofErr w:type="gramEnd"/>
+            <w:r>
+              <w:rPr>
+                <w:sz w:val="14"/>
+              </w:rPr>
+              <w:t>_ranges</w:t>
             </w:r>
             <w:proofErr w:type="spellEnd"/>
             <w:r>
@@ -3612,6 +3880,7 @@
             <w:pPr>
               <w:pStyle w:val="tabletext"/>
             </w:pPr>
+            <w:proofErr w:type="gramStart"/>
             <w:r>
               <w:t>{{</w:t>
             </w:r>
@@ -3626,6 +3895,7 @@
               <w:t>cif</w:t>
             </w:r>
             <w:proofErr w:type="spellEnd"/>
+            <w:proofErr w:type="gramEnd"/>
             <w:r>
               <w:rPr>
                 <w:sz w:val="14"/>
@@ -3677,6 +3947,7 @@
             <w:pPr>
               <w:pStyle w:val="tabletext"/>
             </w:pPr>
+            <w:proofErr w:type="gramStart"/>
             <w:r>
               <w:t>{{</w:t>
             </w:r>
@@ -3688,7 +3959,21 @@
               <w:rPr>
                 <w:sz w:val="12"/>
               </w:rPr>
-              <w:t>indepentent_refl</w:t>
+              <w:t>indepentent</w:t>
+            </w:r>
+            <w:proofErr w:type="gramEnd"/>
+            <w:r>
+              <w:rPr>
+                <w:sz w:val="12"/>
+              </w:rPr>
+              <w:t>_</w:t>
+            </w:r>
+            <w:proofErr w:type="gramStart"/>
+            <w:r>
+              <w:rPr>
+                <w:sz w:val="12"/>
+              </w:rPr>
+              <w:t>refl</w:t>
             </w:r>
             <w:proofErr w:type="spellEnd"/>
             <w:r>
@@ -3698,7 +3983,11 @@
               <w:t xml:space="preserve"> </w:t>
             </w:r>
             <w:r>
-              <w:t>}}</w:t>
+              <w:t>}</w:t>
+            </w:r>
+            <w:proofErr w:type="gramEnd"/>
+            <w:r>
+              <w:t>}</w:t>
             </w:r>
           </w:p>
           <w:p>
@@ -3721,7 +4010,11 @@
             </w:r>
             <w:proofErr w:type="spellEnd"/>
             <w:r>
-              <w:t xml:space="preserve"> = {{</w:t>
+              <w:t xml:space="preserve"> = </w:t>
+            </w:r>
+            <w:proofErr w:type="gramStart"/>
+            <w:r>
+              <w:t>{{</w:t>
             </w:r>
             <w:r>
               <w:t xml:space="preserve"> </w:t>
@@ -3731,7 +4024,14 @@
               <w:rPr>
                 <w:sz w:val="14"/>
               </w:rPr>
-              <w:t>r_int</w:t>
+              <w:t>r</w:t>
+            </w:r>
+            <w:proofErr w:type="gramEnd"/>
+            <w:r>
+              <w:rPr>
+                <w:sz w:val="14"/>
+              </w:rPr>
+              <w:t>_int</w:t>
             </w:r>
             <w:proofErr w:type="spellEnd"/>
             <w:r>
@@ -3761,7 +4061,11 @@
             </w:r>
             <w:proofErr w:type="spellEnd"/>
             <w:r>
-              <w:t xml:space="preserve"> = {{</w:t>
+              <w:t xml:space="preserve"> = </w:t>
+            </w:r>
+            <w:proofErr w:type="gramStart"/>
+            <w:r>
+              <w:t>{{</w:t>
             </w:r>
             <w:r>
               <w:t xml:space="preserve"> </w:t>
@@ -3771,7 +4075,14 @@
               <w:rPr>
                 <w:sz w:val="14"/>
               </w:rPr>
-              <w:t>r_sigma</w:t>
+              <w:t>r</w:t>
+            </w:r>
+            <w:proofErr w:type="gramEnd"/>
+            <w:r>
+              <w:rPr>
+                <w:sz w:val="14"/>
+              </w:rPr>
+              <w:t>_sigma</w:t>
             </w:r>
             <w:proofErr w:type="spellEnd"/>
             <w:r>
@@ -3798,6 +4109,7 @@
             <w:pPr>
               <w:pStyle w:val="tabletext"/>
             </w:pPr>
+            <w:proofErr w:type="gramStart"/>
             <w:r>
               <w:t>Completeness</w:t>
             </w:r>
@@ -3805,121 +4117,140 @@
               <w:rPr>
                 <w:sz w:val="10"/>
               </w:rPr>
+              <w:t>{</w:t>
+            </w:r>
+            <w:proofErr w:type="gramEnd"/>
+            <w:r>
+              <w:rPr>
+                <w:sz w:val="10"/>
+              </w:rPr>
+              <w:t>%</w:t>
+            </w:r>
+            <w:r>
+              <w:rPr>
+                <w:sz w:val="10"/>
+              </w:rPr>
+              <w:t xml:space="preserve"> </w:t>
+            </w:r>
+            <w:r>
+              <w:rPr>
+                <w:sz w:val="10"/>
+              </w:rPr>
+              <w:t xml:space="preserve">if </w:t>
+            </w:r>
+            <w:proofErr w:type="spellStart"/>
+            <w:r>
+              <w:rPr>
+                <w:sz w:val="10"/>
+              </w:rPr>
+              <w:t>theta_</w:t>
+            </w:r>
+            <w:proofErr w:type="gramStart"/>
+            <w:r>
+              <w:rPr>
+                <w:sz w:val="10"/>
+              </w:rPr>
+              <w:t>full</w:t>
+            </w:r>
+            <w:proofErr w:type="spellEnd"/>
+            <w:r>
+              <w:rPr>
+                <w:sz w:val="10"/>
+              </w:rPr>
+              <w:t xml:space="preserve"> </w:t>
+            </w:r>
+            <w:r>
+              <w:rPr>
+                <w:sz w:val="10"/>
+              </w:rPr>
+              <w:t>%}</w:t>
+            </w:r>
+            <w:proofErr w:type="gramEnd"/>
+            <w:r>
+              <w:t xml:space="preserve"> to </w:t>
+            </w:r>
+            <w:r>
+              <w:br/>
+            </w:r>
+            <w:r>
+              <w:t>θ</w:t>
+            </w:r>
+            <w:r>
+              <w:t xml:space="preserve"> = </w:t>
+            </w:r>
+            <w:r>
+              <w:t>{{</w:t>
+            </w:r>
+            <w:proofErr w:type="spellStart"/>
+            <w:r>
+              <w:rPr>
+                <w:sz w:val="14"/>
+              </w:rPr>
+              <w:t>theta_full</w:t>
+            </w:r>
+            <w:proofErr w:type="spellEnd"/>
+            <w:proofErr w:type="gramStart"/>
+            <w:r>
+              <w:t>}}</w:t>
+            </w:r>
+            <w:r>
+              <w:t>°</w:t>
+            </w:r>
+            <w:proofErr w:type="gramEnd"/>
+            <w:r>
+              <w:rPr>
+                <w:sz w:val="12"/>
+              </w:rPr>
               <w:t>{%</w:t>
             </w:r>
             <w:r>
               <w:rPr>
-                <w:sz w:val="10"/>
-              </w:rPr>
-              <w:t xml:space="preserve"> </w:t>
-            </w:r>
-            <w:r>
-              <w:rPr>
-                <w:sz w:val="10"/>
-              </w:rPr>
-              <w:t xml:space="preserve">if </w:t>
-            </w:r>
-            <w:proofErr w:type="spellStart"/>
-            <w:r>
-              <w:rPr>
-                <w:sz w:val="10"/>
-              </w:rPr>
-              <w:t>theta_full</w:t>
-            </w:r>
-            <w:proofErr w:type="spellEnd"/>
-            <w:r>
-              <w:rPr>
-                <w:sz w:val="10"/>
-              </w:rPr>
-              <w:t xml:space="preserve"> </w:t>
-            </w:r>
-            <w:r>
-              <w:rPr>
-                <w:sz w:val="10"/>
+                <w:sz w:val="12"/>
+              </w:rPr>
+              <w:t xml:space="preserve"> </w:t>
+            </w:r>
+            <w:r>
+              <w:rPr>
+                <w:sz w:val="12"/>
+              </w:rPr>
+              <w:t>endif</w:t>
+            </w:r>
+            <w:r>
+              <w:rPr>
+                <w:sz w:val="12"/>
+              </w:rPr>
+              <w:t xml:space="preserve"> </w:t>
+            </w:r>
+            <w:r>
+              <w:rPr>
+                <w:sz w:val="12"/>
               </w:rPr>
               <w:t>%}</w:t>
             </w:r>
-            <w:r>
-              <w:t xml:space="preserve"> to </w:t>
-            </w:r>
-            <w:r>
-              <w:br/>
-            </w:r>
-            <w:r>
-              <w:t>θ</w:t>
-            </w:r>
-            <w:r>
-              <w:t xml:space="preserve"> = </w:t>
-            </w:r>
+          </w:p>
+        </w:tc>
+        <w:tc>
+          <w:tcPr>
+            <w:tcW w:w="2267" w:type="dxa"/>
+          </w:tcPr>
+          <w:p>
+            <w:pPr>
+              <w:pStyle w:val="tabletext"/>
+            </w:pPr>
+            <w:proofErr w:type="gramStart"/>
             <w:r>
               <w:t>{{</w:t>
             </w:r>
-            <w:proofErr w:type="spellStart"/>
+            <w:r>
+              <w:t xml:space="preserve"> </w:t>
+            </w:r>
             <w:r>
               <w:rPr>
                 <w:sz w:val="14"/>
               </w:rPr>
-              <w:t>theta_full</w:t>
-            </w:r>
-            <w:proofErr w:type="spellEnd"/>
-            <w:r>
-              <w:t>}}</w:t>
-            </w:r>
-            <w:r>
-              <w:t>°</w:t>
-            </w:r>
-            <w:r>
-              <w:rPr>
-                <w:sz w:val="12"/>
-              </w:rPr>
-              <w:t>{%</w:t>
-            </w:r>
-            <w:r>
-              <w:rPr>
-                <w:sz w:val="12"/>
-              </w:rPr>
-              <w:t xml:space="preserve"> </w:t>
-            </w:r>
-            <w:r>
-              <w:rPr>
-                <w:sz w:val="12"/>
-              </w:rPr>
-              <w:t>endif</w:t>
-            </w:r>
-            <w:r>
-              <w:rPr>
-                <w:sz w:val="12"/>
-              </w:rPr>
-              <w:t xml:space="preserve"> </w:t>
-            </w:r>
-            <w:r>
-              <w:rPr>
-                <w:sz w:val="12"/>
-              </w:rPr>
-              <w:t>%}</w:t>
-            </w:r>
-          </w:p>
-        </w:tc>
-        <w:tc>
-          <w:tcPr>
-            <w:tcW w:w="2267" w:type="dxa"/>
-          </w:tcPr>
-          <w:p>
-            <w:pPr>
-              <w:pStyle w:val="tabletext"/>
-            </w:pPr>
-            <w:r>
-              <w:t>{{</w:t>
-            </w:r>
-            <w:r>
-              <w:t xml:space="preserve"> </w:t>
-            </w:r>
-            <w:r>
-              <w:rPr>
-                <w:sz w:val="14"/>
-              </w:rPr>
               <w:t>completeness</w:t>
             </w:r>
+            <w:proofErr w:type="gramEnd"/>
             <w:r>
               <w:rPr>
                 <w:sz w:val="14"/>
@@ -3960,6 +4291,7 @@
             <w:pPr>
               <w:pStyle w:val="tabletext"/>
             </w:pPr>
+            <w:proofErr w:type="gramStart"/>
             <w:r>
               <w:t>{{</w:t>
             </w:r>
@@ -3972,8 +4304,13 @@
               </w:rPr>
               <w:t>data</w:t>
             </w:r>
-            <w:r>
-              <w:t>}} / {{</w:t>
+            <w:proofErr w:type="gramEnd"/>
+            <w:r>
+              <w:t xml:space="preserve">}} / </w:t>
+            </w:r>
+            <w:proofErr w:type="gramStart"/>
+            <w:r>
+              <w:t>{{</w:t>
             </w:r>
             <w:r>
               <w:t xml:space="preserve"> </w:t>
@@ -3984,6 +4321,7 @@
               </w:rPr>
               <w:t>restraints</w:t>
             </w:r>
+            <w:proofErr w:type="gramEnd"/>
             <w:r>
               <w:rPr>
                 <w:sz w:val="14"/>
@@ -3991,7 +4329,11 @@
               <w:t xml:space="preserve"> </w:t>
             </w:r>
             <w:r>
-              <w:t>}} / {{</w:t>
+              <w:t xml:space="preserve">}} / </w:t>
+            </w:r>
+            <w:proofErr w:type="gramStart"/>
+            <w:r>
+              <w:t>{{</w:t>
             </w:r>
             <w:r>
               <w:t xml:space="preserve"> </w:t>
@@ -4002,6 +4344,7 @@
               </w:rPr>
               <w:t>parameters</w:t>
             </w:r>
+            <w:proofErr w:type="gramEnd"/>
             <w:r>
               <w:rPr>
                 <w:sz w:val="14"/>
@@ -4067,6 +4410,7 @@
             <w:pPr>
               <w:pStyle w:val="tabletext"/>
             </w:pPr>
+            <w:proofErr w:type="gramStart"/>
             <w:r>
               <w:t xml:space="preserve">{{ </w:t>
             </w:r>
@@ -4076,69 +4420,118 @@
                 <w:sz w:val="15"/>
                 <w:szCs w:val="18"/>
               </w:rPr>
-              <w:t>t_min</w:t>
-            </w:r>
-            <w:proofErr w:type="spellEnd"/>
+              <w:t>t</w:t>
+            </w:r>
+            <w:proofErr w:type="gramEnd"/>
             <w:r>
               <w:rPr>
                 <w:sz w:val="15"/>
                 <w:szCs w:val="18"/>
               </w:rPr>
-              <w:t xml:space="preserve"> </w:t>
-            </w:r>
-            <w:r>
-              <w:t xml:space="preserve">}} / {{ </w:t>
-            </w:r>
-            <w:proofErr w:type="spellStart"/>
+              <w:t>_</w:t>
+            </w:r>
+            <w:proofErr w:type="gramStart"/>
             <w:r>
               <w:rPr>
                 <w:sz w:val="15"/>
                 <w:szCs w:val="18"/>
               </w:rPr>
-              <w:t>t_m</w:t>
-            </w:r>
+              <w:t>min</w:t>
+            </w:r>
+            <w:proofErr w:type="spellEnd"/>
             <w:r>
               <w:rPr>
                 <w:sz w:val="15"/>
                 <w:szCs w:val="18"/>
               </w:rPr>
-              <w:t>ax</w:t>
-            </w:r>
-            <w:proofErr w:type="spellEnd"/>
+              <w:t xml:space="preserve"> </w:t>
+            </w:r>
+            <w:r>
+              <w:t>}</w:t>
+            </w:r>
+            <w:proofErr w:type="gramEnd"/>
+            <w:r>
+              <w:t xml:space="preserve">} / </w:t>
+            </w:r>
+            <w:proofErr w:type="gramStart"/>
+            <w:r>
+              <w:t xml:space="preserve">{{ </w:t>
+            </w:r>
+            <w:proofErr w:type="spellStart"/>
             <w:r>
               <w:rPr>
                 <w:sz w:val="15"/>
                 <w:szCs w:val="18"/>
               </w:rPr>
-              <w:t xml:space="preserve"> </w:t>
-            </w:r>
-            <w:r>
-              <w:t>}}</w:t>
-            </w:r>
-          </w:p>
-          <w:p>
-            <w:pPr>
-              <w:pStyle w:val="BodyText1"/>
-            </w:pPr>
-            <w:r>
-              <w:t>({{</w:t>
-            </w:r>
+              <w:t>t</w:t>
+            </w:r>
+            <w:proofErr w:type="gramEnd"/>
             <w:r>
               <w:rPr>
                 <w:sz w:val="15"/>
                 <w:szCs w:val="18"/>
               </w:rPr>
-              <w:t xml:space="preserve"> </w:t>
-            </w:r>
-            <w:proofErr w:type="spellStart"/>
+              <w:t>_</w:t>
+            </w:r>
+            <w:proofErr w:type="gramStart"/>
             <w:r>
               <w:rPr>
                 <w:sz w:val="15"/>
                 <w:szCs w:val="18"/>
               </w:rPr>
+              <w:t>m</w:t>
+            </w:r>
+            <w:r>
+              <w:rPr>
+                <w:sz w:val="15"/>
+                <w:szCs w:val="18"/>
+              </w:rPr>
+              <w:t>ax</w:t>
+            </w:r>
+            <w:proofErr w:type="spellEnd"/>
+            <w:r>
+              <w:rPr>
+                <w:sz w:val="15"/>
+                <w:szCs w:val="18"/>
+              </w:rPr>
+              <w:t xml:space="preserve"> </w:t>
+            </w:r>
+            <w:r>
+              <w:t>}</w:t>
+            </w:r>
+            <w:proofErr w:type="gramEnd"/>
+            <w:r>
+              <w:t>}</w:t>
+            </w:r>
+          </w:p>
+          <w:p>
+            <w:pPr>
+              <w:pStyle w:val="BodyText1"/>
+            </w:pPr>
+            <w:r>
+              <w:t>(</w:t>
+            </w:r>
+            <w:proofErr w:type="gramStart"/>
+            <w:r>
+              <w:t>{{</w:t>
+            </w:r>
+            <w:r>
+              <w:rPr>
+                <w:sz w:val="15"/>
+                <w:szCs w:val="18"/>
+              </w:rPr>
+              <w:t xml:space="preserve"> </w:t>
+            </w:r>
+            <w:proofErr w:type="spellStart"/>
+            <w:r>
+              <w:rPr>
+                <w:sz w:val="15"/>
+                <w:szCs w:val="18"/>
+              </w:rPr>
               <w:t>abstype</w:t>
             </w:r>
             <w:proofErr w:type="spellEnd"/>
+            <w:proofErr w:type="gramEnd"/>
             <w:r>
               <w:rPr>
                 <w:sz w:val="15"/>
@@ -4189,8 +4582,13 @@
             <w:pPr>
               <w:pStyle w:val="tabletext"/>
             </w:pPr>
-            <w:r>
-              <w:t>{{ goof }}</w:t>
+            <w:proofErr w:type="gramStart"/>
+            <w:r>
+              <w:t>{{ goof</w:t>
+            </w:r>
+            <w:proofErr w:type="gramEnd"/>
+            <w:r>
+              <w:t xml:space="preserve"> }}</w:t>
             </w:r>
           </w:p>
         </w:tc>
@@ -4264,7 +4662,11 @@
               <w:t>1</w:t>
             </w:r>
             <w:r>
-              <w:t xml:space="preserve"> = {{</w:t>
+              <w:t xml:space="preserve"> = </w:t>
+            </w:r>
+            <w:proofErr w:type="gramStart"/>
+            <w:r>
+              <w:t>{{</w:t>
             </w:r>
             <w:r>
               <w:t xml:space="preserve"> </w:t>
@@ -4274,7 +4676,14 @@
               <w:rPr>
                 <w:sz w:val="14"/>
               </w:rPr>
-              <w:t>ls_R_factor_gt</w:t>
+              <w:t>ls</w:t>
+            </w:r>
+            <w:proofErr w:type="gramEnd"/>
+            <w:r>
+              <w:rPr>
+                <w:sz w:val="14"/>
+              </w:rPr>
+              <w:t>_R_factor_gt</w:t>
             </w:r>
             <w:proofErr w:type="spellEnd"/>
             <w:r>
@@ -4303,7 +4712,11 @@
               <w:t>2</w:t>
             </w:r>
             <w:r>
-              <w:t xml:space="preserve"> = {{</w:t>
+              <w:t xml:space="preserve"> = </w:t>
+            </w:r>
+            <w:proofErr w:type="gramStart"/>
+            <w:r>
+              <w:t>{{</w:t>
             </w:r>
             <w:r>
               <w:t xml:space="preserve"> </w:t>
@@ -4313,7 +4726,14 @@
               <w:rPr>
                 <w:sz w:val="14"/>
               </w:rPr>
-              <w:t>ls_wR_factor_gt</w:t>
+              <w:t>ls</w:t>
+            </w:r>
+            <w:proofErr w:type="gramEnd"/>
+            <w:r>
+              <w:rPr>
+                <w:sz w:val="14"/>
+              </w:rPr>
+              <w:t>_wR_factor_gt</w:t>
             </w:r>
             <w:proofErr w:type="spellEnd"/>
             <w:r>
@@ -4379,7 +4799,11 @@
               <w:t>1</w:t>
             </w:r>
             <w:r>
-              <w:t xml:space="preserve"> = {{</w:t>
+              <w:t xml:space="preserve"> = </w:t>
+            </w:r>
+            <w:proofErr w:type="gramStart"/>
+            <w:r>
+              <w:t>{{</w:t>
             </w:r>
             <w:r>
               <w:t xml:space="preserve"> </w:t>
@@ -4389,7 +4813,14 @@
               <w:rPr>
                 <w:sz w:val="14"/>
               </w:rPr>
-              <w:t>ls_R_factor_all</w:t>
+              <w:t>ls</w:t>
+            </w:r>
+            <w:proofErr w:type="gramEnd"/>
+            <w:r>
+              <w:rPr>
+                <w:sz w:val="14"/>
+              </w:rPr>
+              <w:t>_R_factor_all</w:t>
             </w:r>
             <w:proofErr w:type="spellEnd"/>
             <w:r>
@@ -4418,7 +4849,11 @@
               <w:t>2</w:t>
             </w:r>
             <w:r>
-              <w:t xml:space="preserve"> = {{</w:t>
+              <w:t xml:space="preserve"> = </w:t>
+            </w:r>
+            <w:proofErr w:type="gramStart"/>
+            <w:r>
+              <w:t>{{</w:t>
             </w:r>
             <w:r>
               <w:t xml:space="preserve"> </w:t>
@@ -4429,7 +4864,15 @@
                 <w:sz w:val="14"/>
                 <w:szCs w:val="14"/>
               </w:rPr>
-              <w:t>ls_wR_factor_ref</w:t>
+              <w:t>ls</w:t>
+            </w:r>
+            <w:proofErr w:type="gramEnd"/>
+            <w:r>
+              <w:rPr>
+                <w:sz w:val="14"/>
+                <w:szCs w:val="14"/>
+              </w:rPr>
+              <w:t>_wR_factor_ref</w:t>
             </w:r>
             <w:proofErr w:type="spellEnd"/>
             <w:r>
@@ -4489,6 +4932,7 @@
                 <w:lang w:val="de-DE"/>
               </w:rPr>
             </w:pPr>
+            <w:proofErr w:type="gramStart"/>
             <w:r>
               <w:rPr>
                 <w:lang w:val="de-DE"/>
@@ -4507,47 +4951,71 @@
                 <w:sz w:val="12"/>
                 <w:lang w:val="de-DE"/>
               </w:rPr>
-              <w:t>diff_dens_max</w:t>
-            </w:r>
-            <w:proofErr w:type="spellEnd"/>
+              <w:t>diff</w:t>
+            </w:r>
+            <w:proofErr w:type="gramEnd"/>
             <w:r>
               <w:rPr>
                 <w:sz w:val="12"/>
                 <w:lang w:val="de-DE"/>
               </w:rPr>
-              <w:t xml:space="preserve"> </w:t>
-            </w:r>
-            <w:r>
-              <w:rPr>
-                <w:lang w:val="de-DE"/>
-              </w:rPr>
-              <w:t>}}</w:t>
-            </w:r>
-            <w:r>
-              <w:rPr>
-                <w:lang w:val="de-DE"/>
-              </w:rPr>
-              <w:t>/</w:t>
-            </w:r>
-            <w:r>
-              <w:rPr>
-                <w:lang w:val="de-DE"/>
-              </w:rPr>
-              <w:t>{{</w:t>
-            </w:r>
-            <w:r>
-              <w:rPr>
-                <w:lang w:val="de-DE"/>
-              </w:rPr>
-              <w:t xml:space="preserve"> </w:t>
-            </w:r>
-            <w:proofErr w:type="spellStart"/>
+              <w:t>_dens_</w:t>
+            </w:r>
+            <w:proofErr w:type="gramStart"/>
             <w:r>
               <w:rPr>
                 <w:sz w:val="12"/>
                 <w:lang w:val="de-DE"/>
               </w:rPr>
-              <w:t>diff_dens_min</w:t>
+              <w:t>max</w:t>
+            </w:r>
+            <w:proofErr w:type="spellEnd"/>
+            <w:r>
+              <w:rPr>
+                <w:sz w:val="12"/>
+                <w:lang w:val="de-DE"/>
+              </w:rPr>
+              <w:t xml:space="preserve"> </w:t>
+            </w:r>
+            <w:r>
+              <w:rPr>
+                <w:lang w:val="de-DE"/>
+              </w:rPr>
+              <w:t>}}</w:t>
+            </w:r>
+            <w:r>
+              <w:rPr>
+                <w:lang w:val="de-DE"/>
+              </w:rPr>
+              <w:t>/</w:t>
+            </w:r>
+            <w:r>
+              <w:rPr>
+                <w:lang w:val="de-DE"/>
+              </w:rPr>
+              <w:t>{{</w:t>
+            </w:r>
+            <w:r>
+              <w:rPr>
+                <w:lang w:val="de-DE"/>
+              </w:rPr>
+              <w:t xml:space="preserve"> </w:t>
+            </w:r>
+            <w:proofErr w:type="spellStart"/>
+            <w:r>
+              <w:rPr>
+                <w:sz w:val="12"/>
+                <w:lang w:val="de-DE"/>
+              </w:rPr>
+              <w:t>diff</w:t>
+            </w:r>
+            <w:proofErr w:type="gramEnd"/>
+            <w:r>
+              <w:rPr>
+                <w:sz w:val="12"/>
+                <w:lang w:val="de-DE"/>
+              </w:rPr>
+              <w:t>_dens_min</w:t>
             </w:r>
             <w:proofErr w:type="spellEnd"/>
             <w:r>
@@ -4639,6 +5107,7 @@
             <w:tcW w:w="2267" w:type="dxa"/>
           </w:tcPr>
           <w:p>
+            <w:proofErr w:type="gramStart"/>
             <w:r>
               <w:t>{{</w:t>
             </w:r>
@@ -4654,6 +5123,7 @@
               <w:t>exti</w:t>
             </w:r>
             <w:proofErr w:type="spellEnd"/>
+            <w:proofErr w:type="gramEnd"/>
             <w:r>
               <w:rPr>
                 <w:sz w:val="16"/>
@@ -4799,6 +5269,7 @@
             <w:tcW w:w="2267" w:type="dxa"/>
           </w:tcPr>
           <w:p>
+            <w:proofErr w:type="gramStart"/>
             <w:r>
               <w:t>{{</w:t>
             </w:r>
@@ -4811,7 +5282,15 @@
                 <w:sz w:val="16"/>
                 <w:szCs w:val="20"/>
               </w:rPr>
-              <w:t>flack_x</w:t>
+              <w:t>flack</w:t>
+            </w:r>
+            <w:proofErr w:type="gramEnd"/>
+            <w:r>
+              <w:rPr>
+                <w:sz w:val="16"/>
+                <w:szCs w:val="20"/>
+              </w:rPr>
+              <w:t>_x</w:t>
             </w:r>
             <w:proofErr w:type="spellEnd"/>
             <w:r>
@@ -4908,7 +5387,16 @@
           <w:sz w:val="20"/>
           <w:szCs w:val="21"/>
         </w:rPr>
-        <w:t>refinement_details</w:t>
+        <w:t>refinement_</w:t>
+      </w:r>
+      <w:proofErr w:type="gramStart"/>
+      <w:r>
+        <w:rPr>
+          <w:color w:val="00B050"/>
+          <w:sz w:val="20"/>
+          <w:szCs w:val="21"/>
+        </w:rPr>
+        <w:t>details</w:t>
       </w:r>
       <w:proofErr w:type="spellEnd"/>
       <w:r>
@@ -4920,19 +5408,29 @@
       <w:r>
         <w:t>%}</w:t>
       </w:r>
+      <w:proofErr w:type="gramEnd"/>
     </w:p>
     <w:p>
       <w:pPr>
         <w:pStyle w:val="Heading2"/>
       </w:pPr>
       <w:r>
-        <w:t>Refinement details for {{ cif.block.name }}</w:t>
+        <w:t xml:space="preserve">Refinement details for </w:t>
+      </w:r>
+      <w:proofErr w:type="gramStart"/>
+      <w:r>
+        <w:t>{{ cif.block.name</w:t>
+      </w:r>
+      <w:proofErr w:type="gramEnd"/>
+      <w:r>
+        <w:t xml:space="preserve"> }}</w:t>
       </w:r>
     </w:p>
     <w:p>
       <w:pPr>
         <w:pStyle w:val="BodyText1"/>
       </w:pPr>
+      <w:proofErr w:type="gramStart"/>
       <w:r>
         <w:t>{</w:t>
       </w:r>
@@ -4944,7 +5442,15 @@
       </w:r>
       <w:proofErr w:type="spellStart"/>
       <w:r>
-        <w:t>refinement_details</w:t>
+        <w:t>refinement</w:t>
+      </w:r>
+      <w:proofErr w:type="gramEnd"/>
+      <w:r>
+        <w:t>_</w:t>
+      </w:r>
+      <w:proofErr w:type="gramStart"/>
+      <w:r>
+        <w:t>details</w:t>
       </w:r>
       <w:proofErr w:type="spellEnd"/>
       <w:r>
@@ -4953,6 +5459,7 @@
       <w:r>
         <w:t>}</w:t>
       </w:r>
+      <w:proofErr w:type="gramEnd"/>
       <w:r>
         <w:t>}</w:t>
       </w:r>
@@ -4970,6 +5477,7 @@
       <w:r>
         <w:t xml:space="preserve"> </w:t>
       </w:r>
+      <w:proofErr w:type="gramStart"/>
       <w:r>
         <w:rPr>
           <w:color w:val="00B050"/>
@@ -4981,6 +5489,7 @@
       <w:r>
         <w:t>%}</w:t>
       </w:r>
+      <w:proofErr w:type="gramEnd"/>
     </w:p>
     <w:p>
       <w:pPr>
@@ -5018,20 +5527,30 @@
           <w:sz w:val="20"/>
           <w:szCs w:val="21"/>
         </w:rPr>
-        <w:t>atomic_coordinates</w:t>
-      </w:r>
-      <w:proofErr w:type="spellEnd"/>
+        <w:t>atomic_</w:t>
+      </w:r>
+      <w:proofErr w:type="gramStart"/>
       <w:r>
         <w:rPr>
           <w:color w:val="00B050"/>
           <w:sz w:val="20"/>
           <w:szCs w:val="21"/>
         </w:rPr>
+        <w:t>coordinates</w:t>
+      </w:r>
+      <w:proofErr w:type="spellEnd"/>
+      <w:r>
+        <w:rPr>
+          <w:color w:val="00B050"/>
+          <w:sz w:val="20"/>
+          <w:szCs w:val="21"/>
+        </w:rPr>
         <w:t xml:space="preserve"> </w:t>
       </w:r>
       <w:r>
         <w:t>%}</w:t>
       </w:r>
+      <w:proofErr w:type="gramEnd"/>
     </w:p>
     <w:p>
       <w:pPr>
@@ -5110,7 +5629,15 @@
         <w:t>2</w:t>
       </w:r>
       <w:r>
-        <w:t>] for {{ cif.block.name }}</w:t>
+        <w:t xml:space="preserve">] for </w:t>
+      </w:r>
+      <w:proofErr w:type="gramStart"/>
+      <w:r>
+        <w:t>{{ cif.block.name</w:t>
+      </w:r>
+      <w:proofErr w:type="gramEnd"/>
+      <w:r>
+        <w:t xml:space="preserve"> }}</w:t>
       </w:r>
     </w:p>
     <w:tbl>
@@ -5324,6 +5851,7 @@
             <w:pPr>
               <w:pStyle w:val="BodyText1"/>
             </w:pPr>
+            <w:proofErr w:type="gramStart"/>
             <w:r>
               <w:t xml:space="preserve">{{ </w:t>
             </w:r>
@@ -5335,6 +5863,7 @@
               </w:rPr>
               <w:t>atom</w:t>
             </w:r>
+            <w:proofErr w:type="gramEnd"/>
             <w:r>
               <w:rPr>
                 <w:sz w:val="16"/>
@@ -5361,6 +5890,7 @@
             <w:pPr>
               <w:pStyle w:val="BodyText1"/>
             </w:pPr>
+            <w:proofErr w:type="gramStart"/>
             <w:r>
               <w:t xml:space="preserve">{{ </w:t>
             </w:r>
@@ -5371,6 +5901,7 @@
               </w:rPr>
               <w:t>atom</w:t>
             </w:r>
+            <w:proofErr w:type="gramEnd"/>
             <w:r>
               <w:t>.x</w:t>
             </w:r>
@@ -5388,6 +5919,7 @@
             <w:pPr>
               <w:pStyle w:val="BodyText1"/>
             </w:pPr>
+            <w:proofErr w:type="gramStart"/>
             <w:r>
               <w:t xml:space="preserve">{{ </w:t>
             </w:r>
@@ -5398,6 +5930,7 @@
               </w:rPr>
               <w:t>atom</w:t>
             </w:r>
+            <w:proofErr w:type="gramEnd"/>
             <w:r>
               <w:t>.y</w:t>
             </w:r>
@@ -5415,6 +5948,7 @@
             <w:pPr>
               <w:pStyle w:val="BodyText1"/>
             </w:pPr>
+            <w:proofErr w:type="gramStart"/>
             <w:r>
               <w:t xml:space="preserve">{{ </w:t>
             </w:r>
@@ -5425,6 +5959,7 @@
               </w:rPr>
               <w:t>atom</w:t>
             </w:r>
+            <w:proofErr w:type="gramEnd"/>
             <w:r>
               <w:t>.z</w:t>
             </w:r>
@@ -5442,6 +5977,7 @@
             <w:pPr>
               <w:pStyle w:val="BodyText1"/>
             </w:pPr>
+            <w:proofErr w:type="gramStart"/>
             <w:r>
               <w:t xml:space="preserve">{{ </w:t>
             </w:r>
@@ -5452,6 +5988,7 @@
               </w:rPr>
               <w:t>atom</w:t>
             </w:r>
+            <w:proofErr w:type="gramEnd"/>
             <w:r>
               <w:t>.u_eq</w:t>
             </w:r>
@@ -5596,6 +6133,7 @@
       <w:r>
         <w:t xml:space="preserve"> </w:t>
       </w:r>
+      <w:proofErr w:type="gramStart"/>
       <w:r>
         <w:rPr>
           <w:color w:val="00B050"/>
@@ -5605,6 +6143,7 @@
       <w:r>
         <w:t>%}</w:t>
       </w:r>
+      <w:proofErr w:type="gramEnd"/>
     </w:p>
     <w:p>
       <w:pPr>
@@ -5658,11 +6197,26 @@
         <w:t xml:space="preserve">and </w:t>
       </w:r>
       <w:proofErr w:type="spellStart"/>
+      <w:proofErr w:type="gramStart"/>
       <w:r>
         <w:rPr>
           <w:color w:val="00B050"/>
         </w:rPr>
-        <w:t>options.report_adp</w:t>
+        <w:t>options.report</w:t>
+      </w:r>
+      <w:proofErr w:type="gramEnd"/>
+      <w:r>
+        <w:rPr>
+          <w:color w:val="00B050"/>
+        </w:rPr>
+        <w:t>_</w:t>
+      </w:r>
+      <w:proofErr w:type="gramStart"/>
+      <w:r>
+        <w:rPr>
+          <w:color w:val="00B050"/>
+        </w:rPr>
+        <w:t>adp</w:t>
       </w:r>
       <w:proofErr w:type="spellEnd"/>
       <w:r>
@@ -5677,6 +6231,7 @@
         </w:rPr>
         <w:t>%}</w:t>
       </w:r>
+      <w:proofErr w:type="gramEnd"/>
     </w:p>
     <w:p>
       <w:pPr>
@@ -5741,7 +6296,15 @@
         <w:t>]</w:t>
       </w:r>
       <w:r>
-        <w:t xml:space="preserve"> for {{ cif.block.name }}. The anisotropic displacement factor exponent takes the form: −2π</w:t>
+        <w:t xml:space="preserve"> for </w:t>
+      </w:r>
+      <w:proofErr w:type="gramStart"/>
+      <w:r>
+        <w:t>{{ cif.block.name</w:t>
+      </w:r>
+      <w:proofErr w:type="gramEnd"/>
+      <w:r>
+        <w:t xml:space="preserve"> }}. The anisotropic displacement factor exponent takes the form: −2π</w:t>
       </w:r>
       <w:r>
         <w:rPr>
@@ -5833,6 +6396,7 @@
         </w:rPr>
         <w:t>2hka*b*U</w:t>
       </w:r>
+      <w:proofErr w:type="gramStart"/>
       <w:r>
         <w:rPr>
           <w:vertAlign w:val="subscript"/>
@@ -5842,6 +6406,7 @@
       <w:r>
         <w:t> ]</w:t>
       </w:r>
+      <w:proofErr w:type="gramEnd"/>
     </w:p>
     <w:tbl>
       <w:tblPr>
@@ -6061,14 +6626,22 @@
                 <w:color w:val="C00000"/>
                 <w:sz w:val="14"/>
               </w:rPr>
-              <w:t>displacement_parameters</w:t>
-            </w:r>
-            <w:proofErr w:type="spellEnd"/>
+              <w:t>displacement_</w:t>
+            </w:r>
+            <w:proofErr w:type="gramStart"/>
             <w:r>
               <w:rPr>
                 <w:color w:val="C00000"/>
                 <w:sz w:val="14"/>
               </w:rPr>
+              <w:t>parameters</w:t>
+            </w:r>
+            <w:proofErr w:type="spellEnd"/>
+            <w:r>
+              <w:rPr>
+                <w:color w:val="C00000"/>
+                <w:sz w:val="14"/>
+              </w:rPr>
               <w:t xml:space="preserve">  </w:t>
             </w:r>
             <w:r>
@@ -6077,6 +6650,7 @@
               </w:rPr>
               <w:t>%</w:t>
             </w:r>
+            <w:proofErr w:type="gramEnd"/>
             <w:r>
               <w:t>}</w:t>
             </w:r>
@@ -6152,6 +6726,7 @@
             <w:pPr>
               <w:jc w:val="both"/>
             </w:pPr>
+            <w:proofErr w:type="gramStart"/>
             <w:r>
               <w:t xml:space="preserve">{{ </w:t>
             </w:r>
@@ -6163,6 +6738,7 @@
               </w:rPr>
               <w:t>atom</w:t>
             </w:r>
+            <w:proofErr w:type="gramEnd"/>
             <w:r>
               <w:rPr>
                 <w:sz w:val="16"/>
@@ -6189,6 +6765,7 @@
             <w:pPr>
               <w:jc w:val="both"/>
             </w:pPr>
+            <w:proofErr w:type="gramStart"/>
             <w:r>
               <w:t xml:space="preserve">{{ </w:t>
             </w:r>
@@ -6198,6 +6775,7 @@
               </w:rPr>
               <w:t>atom</w:t>
             </w:r>
+            <w:proofErr w:type="gramEnd"/>
             <w:r>
               <w:t>.U11 }}</w:t>
             </w:r>
@@ -6211,6 +6789,7 @@
             <w:pPr>
               <w:jc w:val="both"/>
             </w:pPr>
+            <w:proofErr w:type="gramStart"/>
             <w:r>
               <w:t xml:space="preserve">{{ </w:t>
             </w:r>
@@ -6220,6 +6799,7 @@
               </w:rPr>
               <w:t>atom</w:t>
             </w:r>
+            <w:proofErr w:type="gramEnd"/>
             <w:r>
               <w:t>.U22 }}</w:t>
             </w:r>
@@ -6233,6 +6813,7 @@
             <w:pPr>
               <w:jc w:val="both"/>
             </w:pPr>
+            <w:proofErr w:type="gramStart"/>
             <w:r>
               <w:t xml:space="preserve">{{ </w:t>
             </w:r>
@@ -6242,6 +6823,7 @@
               </w:rPr>
               <w:t>atom</w:t>
             </w:r>
+            <w:proofErr w:type="gramEnd"/>
             <w:r>
               <w:t>.U33 }}</w:t>
             </w:r>
@@ -6255,6 +6837,7 @@
             <w:pPr>
               <w:jc w:val="both"/>
             </w:pPr>
+            <w:proofErr w:type="gramStart"/>
             <w:r>
               <w:t xml:space="preserve">{{ </w:t>
             </w:r>
@@ -6264,6 +6847,7 @@
               </w:rPr>
               <w:t>atom</w:t>
             </w:r>
+            <w:proofErr w:type="gramEnd"/>
             <w:r>
               <w:t>.U23 }}</w:t>
             </w:r>
@@ -6277,6 +6861,7 @@
             <w:pPr>
               <w:jc w:val="both"/>
             </w:pPr>
+            <w:proofErr w:type="gramStart"/>
             <w:r>
               <w:t xml:space="preserve">{{ </w:t>
             </w:r>
@@ -6286,6 +6871,7 @@
               </w:rPr>
               <w:t>atom</w:t>
             </w:r>
+            <w:proofErr w:type="gramEnd"/>
             <w:r>
               <w:t>.U13 }}</w:t>
             </w:r>
@@ -6299,6 +6885,7 @@
             <w:pPr>
               <w:jc w:val="both"/>
             </w:pPr>
+            <w:proofErr w:type="gramStart"/>
             <w:r>
               <w:t xml:space="preserve">{{ </w:t>
             </w:r>
@@ -6308,6 +6895,7 @@
               </w:rPr>
               <w:t>atom</w:t>
             </w:r>
+            <w:proofErr w:type="gramEnd"/>
             <w:r>
               <w:t>.U12 }}</w:t>
             </w:r>
@@ -6444,6 +7032,7 @@
         </w:rPr>
         <w:t xml:space="preserve"> </w:t>
       </w:r>
+      <w:proofErr w:type="gramStart"/>
       <w:r>
         <w:rPr>
           <w:color w:val="00B050"/>
@@ -6459,6 +7048,7 @@
         </w:rPr>
         <w:t>%}</w:t>
       </w:r>
+      <w:proofErr w:type="gramEnd"/>
     </w:p>
     <w:p>
       <w:pPr>
@@ -6480,7 +7070,15 @@
           <w:color w:val="7030A0"/>
           <w:szCs w:val="20"/>
         </w:rPr>
-        <w:t xml:space="preserve">if bonds </w:t>
+        <w:t xml:space="preserve">if </w:t>
+      </w:r>
+      <w:proofErr w:type="gramStart"/>
+      <w:r>
+        <w:rPr>
+          <w:color w:val="7030A0"/>
+          <w:szCs w:val="20"/>
+        </w:rPr>
+        <w:t xml:space="preserve">bonds </w:t>
       </w:r>
       <w:r>
         <w:rPr>
@@ -6489,6 +7087,7 @@
         </w:rPr>
         <w:t>%}</w:t>
       </w:r>
+      <w:proofErr w:type="gramEnd"/>
     </w:p>
     <w:p>
       <w:pPr>
@@ -6522,7 +7121,15 @@
         <w:fldChar w:fldCharType="end"/>
       </w:r>
       <w:r>
-        <w:t xml:space="preserve"> Bond lengths and angles for {{ cif.block.name }}</w:t>
+        <w:t xml:space="preserve"> Bond lengths and angles for </w:t>
+      </w:r>
+      <w:proofErr w:type="gramStart"/>
+      <w:r>
+        <w:t>{{ cif.block.name</w:t>
+      </w:r>
+      <w:proofErr w:type="gramEnd"/>
+      <w:r>
+        <w:t xml:space="preserve"> }}</w:t>
       </w:r>
     </w:p>
     <w:tbl>
@@ -6562,6 +7169,7 @@
                 <w:tab w:val="decimal" w:pos="227"/>
               </w:tabs>
             </w:pPr>
+            <w:proofErr w:type="gramStart"/>
             <w:r>
               <w:rPr>
                 <w:b/>
@@ -6576,6 +7184,7 @@
               <w:t>{{</w:t>
             </w:r>
             <w:proofErr w:type="spellStart"/>
+            <w:proofErr w:type="gramEnd"/>
             <w:r>
               <w:rPr>
                 <w:rFonts w:cstheme="minorHAnsi"/>
@@ -6643,6 +7252,7 @@
             <w:tcW w:w="2098" w:type="dxa"/>
           </w:tcPr>
           <w:p>
+            <w:proofErr w:type="gramStart"/>
             <w:r>
               <w:t>{{</w:t>
             </w:r>
@@ -6653,6 +7263,7 @@
             <w:r>
               <w:t>b</w:t>
             </w:r>
+            <w:proofErr w:type="gramEnd"/>
             <w:r>
               <w:t>.</w:t>
             </w:r>
@@ -6673,6 +7284,7 @@
             <w:tcW w:w="1417" w:type="dxa"/>
           </w:tcPr>
           <w:p>
+            <w:proofErr w:type="gramStart"/>
             <w:r>
               <w:t>{{</w:t>
             </w:r>
@@ -6681,7 +7293,11 @@
             </w:r>
             <w:proofErr w:type="spellStart"/>
             <w:r>
-              <w:t>b.dist</w:t>
+              <w:t>b</w:t>
+            </w:r>
+            <w:proofErr w:type="gramEnd"/>
+            <w:r>
+              <w:t>.dist</w:t>
             </w:r>
             <w:proofErr w:type="spellEnd"/>
             <w:r>
@@ -6833,6 +7449,7 @@
             <w:tcW w:w="2098" w:type="dxa"/>
           </w:tcPr>
           <w:p>
+            <w:proofErr w:type="gramStart"/>
             <w:r>
               <w:t>{{</w:t>
             </w:r>
@@ -6841,7 +7458,11 @@
             </w:r>
             <w:proofErr w:type="spellStart"/>
             <w:r>
-              <w:t>a.atoms</w:t>
+              <w:t>a</w:t>
+            </w:r>
+            <w:proofErr w:type="gramEnd"/>
+            <w:r>
+              <w:t>.atoms</w:t>
             </w:r>
             <w:proofErr w:type="spellEnd"/>
             <w:r>
@@ -6857,6 +7478,7 @@
             <w:tcW w:w="1417" w:type="dxa"/>
           </w:tcPr>
           <w:p>
+            <w:proofErr w:type="gramStart"/>
             <w:r>
               <w:t>{{</w:t>
             </w:r>
@@ -6865,7 +7487,11 @@
             </w:r>
             <w:proofErr w:type="spellStart"/>
             <w:r>
-              <w:t>a.angle</w:t>
+              <w:t>a</w:t>
+            </w:r>
+            <w:proofErr w:type="gramEnd"/>
+            <w:r>
+              <w:t>.angle</w:t>
             </w:r>
             <w:proofErr w:type="spellEnd"/>
             <w:r>
@@ -6949,6 +7575,7 @@
         <w:t xml:space="preserve"> </w:t>
       </w:r>
       <w:proofErr w:type="spellStart"/>
+      <w:proofErr w:type="gramStart"/>
       <w:r>
         <w:rPr>
           <w:color w:val="ED7D31" w:themeColor="accent2"/>
@@ -6959,7 +7586,14 @@
         <w:rPr>
           <w:color w:val="ED7D31" w:themeColor="accent2"/>
         </w:rPr>
-        <w:t>without_h</w:t>
+        <w:t>without</w:t>
+      </w:r>
+      <w:proofErr w:type="gramEnd"/>
+      <w:r>
+        <w:rPr>
+          <w:color w:val="ED7D31" w:themeColor="accent2"/>
+        </w:rPr>
+        <w:t>_h</w:t>
       </w:r>
       <w:proofErr w:type="spellEnd"/>
       <w:r>
@@ -6968,8 +7602,13 @@
         </w:rPr>
         <w:t xml:space="preserve"> </w:t>
       </w:r>
-      <w:r>
-        <w:t xml:space="preserve">%}Bonds </w:t>
+      <w:proofErr w:type="gramStart"/>
+      <w:r>
+        <w:t>%}Bonds</w:t>
+      </w:r>
+      <w:proofErr w:type="gramEnd"/>
+      <w:r>
+        <w:t xml:space="preserve"> </w:t>
       </w:r>
       <w:r>
         <w:t xml:space="preserve">and angles </w:t>
@@ -6997,11 +7636,16 @@
         </w:rPr>
         <w:t xml:space="preserve">endif </w:t>
       </w:r>
+      <w:proofErr w:type="gramStart"/>
       <w:r>
         <w:t>%}</w:t>
       </w:r>
       <w:r>
-        <w:t>{%</w:t>
+        <w:t>{</w:t>
+      </w:r>
+      <w:proofErr w:type="gramEnd"/>
+      <w:r>
+        <w:t>%</w:t>
       </w:r>
       <w:r>
         <w:t xml:space="preserve"> </w:t>
@@ -7026,8 +7670,13 @@
         </w:rPr>
         <w:t xml:space="preserve"> </w:t>
       </w:r>
-      <w:r>
-        <w:t>%}{{</w:t>
+      <w:proofErr w:type="gramStart"/>
+      <w:r>
+        <w:t>%}{</w:t>
+      </w:r>
+      <w:proofErr w:type="gramEnd"/>
+      <w:r>
+        <w:t>{</w:t>
       </w:r>
       <w:r>
         <w:t>r</w:t>
@@ -7037,18 +7686,27 @@
       </w:r>
       <w:proofErr w:type="spellStart"/>
       <w:r>
-        <w:t>ba_symminfo</w:t>
+        <w:t>ba_</w:t>
+      </w:r>
+      <w:proofErr w:type="gramStart"/>
+      <w:r>
+        <w:t>symminfo</w:t>
       </w:r>
       <w:proofErr w:type="spellEnd"/>
       <w:r>
         <w:t xml:space="preserve"> </w:t>
       </w:r>
       <w:r>
-        <w:t>}}{%</w:t>
+        <w:t>}}{</w:t>
+      </w:r>
+      <w:proofErr w:type="gramEnd"/>
+      <w:r>
+        <w:t>%</w:t>
       </w:r>
       <w:r>
         <w:t xml:space="preserve"> </w:t>
       </w:r>
+      <w:proofErr w:type="gramStart"/>
       <w:r>
         <w:rPr>
           <w:color w:val="00B050"/>
@@ -7064,6 +7722,7 @@
       <w:r>
         <w:t>%}</w:t>
       </w:r>
+      <w:proofErr w:type="gramEnd"/>
     </w:p>
     <w:p>
       <w:pPr>
@@ -7079,6 +7738,7 @@
         </w:rPr>
         <w:t xml:space="preserve">{%p </w:t>
       </w:r>
+      <w:proofErr w:type="gramStart"/>
       <w:r>
         <w:rPr>
           <w:color w:val="7030A0"/>
@@ -7093,6 +7753,7 @@
         </w:rPr>
         <w:t>%}</w:t>
       </w:r>
+      <w:proofErr w:type="gramEnd"/>
     </w:p>
     <w:p/>
     <w:p>
@@ -7133,11 +7794,19 @@
         <w:rPr>
           <w:color w:val="7030A0"/>
         </w:rPr>
-        <w:t>if torsions%</w:t>
+        <w:t xml:space="preserve">if </w:t>
+      </w:r>
+      <w:proofErr w:type="gramStart"/>
+      <w:r>
+        <w:rPr>
+          <w:color w:val="7030A0"/>
+        </w:rPr>
+        <w:t>torsions%</w:t>
       </w:r>
       <w:r>
         <w:t>}</w:t>
       </w:r>
+      <w:proofErr w:type="gramEnd"/>
     </w:p>
     <w:p>
       <w:pPr>
@@ -7180,7 +7849,15 @@
         <w:fldChar w:fldCharType="end"/>
       </w:r>
       <w:r>
-        <w:t xml:space="preserve"> Torsion angles for {{ cif.block.name }}</w:t>
+        <w:t xml:space="preserve"> Torsion angles for </w:t>
+      </w:r>
+      <w:proofErr w:type="gramStart"/>
+      <w:r>
+        <w:t>{{ cif.block.name</w:t>
+      </w:r>
+      <w:proofErr w:type="gramEnd"/>
+      <w:r>
+        <w:t xml:space="preserve"> }}</w:t>
       </w:r>
     </w:p>
     <w:p>
@@ -7297,6 +7974,7 @@
             <w:tcW w:w="2381" w:type="dxa"/>
           </w:tcPr>
           <w:p>
+            <w:proofErr w:type="gramStart"/>
             <w:r>
               <w:t>{{</w:t>
             </w:r>
@@ -7307,6 +7985,7 @@
             <w:r>
               <w:t>t</w:t>
             </w:r>
+            <w:proofErr w:type="gramEnd"/>
             <w:r>
               <w:t>.atoms</w:t>
             </w:r>
@@ -7324,6 +8003,7 @@
             <w:tcW w:w="1701" w:type="dxa"/>
           </w:tcPr>
           <w:p>
+            <w:proofErr w:type="gramStart"/>
             <w:r>
               <w:t>{{</w:t>
             </w:r>
@@ -7334,6 +8014,7 @@
             <w:r>
               <w:t>t</w:t>
             </w:r>
+            <w:proofErr w:type="gramEnd"/>
             <w:r>
               <w:t>.</w:t>
             </w:r>
@@ -7408,11 +8089,19 @@
         <w:t xml:space="preserve">if </w:t>
       </w:r>
       <w:proofErr w:type="spellStart"/>
+      <w:proofErr w:type="gramStart"/>
       <w:r>
         <w:rPr>
           <w:color w:val="ED7D31" w:themeColor="accent2"/>
         </w:rPr>
-        <w:t>options.without_h</w:t>
+        <w:t>options.without</w:t>
+      </w:r>
+      <w:proofErr w:type="gramEnd"/>
+      <w:r>
+        <w:rPr>
+          <w:color w:val="ED7D31" w:themeColor="accent2"/>
+        </w:rPr>
+        <w:t>_h</w:t>
       </w:r>
       <w:proofErr w:type="spellEnd"/>
       <w:r>
@@ -7421,11 +8110,16 @@
         </w:rPr>
         <w:t xml:space="preserve"> </w:t>
       </w:r>
+      <w:proofErr w:type="gramStart"/>
       <w:r>
         <w:t>%}</w:t>
       </w:r>
       <w:r>
-        <w:t>Bonds and angles to hydrogen atoms were omitted.</w:t>
+        <w:t>Bonds</w:t>
+      </w:r>
+      <w:proofErr w:type="gramEnd"/>
+      <w:r>
+        <w:t xml:space="preserve"> and angles to hydrogen atoms were omitted.</w:t>
       </w:r>
     </w:p>
     <w:p>
@@ -7447,11 +8141,16 @@
         </w:rPr>
         <w:t xml:space="preserve">endif </w:t>
       </w:r>
+      <w:proofErr w:type="gramStart"/>
       <w:r>
         <w:t>%}</w:t>
       </w:r>
       <w:r>
-        <w:t>{%</w:t>
+        <w:t>{</w:t>
+      </w:r>
+      <w:proofErr w:type="gramEnd"/>
+      <w:r>
+        <w:t>%</w:t>
       </w:r>
       <w:r>
         <w:t xml:space="preserve"> </w:t>
@@ -7467,8 +8166,13 @@
       <w:r>
         <w:t xml:space="preserve"> </w:t>
       </w:r>
-      <w:r>
-        <w:t>%}{{</w:t>
+      <w:proofErr w:type="gramStart"/>
+      <w:r>
+        <w:t>%}{</w:t>
+      </w:r>
+      <w:proofErr w:type="gramEnd"/>
+      <w:r>
+        <w:t>{</w:t>
       </w:r>
       <w:r>
         <w:t>r</w:t>
@@ -7478,18 +8182,27 @@
       </w:r>
       <w:proofErr w:type="spellStart"/>
       <w:r>
-        <w:t>torsion_symminfo</w:t>
+        <w:t>torsion_</w:t>
+      </w:r>
+      <w:proofErr w:type="gramStart"/>
+      <w:r>
+        <w:t>symminfo</w:t>
       </w:r>
       <w:proofErr w:type="spellEnd"/>
       <w:r>
         <w:t xml:space="preserve"> </w:t>
       </w:r>
       <w:r>
-        <w:t>}}{%</w:t>
+        <w:t>}}{</w:t>
+      </w:r>
+      <w:proofErr w:type="gramEnd"/>
+      <w:r>
+        <w:t>%</w:t>
       </w:r>
       <w:r>
         <w:t xml:space="preserve"> </w:t>
       </w:r>
+      <w:proofErr w:type="gramStart"/>
       <w:r>
         <w:t>endif</w:t>
       </w:r>
@@ -7499,6 +8212,7 @@
       <w:r>
         <w:t>%}</w:t>
       </w:r>
+      <w:proofErr w:type="gramEnd"/>
     </w:p>
     <w:p>
       <w:pPr>
@@ -7522,6 +8236,7 @@
         </w:rPr>
         <w:t xml:space="preserve">p </w:t>
       </w:r>
+      <w:proofErr w:type="gramStart"/>
       <w:r>
         <w:rPr>
           <w:color w:val="7030A0"/>
@@ -7550,6 +8265,7 @@
         </w:rPr>
         <w:t>}</w:t>
       </w:r>
+      <w:proofErr w:type="gramEnd"/>
     </w:p>
     <w:p>
       <w:pPr>
@@ -7593,7 +8309,15 @@
           <w:color w:val="FFC000" w:themeColor="accent4"/>
           <w:szCs w:val="26"/>
         </w:rPr>
-        <w:t>hydrogen_bonds</w:t>
+        <w:t>hydrogen_</w:t>
+      </w:r>
+      <w:proofErr w:type="gramStart"/>
+      <w:r>
+        <w:rPr>
+          <w:color w:val="FFC000" w:themeColor="accent4"/>
+          <w:szCs w:val="26"/>
+        </w:rPr>
+        <w:t>bonds</w:t>
       </w:r>
       <w:proofErr w:type="spellEnd"/>
       <w:r>
@@ -7602,6 +8326,7 @@
       <w:r>
         <w:t>%}</w:t>
       </w:r>
+      <w:proofErr w:type="gramEnd"/>
     </w:p>
     <w:p>
       <w:pPr>
@@ -7630,7 +8355,15 @@
         <w:fldChar w:fldCharType="end"/>
       </w:r>
       <w:r>
-        <w:t xml:space="preserve"> Hydrogen bonds for {{ cif.block.name }}</w:t>
+        <w:t xml:space="preserve"> Hydrogen bonds for </w:t>
+      </w:r>
+      <w:proofErr w:type="gramStart"/>
+      <w:r>
+        <w:t>{{ cif.block.name</w:t>
+      </w:r>
+      <w:proofErr w:type="gramEnd"/>
+      <w:r>
+        <w:t xml:space="preserve"> }}</w:t>
       </w:r>
     </w:p>
     <w:tbl>
@@ -7925,10 +8658,12 @@
               <w:t>{{</w:t>
             </w:r>
             <w:proofErr w:type="spellStart"/>
+            <w:proofErr w:type="gramStart"/>
             <w:r>
               <w:t>h.atoms</w:t>
             </w:r>
             <w:proofErr w:type="spellEnd"/>
+            <w:proofErr w:type="gramEnd"/>
             <w:r>
               <w:t>}}</w:t>
             </w:r>
@@ -7943,11 +8678,19 @@
               <w:t>{{</w:t>
             </w:r>
             <w:proofErr w:type="spellStart"/>
+            <w:proofErr w:type="gramStart"/>
             <w:r>
               <w:rPr>
                 <w:sz w:val="16"/>
               </w:rPr>
-              <w:t>h.dist_dh</w:t>
+              <w:t>h.dist</w:t>
+            </w:r>
+            <w:proofErr w:type="gramEnd"/>
+            <w:r>
+              <w:rPr>
+                <w:sz w:val="16"/>
+              </w:rPr>
+              <w:t>_dh</w:t>
             </w:r>
             <w:proofErr w:type="spellEnd"/>
             <w:r>
@@ -7964,11 +8707,19 @@
               <w:t>{{</w:t>
             </w:r>
             <w:proofErr w:type="spellStart"/>
+            <w:proofErr w:type="gramStart"/>
             <w:r>
               <w:rPr>
                 <w:sz w:val="16"/>
               </w:rPr>
-              <w:t>h.dist_ha</w:t>
+              <w:t>h.dist</w:t>
+            </w:r>
+            <w:proofErr w:type="gramEnd"/>
+            <w:r>
+              <w:rPr>
+                <w:sz w:val="16"/>
+              </w:rPr>
+              <w:t>_ha</w:t>
             </w:r>
             <w:proofErr w:type="spellEnd"/>
             <w:r>
@@ -7985,11 +8736,19 @@
               <w:t>{{</w:t>
             </w:r>
             <w:proofErr w:type="spellStart"/>
+            <w:proofErr w:type="gramStart"/>
             <w:r>
               <w:rPr>
                 <w:sz w:val="16"/>
               </w:rPr>
-              <w:t>h.dist_da</w:t>
+              <w:t>h.dist</w:t>
+            </w:r>
+            <w:proofErr w:type="gramEnd"/>
+            <w:r>
+              <w:rPr>
+                <w:sz w:val="16"/>
+              </w:rPr>
+              <w:t>_da</w:t>
             </w:r>
             <w:proofErr w:type="spellEnd"/>
             <w:r>
@@ -8006,11 +8765,19 @@
               <w:t>{{</w:t>
             </w:r>
             <w:proofErr w:type="spellStart"/>
+            <w:proofErr w:type="gramStart"/>
             <w:r>
               <w:rPr>
                 <w:sz w:val="16"/>
               </w:rPr>
-              <w:t>h.angle_dha</w:t>
+              <w:t>h.angle</w:t>
+            </w:r>
+            <w:proofErr w:type="gramEnd"/>
+            <w:r>
+              <w:rPr>
+                <w:sz w:val="16"/>
+              </w:rPr>
+              <w:t>_dha</w:t>
             </w:r>
             <w:proofErr w:type="spellEnd"/>
             <w:r>
@@ -8117,15 +8884,24 @@
         </w:rPr>
         <w:t xml:space="preserve"> </w:t>
       </w:r>
-      <w:r>
-        <w:t>%}{{</w:t>
+      <w:proofErr w:type="gramStart"/>
+      <w:r>
+        <w:t>%}{</w:t>
+      </w:r>
+      <w:proofErr w:type="gramEnd"/>
+      <w:r>
+        <w:t>{</w:t>
       </w:r>
       <w:r>
         <w:t xml:space="preserve">r </w:t>
       </w:r>
       <w:proofErr w:type="spellStart"/>
       <w:r>
-        <w:t>hydrogen_sy</w:t>
+        <w:t>hydrogen_</w:t>
+      </w:r>
+      <w:proofErr w:type="gramStart"/>
+      <w:r>
+        <w:t>sy</w:t>
       </w:r>
       <w:r>
         <w:t>m</w:t>
@@ -8138,11 +8914,16 @@
         <w:t xml:space="preserve"> </w:t>
       </w:r>
       <w:r>
-        <w:t>}}{%</w:t>
+        <w:t>}}{</w:t>
+      </w:r>
+      <w:proofErr w:type="gramEnd"/>
+      <w:r>
+        <w:t>%</w:t>
       </w:r>
       <w:r>
         <w:t xml:space="preserve"> </w:t>
       </w:r>
+      <w:proofErr w:type="gramStart"/>
       <w:r>
         <w:rPr>
           <w:color w:val="70AD47" w:themeColor="accent6"/>
@@ -8158,6 +8939,7 @@
       <w:r>
         <w:t>%}</w:t>
       </w:r>
+      <w:proofErr w:type="gramEnd"/>
     </w:p>
     <w:p>
       <w:pPr>
@@ -8177,6 +8959,7 @@
         </w:rPr>
         <w:t xml:space="preserve">p </w:t>
       </w:r>
+      <w:proofErr w:type="gramStart"/>
       <w:r>
         <w:rPr>
           <w:color w:val="FFC000" w:themeColor="accent4"/>
@@ -8197,6 +8980,7 @@
         </w:rPr>
         <w:t>%}</w:t>
       </w:r>
+      <w:proofErr w:type="gramEnd"/>
     </w:p>
     <w:p>
       <w:r>
@@ -8211,26 +8995,46 @@
         <w:t xml:space="preserve">if </w:t>
       </w:r>
       <w:proofErr w:type="spellStart"/>
+      <w:proofErr w:type="gramStart"/>
       <w:r>
         <w:rPr>
           <w:color w:val="C00000"/>
           <w:sz w:val="16"/>
           <w:szCs w:val="20"/>
         </w:rPr>
-        <w:t>options.report_text</w:t>
-      </w:r>
-      <w:proofErr w:type="spellEnd"/>
+        <w:t>options.report</w:t>
+      </w:r>
+      <w:proofErr w:type="gramEnd"/>
       <w:r>
         <w:rPr>
           <w:color w:val="C00000"/>
           <w:sz w:val="16"/>
           <w:szCs w:val="20"/>
         </w:rPr>
+        <w:t>_</w:t>
+      </w:r>
+      <w:proofErr w:type="gramStart"/>
+      <w:r>
+        <w:rPr>
+          <w:color w:val="C00000"/>
+          <w:sz w:val="16"/>
+          <w:szCs w:val="20"/>
+        </w:rPr>
+        <w:t>text</w:t>
+      </w:r>
+      <w:proofErr w:type="spellEnd"/>
+      <w:r>
+        <w:rPr>
+          <w:color w:val="C00000"/>
+          <w:sz w:val="16"/>
+          <w:szCs w:val="20"/>
+        </w:rPr>
         <w:t xml:space="preserve"> </w:t>
       </w:r>
       <w:r>
         <w:t>%}</w:t>
       </w:r>
+      <w:proofErr w:type="gramEnd"/>
     </w:p>
     <w:p>
       <w:pPr>
@@ -8263,6 +9067,7 @@
         <w:t xml:space="preserve"> in </w:t>
       </w:r>
       <w:proofErr w:type="spellStart"/>
+      <w:proofErr w:type="gramStart"/>
       <w:r>
         <w:t>references</w:t>
       </w:r>
@@ -8270,12 +9075,18 @@
         <w:t>.items</w:t>
       </w:r>
       <w:proofErr w:type="spellEnd"/>
-      <w:r>
-        <w:t>()</w:t>
+      <w:proofErr w:type="gramEnd"/>
+      <w:r>
+        <w:t>(</w:t>
+      </w:r>
+      <w:proofErr w:type="gramStart"/>
+      <w:r>
+        <w:t>)</w:t>
       </w:r>
       <w:r>
         <w:t xml:space="preserve"> %}</w:t>
       </w:r>
+      <w:proofErr w:type="gramEnd"/>
     </w:p>
     <w:p>
       <w:pPr>
@@ -8284,6 +9095,7 @@
       <w:r>
         <w:t>[</w:t>
       </w:r>
+      <w:proofErr w:type="gramStart"/>
       <w:r>
         <w:t>{{</w:t>
       </w:r>
@@ -8294,8 +9106,13 @@
       <w:r>
         <w:t>num</w:t>
       </w:r>
-      <w:r>
-        <w:t>|e</w:t>
+      <w:proofErr w:type="gramEnd"/>
+      <w:r>
+        <w:t>|</w:t>
+      </w:r>
+      <w:proofErr w:type="gramStart"/>
+      <w:r>
+        <w:t>e</w:t>
       </w:r>
       <w:proofErr w:type="spellEnd"/>
       <w:r>
@@ -8313,9 +9130,11 @@
       <w:r>
         <w:t>“</w:t>
       </w:r>
+      <w:proofErr w:type="gramEnd"/>
       <w:r>
         <w:t>\t</w:t>
       </w:r>
+      <w:proofErr w:type="gramStart"/>
       <w:r>
         <w:t xml:space="preserve">” </w:t>
       </w:r>
@@ -8332,6 +9151,7 @@
       <w:r>
         <w:t>ref</w:t>
       </w:r>
+      <w:proofErr w:type="gramEnd"/>
       <w:r>
         <w:t>.richtext|e</w:t>
       </w:r>
@@ -8351,6 +9171,7 @@
         <w:t xml:space="preserve"> </w:t>
       </w:r>
       <w:proofErr w:type="spellStart"/>
+      <w:proofErr w:type="gramStart"/>
       <w:r>
         <w:t>endfor</w:t>
       </w:r>
@@ -8361,6 +9182,7 @@
       <w:r>
         <w:t>%}</w:t>
       </w:r>
+      <w:proofErr w:type="gramEnd"/>
     </w:p>
     <w:p>
       <w:r>
@@ -8390,7 +9212,7 @@
 </file>
 
 <file path=word/endnotes.xml><?xml version="1.0" encoding="utf-8"?>
-<w:endnotes xmlns:wpc="http://schemas.microsoft.com/office/word/2010/wordprocessingCanvas" xmlns:cx="http://schemas.microsoft.com/office/drawing/2014/chartex" xmlns:cx1="http://schemas.microsoft.com/office/drawing/2015/9/8/chartex" xmlns:cx2="http://schemas.microsoft.com/office/drawing/2015/10/21/chartex" xmlns:cx3="http://schemas.microsoft.com/office/drawing/2016/5/9/chartex" xmlns:cx4="http://schemas.microsoft.com/office/drawing/2016/5/10/chartex" xmlns:cx5="http://schemas.microsoft.com/office/drawing/2016/5/11/chartex" xmlns:cx6="http://schemas.microsoft.com/office/drawing/2016/5/12/chartex" xmlns:cx7="http://schemas.microsoft.com/office/drawing/2016/5/13/chartex" xmlns:cx8="http://schemas.microsoft.com/office/drawing/2016/5/14/chartex" xmlns:mc="http://schemas.openxmlformats.org/markup-compatibility/2006" xmlns:aink="http://schemas.microsoft.com/office/drawing/2016/ink" xmlns:am3d="http://schemas.microsoft.com/office/drawing/2017/model3d" xmlns:o="urn:schemas-microsoft-com:office:office" xmlns:oel="http://schemas.microsoft.com/office/2019/extlst" xmlns:r="http://schemas.openxmlformats.org/officeDocument/2006/relationships" xmlns:m="http://schemas.openxmlformats.org/officeDocument/2006/math" xmlns:v="urn:schemas-microsoft-com:vml" xmlns:wp14="http://schemas.microsoft.com/office/word/2010/wordprocessingDrawing" xmlns:wp="http://schemas.openxmlformats.org/drawingml/2006/wordprocessingDrawing" xmlns:w10="urn:schemas-microsoft-com:office:word" xmlns:w="http://schemas.openxmlformats.org/wordprocessingml/2006/main" xmlns:w14="http://schemas.microsoft.com/office/word/2010/wordml" xmlns:w15="http://schemas.microsoft.com/office/word/2012/wordml" xmlns:w16cex="http://schemas.microsoft.com/office/word/2018/wordml/cex" xmlns:w16cid="http://schemas.microsoft.com/office/word/2016/wordml/cid" xmlns:w16="http://schemas.microsoft.com/office/word/2018/wordml" xmlns:w16du="http://schemas.microsoft.com/office/word/2023/wordml/word16du" xmlns:w16sdtdh="http://schemas.microsoft.com/office/word/2020/wordml/sdtdatahash" xmlns:w16se="http://schemas.microsoft.com/office/word/2015/wordml/symex" xmlns:wpg="http://schemas.microsoft.com/office/word/2010/wordprocessingGroup" xmlns:wpi="http://schemas.microsoft.com/office/word/2010/wordprocessingInk" xmlns:wne="http://schemas.microsoft.com/office/word/2006/wordml" xmlns:wps="http://schemas.microsoft.com/office/word/2010/wordprocessingShape" mc:Ignorable="w14 w15 w16se w16cid w16 w16cex w16sdtdh w16du wp14">
+<w:endnotes xmlns:wpc="http://schemas.microsoft.com/office/word/2010/wordprocessingCanvas" xmlns:cx="http://schemas.microsoft.com/office/drawing/2014/chartex" xmlns:cx1="http://schemas.microsoft.com/office/drawing/2015/9/8/chartex" xmlns:cx2="http://schemas.microsoft.com/office/drawing/2015/10/21/chartex" xmlns:cx3="http://schemas.microsoft.com/office/drawing/2016/5/9/chartex" xmlns:cx4="http://schemas.microsoft.com/office/drawing/2016/5/10/chartex" xmlns:cx5="http://schemas.microsoft.com/office/drawing/2016/5/11/chartex" xmlns:cx6="http://schemas.microsoft.com/office/drawing/2016/5/12/chartex" xmlns:cx7="http://schemas.microsoft.com/office/drawing/2016/5/13/chartex" xmlns:cx8="http://schemas.microsoft.com/office/drawing/2016/5/14/chartex" xmlns:mc="http://schemas.openxmlformats.org/markup-compatibility/2006" xmlns:aink="http://schemas.microsoft.com/office/drawing/2016/ink" xmlns:am3d="http://schemas.microsoft.com/office/drawing/2017/model3d" xmlns:o="urn:schemas-microsoft-com:office:office" xmlns:oel="http://schemas.microsoft.com/office/2019/extlst" xmlns:r="http://schemas.openxmlformats.org/officeDocument/2006/relationships" xmlns:m="http://schemas.openxmlformats.org/officeDocument/2006/math" xmlns:v="urn:schemas-microsoft-com:vml" xmlns:wp14="http://schemas.microsoft.com/office/word/2010/wordprocessingDrawing" xmlns:wp="http://schemas.openxmlformats.org/drawingml/2006/wordprocessingDrawing" xmlns:w10="urn:schemas-microsoft-com:office:word" xmlns:w="http://schemas.openxmlformats.org/wordprocessingml/2006/main" xmlns:w14="http://schemas.microsoft.com/office/word/2010/wordml" xmlns:w15="http://schemas.microsoft.com/office/word/2012/wordml" xmlns:w16cex="http://schemas.microsoft.com/office/word/2018/wordml/cex" xmlns:w16cid="http://schemas.microsoft.com/office/word/2016/wordml/cid" xmlns:w16="http://schemas.microsoft.com/office/word/2018/wordml" xmlns:w16du="http://schemas.microsoft.com/office/word/2023/wordml/word16du" xmlns:w16sdtdh="http://schemas.microsoft.com/office/word/2020/wordml/sdtdatahash" xmlns:w16sdtfl="http://schemas.microsoft.com/office/word/2024/wordml/sdtformatlock" xmlns:w16se="http://schemas.microsoft.com/office/word/2015/wordml/symex" xmlns:wpg="http://schemas.microsoft.com/office/word/2010/wordprocessingGroup" xmlns:wpi="http://schemas.microsoft.com/office/word/2010/wordprocessingInk" xmlns:wne="http://schemas.microsoft.com/office/word/2006/wordml" xmlns:wps="http://schemas.microsoft.com/office/word/2010/wordprocessingShape" mc:Ignorable="w14 w15 w16se w16cid w16 w16cex w16sdtdh w16sdtfl w16du wp14">
   <w:endnote w:type="separator" w:id="-1">
     <w:p>
       <w:pPr>
@@ -8415,7 +9237,7 @@
 </file>
 
 <file path=word/footnotes.xml><?xml version="1.0" encoding="utf-8"?>
-<w:footnotes xmlns:wpc="http://schemas.microsoft.com/office/word/2010/wordprocessingCanvas" xmlns:cx="http://schemas.microsoft.com/office/drawing/2014/chartex" xmlns:cx1="http://schemas.microsoft.com/office/drawing/2015/9/8/chartex" xmlns:cx2="http://schemas.microsoft.com/office/drawing/2015/10/21/chartex" xmlns:cx3="http://schemas.microsoft.com/office/drawing/2016/5/9/chartex" xmlns:cx4="http://schemas.microsoft.com/office/drawing/2016/5/10/chartex" xmlns:cx5="http://schemas.microsoft.com/office/drawing/2016/5/11/chartex" xmlns:cx6="http://schemas.microsoft.com/office/drawing/2016/5/12/chartex" xmlns:cx7="http://schemas.microsoft.com/office/drawing/2016/5/13/chartex" xmlns:cx8="http://schemas.microsoft.com/office/drawing/2016/5/14/chartex" xmlns:mc="http://schemas.openxmlformats.org/markup-compatibility/2006" xmlns:aink="http://schemas.microsoft.com/office/drawing/2016/ink" xmlns:am3d="http://schemas.microsoft.com/office/drawing/2017/model3d" xmlns:o="urn:schemas-microsoft-com:office:office" xmlns:oel="http://schemas.microsoft.com/office/2019/extlst" xmlns:r="http://schemas.openxmlformats.org/officeDocument/2006/relationships" xmlns:m="http://schemas.openxmlformats.org/officeDocument/2006/math" xmlns:v="urn:schemas-microsoft-com:vml" xmlns:wp14="http://schemas.microsoft.com/office/word/2010/wordprocessingDrawing" xmlns:wp="http://schemas.openxmlformats.org/drawingml/2006/wordprocessingDrawing" xmlns:w10="urn:schemas-microsoft-com:office:word" xmlns:w="http://schemas.openxmlformats.org/wordprocessingml/2006/main" xmlns:w14="http://schemas.microsoft.com/office/word/2010/wordml" xmlns:w15="http://schemas.microsoft.com/office/word/2012/wordml" xmlns:w16cex="http://schemas.microsoft.com/office/word/2018/wordml/cex" xmlns:w16cid="http://schemas.microsoft.com/office/word/2016/wordml/cid" xmlns:w16="http://schemas.microsoft.com/office/word/2018/wordml" xmlns:w16du="http://schemas.microsoft.com/office/word/2023/wordml/word16du" xmlns:w16sdtdh="http://schemas.microsoft.com/office/word/2020/wordml/sdtdatahash" xmlns:w16se="http://schemas.microsoft.com/office/word/2015/wordml/symex" xmlns:wpg="http://schemas.microsoft.com/office/word/2010/wordprocessingGroup" xmlns:wpi="http://schemas.microsoft.com/office/word/2010/wordprocessingInk" xmlns:wne="http://schemas.microsoft.com/office/word/2006/wordml" xmlns:wps="http://schemas.microsoft.com/office/word/2010/wordprocessingShape" mc:Ignorable="w14 w15 w16se w16cid w16 w16cex w16sdtdh w16du wp14">
+<w:footnotes xmlns:wpc="http://schemas.microsoft.com/office/word/2010/wordprocessingCanvas" xmlns:cx="http://schemas.microsoft.com/office/drawing/2014/chartex" xmlns:cx1="http://schemas.microsoft.com/office/drawing/2015/9/8/chartex" xmlns:cx2="http://schemas.microsoft.com/office/drawing/2015/10/21/chartex" xmlns:cx3="http://schemas.microsoft.com/office/drawing/2016/5/9/chartex" xmlns:cx4="http://schemas.microsoft.com/office/drawing/2016/5/10/chartex" xmlns:cx5="http://schemas.microsoft.com/office/drawing/2016/5/11/chartex" xmlns:cx6="http://schemas.microsoft.com/office/drawing/2016/5/12/chartex" xmlns:cx7="http://schemas.microsoft.com/office/drawing/2016/5/13/chartex" xmlns:cx8="http://schemas.microsoft.com/office/drawing/2016/5/14/chartex" xmlns:mc="http://schemas.openxmlformats.org/markup-compatibility/2006" xmlns:aink="http://schemas.microsoft.com/office/drawing/2016/ink" xmlns:am3d="http://schemas.microsoft.com/office/drawing/2017/model3d" xmlns:o="urn:schemas-microsoft-com:office:office" xmlns:oel="http://schemas.microsoft.com/office/2019/extlst" xmlns:r="http://schemas.openxmlformats.org/officeDocument/2006/relationships" xmlns:m="http://schemas.openxmlformats.org/officeDocument/2006/math" xmlns:v="urn:schemas-microsoft-com:vml" xmlns:wp14="http://schemas.microsoft.com/office/word/2010/wordprocessingDrawing" xmlns:wp="http://schemas.openxmlformats.org/drawingml/2006/wordprocessingDrawing" xmlns:w10="urn:schemas-microsoft-com:office:word" xmlns:w="http://schemas.openxmlformats.org/wordprocessingml/2006/main" xmlns:w14="http://schemas.microsoft.com/office/word/2010/wordml" xmlns:w15="http://schemas.microsoft.com/office/word/2012/wordml" xmlns:w16cex="http://schemas.microsoft.com/office/word/2018/wordml/cex" xmlns:w16cid="http://schemas.microsoft.com/office/word/2016/wordml/cid" xmlns:w16="http://schemas.microsoft.com/office/word/2018/wordml" xmlns:w16du="http://schemas.microsoft.com/office/word/2023/wordml/word16du" xmlns:w16sdtdh="http://schemas.microsoft.com/office/word/2020/wordml/sdtdatahash" xmlns:w16sdtfl="http://schemas.microsoft.com/office/word/2024/wordml/sdtformatlock" xmlns:w16se="http://schemas.microsoft.com/office/word/2015/wordml/symex" xmlns:wpg="http://schemas.microsoft.com/office/word/2010/wordprocessingGroup" xmlns:wpi="http://schemas.microsoft.com/office/word/2010/wordprocessingInk" xmlns:wne="http://schemas.microsoft.com/office/word/2006/wordml" xmlns:wps="http://schemas.microsoft.com/office/word/2010/wordprocessingShape" mc:Ignorable="w14 w15 w16se w16cid w16 w16cex w16sdtdh w16sdtfl w16du wp14">
   <w:footnote w:type="separator" w:id="-1">
     <w:p>
       <w:pPr>
@@ -8440,7 +9262,7 @@
 </file>
 
 <file path=word/numbering.xml><?xml version="1.0" encoding="utf-8"?>
-<w:numbering xmlns:wpc="http://schemas.microsoft.com/office/word/2010/wordprocessingCanvas" xmlns:cx="http://schemas.microsoft.com/office/drawing/2014/chartex" xmlns:cx1="http://schemas.microsoft.com/office/drawing/2015/9/8/chartex" xmlns:cx2="http://schemas.microsoft.com/office/drawing/2015/10/21/chartex" xmlns:cx3="http://schemas.microsoft.com/office/drawing/2016/5/9/chartex" xmlns:cx4="http://schemas.microsoft.com/office/drawing/2016/5/10/chartex" xmlns:cx5="http://schemas.microsoft.com/office/drawing/2016/5/11/chartex" xmlns:cx6="http://schemas.microsoft.com/office/drawing/2016/5/12/chartex" xmlns:cx7="http://schemas.microsoft.com/office/drawing/2016/5/13/chartex" xmlns:cx8="http://schemas.microsoft.com/office/drawing/2016/5/14/chartex" xmlns:mc="http://schemas.openxmlformats.org/markup-compatibility/2006" xmlns:aink="http://schemas.microsoft.com/office/drawing/2016/ink" xmlns:am3d="http://schemas.microsoft.com/office/drawing/2017/model3d" xmlns:o="urn:schemas-microsoft-com:office:office" xmlns:oel="http://schemas.microsoft.com/office/2019/extlst" xmlns:r="http://schemas.openxmlformats.org/officeDocument/2006/relationships" xmlns:m="http://schemas.openxmlformats.org/officeDocument/2006/math" xmlns:v="urn:schemas-microsoft-com:vml" xmlns:wp14="http://schemas.microsoft.com/office/word/2010/wordprocessingDrawing" xmlns:wp="http://schemas.openxmlformats.org/drawingml/2006/wordprocessingDrawing" xmlns:w10="urn:schemas-microsoft-com:office:word" xmlns:w="http://schemas.openxmlformats.org/wordprocessingml/2006/main" xmlns:w14="http://schemas.microsoft.com/office/word/2010/wordml" xmlns:w15="http://schemas.microsoft.com/office/word/2012/wordml" xmlns:w16cex="http://schemas.microsoft.com/office/word/2018/wordml/cex" xmlns:w16cid="http://schemas.microsoft.com/office/word/2016/wordml/cid" xmlns:w16="http://schemas.microsoft.com/office/word/2018/wordml" xmlns:w16du="http://schemas.microsoft.com/office/word/2023/wordml/word16du" xmlns:w16sdtdh="http://schemas.microsoft.com/office/word/2020/wordml/sdtdatahash" xmlns:w16se="http://schemas.microsoft.com/office/word/2015/wordml/symex" xmlns:wpg="http://schemas.microsoft.com/office/word/2010/wordprocessingGroup" xmlns:wpi="http://schemas.microsoft.com/office/word/2010/wordprocessingInk" xmlns:wne="http://schemas.microsoft.com/office/word/2006/wordml" xmlns:wps="http://schemas.microsoft.com/office/word/2010/wordprocessingShape" mc:Ignorable="w14 w15 w16se w16cid w16 w16cex w16sdtdh w16du wp14">
+<w:numbering xmlns:wpc="http://schemas.microsoft.com/office/word/2010/wordprocessingCanvas" xmlns:cx="http://schemas.microsoft.com/office/drawing/2014/chartex" xmlns:cx1="http://schemas.microsoft.com/office/drawing/2015/9/8/chartex" xmlns:cx2="http://schemas.microsoft.com/office/drawing/2015/10/21/chartex" xmlns:cx3="http://schemas.microsoft.com/office/drawing/2016/5/9/chartex" xmlns:cx4="http://schemas.microsoft.com/office/drawing/2016/5/10/chartex" xmlns:cx5="http://schemas.microsoft.com/office/drawing/2016/5/11/chartex" xmlns:cx6="http://schemas.microsoft.com/office/drawing/2016/5/12/chartex" xmlns:cx7="http://schemas.microsoft.com/office/drawing/2016/5/13/chartex" xmlns:cx8="http://schemas.microsoft.com/office/drawing/2016/5/14/chartex" xmlns:mc="http://schemas.openxmlformats.org/markup-compatibility/2006" xmlns:aink="http://schemas.microsoft.com/office/drawing/2016/ink" xmlns:am3d="http://schemas.microsoft.com/office/drawing/2017/model3d" xmlns:o="urn:schemas-microsoft-com:office:office" xmlns:oel="http://schemas.microsoft.com/office/2019/extlst" xmlns:r="http://schemas.openxmlformats.org/officeDocument/2006/relationships" xmlns:m="http://schemas.openxmlformats.org/officeDocument/2006/math" xmlns:v="urn:schemas-microsoft-com:vml" xmlns:wp14="http://schemas.microsoft.com/office/word/2010/wordprocessingDrawing" xmlns:wp="http://schemas.openxmlformats.org/drawingml/2006/wordprocessingDrawing" xmlns:w10="urn:schemas-microsoft-com:office:word" xmlns:w="http://schemas.openxmlformats.org/wordprocessingml/2006/main" xmlns:w14="http://schemas.microsoft.com/office/word/2010/wordml" xmlns:w15="http://schemas.microsoft.com/office/word/2012/wordml" xmlns:w16cex="http://schemas.microsoft.com/office/word/2018/wordml/cex" xmlns:w16cid="http://schemas.microsoft.com/office/word/2016/wordml/cid" xmlns:w16="http://schemas.microsoft.com/office/word/2018/wordml" xmlns:w16du="http://schemas.microsoft.com/office/word/2023/wordml/word16du" xmlns:w16sdtdh="http://schemas.microsoft.com/office/word/2020/wordml/sdtdatahash" xmlns:w16sdtfl="http://schemas.microsoft.com/office/word/2024/wordml/sdtformatlock" xmlns:w16se="http://schemas.microsoft.com/office/word/2015/wordml/symex" xmlns:wpg="http://schemas.microsoft.com/office/word/2010/wordprocessingGroup" xmlns:wpi="http://schemas.microsoft.com/office/word/2010/wordprocessingInk" xmlns:wne="http://schemas.microsoft.com/office/word/2006/wordml" xmlns:wps="http://schemas.microsoft.com/office/word/2010/wordprocessingShape" mc:Ignorable="w14 w15 w16se w16cid w16 w16cex w16sdtdh w16sdtfl w16du wp14">
   <w:abstractNum w:abstractNumId="0" w15:restartNumberingAfterBreak="0">
     <w:nsid w:val="1E816CD0"/>
     <w:multiLevelType w:val="multilevel"/>
@@ -8937,7 +9759,7 @@
 </file>
 
 <file path=word/styles.xml><?xml version="1.0" encoding="utf-8"?>
-<w:styles xmlns:mc="http://schemas.openxmlformats.org/markup-compatibility/2006" xmlns:r="http://schemas.openxmlformats.org/officeDocument/2006/relationships" xmlns:w="http://schemas.openxmlformats.org/wordprocessingml/2006/main" xmlns:w14="http://schemas.microsoft.com/office/word/2010/wordml" xmlns:w15="http://schemas.microsoft.com/office/word/2012/wordml" xmlns:w16cex="http://schemas.microsoft.com/office/word/2018/wordml/cex" xmlns:w16cid="http://schemas.microsoft.com/office/word/2016/wordml/cid" xmlns:w16="http://schemas.microsoft.com/office/word/2018/wordml" xmlns:w16du="http://schemas.microsoft.com/office/word/2023/wordml/word16du" xmlns:w16sdtdh="http://schemas.microsoft.com/office/word/2020/wordml/sdtdatahash" xmlns:w16se="http://schemas.microsoft.com/office/word/2015/wordml/symex" mc:Ignorable="w14 w15 w16se w16cid w16 w16cex w16sdtdh w16du">
+<w:styles xmlns:mc="http://schemas.openxmlformats.org/markup-compatibility/2006" xmlns:r="http://schemas.openxmlformats.org/officeDocument/2006/relationships" xmlns:w="http://schemas.openxmlformats.org/wordprocessingml/2006/main" xmlns:w14="http://schemas.microsoft.com/office/word/2010/wordml" xmlns:w15="http://schemas.microsoft.com/office/word/2012/wordml" xmlns:w16cex="http://schemas.microsoft.com/office/word/2018/wordml/cex" xmlns:w16cid="http://schemas.microsoft.com/office/word/2016/wordml/cid" xmlns:w16="http://schemas.microsoft.com/office/word/2018/wordml" xmlns:w16du="http://schemas.microsoft.com/office/word/2023/wordml/word16du" xmlns:w16sdtdh="http://schemas.microsoft.com/office/word/2020/wordml/sdtdatahash" xmlns:w16sdtfl="http://schemas.microsoft.com/office/word/2024/wordml/sdtformatlock" xmlns:w16se="http://schemas.microsoft.com/office/word/2015/wordml/symex" mc:Ignorable="w14 w15 w16se w16cid w16 w16cex w16sdtdh w16sdtfl w16du">
   <w:docDefaults>
     <w:rPrDefault>
       <w:rPr>

</xml_diff>

<commit_message>
Refactoring of how pictures get around to the report.
</commit_message>
<xml_diff>
--- a/finalcif/template/report_default.docx
+++ b/finalcif/template/report_default.docx
@@ -1,10 +1,10 @@
 
 <file path=word/document.xml><?xml version="1.0" encoding="utf-8"?>
-<w:document xmlns:wpc="http://schemas.microsoft.com/office/word/2010/wordprocessingCanvas" xmlns:cx="http://schemas.microsoft.com/office/drawing/2014/chartex" xmlns:cx1="http://schemas.microsoft.com/office/drawing/2015/9/8/chartex" xmlns:cx2="http://schemas.microsoft.com/office/drawing/2015/10/21/chartex" xmlns:cx3="http://schemas.microsoft.com/office/drawing/2016/5/9/chartex" xmlns:cx4="http://schemas.microsoft.com/office/drawing/2016/5/10/chartex" xmlns:cx5="http://schemas.microsoft.com/office/drawing/2016/5/11/chartex" xmlns:cx6="http://schemas.microsoft.com/office/drawing/2016/5/12/chartex" xmlns:cx7="http://schemas.microsoft.com/office/drawing/2016/5/13/chartex" xmlns:cx8="http://schemas.microsoft.com/office/drawing/2016/5/14/chartex" xmlns:mc="http://schemas.openxmlformats.org/markup-compatibility/2006" xmlns:aink="http://schemas.microsoft.com/office/drawing/2016/ink" xmlns:am3d="http://schemas.microsoft.com/office/drawing/2017/model3d" xmlns:o="urn:schemas-microsoft-com:office:office" xmlns:oel="http://schemas.microsoft.com/office/2019/extlst" xmlns:r="http://schemas.openxmlformats.org/officeDocument/2006/relationships" xmlns:m="http://schemas.openxmlformats.org/officeDocument/2006/math" xmlns:v="urn:schemas-microsoft-com:vml" xmlns:wp14="http://schemas.microsoft.com/office/word/2010/wordprocessingDrawing" xmlns:wp="http://schemas.openxmlformats.org/drawingml/2006/wordprocessingDrawing" xmlns:w10="urn:schemas-microsoft-com:office:word" xmlns:w="http://schemas.openxmlformats.org/wordprocessingml/2006/main" xmlns:w14="http://schemas.microsoft.com/office/word/2010/wordml" xmlns:w15="http://schemas.microsoft.com/office/word/2012/wordml" xmlns:w16cex="http://schemas.microsoft.com/office/word/2018/wordml/cex" xmlns:w16cid="http://schemas.microsoft.com/office/word/2016/wordml/cid" xmlns:w16="http://schemas.microsoft.com/office/word/2018/wordml" xmlns:w16du="http://schemas.microsoft.com/office/word/2023/wordml/word16du" xmlns:w16sdtdh="http://schemas.microsoft.com/office/word/2020/wordml/sdtdatahash" xmlns:w16sdtfl="http://schemas.microsoft.com/office/word/2024/wordml/sdtformatlock" xmlns:w16se="http://schemas.microsoft.com/office/word/2015/wordml/symex" xmlns:wpg="http://schemas.microsoft.com/office/word/2010/wordprocessingGroup" xmlns:wpi="http://schemas.microsoft.com/office/word/2010/wordprocessingInk" xmlns:wne="http://schemas.microsoft.com/office/word/2006/wordml" xmlns:wps="http://schemas.microsoft.com/office/word/2010/wordprocessingShape" mc:Ignorable="w14 w15 w16se w16cid w16 w16cex w16sdtdh w16sdtfl w16du wp14">
+<w:document xmlns:wpc="http://schemas.microsoft.com/office/word/2010/wordprocessingCanvas" xmlns:cx="http://schemas.microsoft.com/office/drawing/2014/chartex" xmlns:cx1="http://schemas.microsoft.com/office/drawing/2015/9/8/chartex" xmlns:cx2="http://schemas.microsoft.com/office/drawing/2015/10/21/chartex" xmlns:cx3="http://schemas.microsoft.com/office/drawing/2016/5/9/chartex" xmlns:cx4="http://schemas.microsoft.com/office/drawing/2016/5/10/chartex" xmlns:cx5="http://schemas.microsoft.com/office/drawing/2016/5/11/chartex" xmlns:cx6="http://schemas.microsoft.com/office/drawing/2016/5/12/chartex" xmlns:cx7="http://schemas.microsoft.com/office/drawing/2016/5/13/chartex" xmlns:cx8="http://schemas.microsoft.com/office/drawing/2016/5/14/chartex" xmlns:mc="http://schemas.openxmlformats.org/markup-compatibility/2006" xmlns:aink="http://schemas.microsoft.com/office/drawing/2016/ink" xmlns:am3d="http://schemas.microsoft.com/office/drawing/2017/model3d" xmlns:o="urn:schemas-microsoft-com:office:office" xmlns:oel="http://schemas.microsoft.com/office/2019/extlst" xmlns:r="http://schemas.openxmlformats.org/officeDocument/2006/relationships" xmlns:m="http://schemas.openxmlformats.org/officeDocument/2006/math" xmlns:v="urn:schemas-microsoft-com:vml" xmlns:wp14="http://schemas.microsoft.com/office/word/2010/wordprocessingDrawing" xmlns:wp="http://schemas.openxmlformats.org/drawingml/2006/wordprocessingDrawing" xmlns:w10="urn:schemas-microsoft-com:office:word" xmlns:w="http://schemas.openxmlformats.org/wordprocessingml/2006/main" xmlns:w14="http://schemas.microsoft.com/office/word/2010/wordml" xmlns:w15="http://schemas.microsoft.com/office/word/2012/wordml" xmlns:w16cex="http://schemas.microsoft.com/office/word/2018/wordml/cex" xmlns:w16cid="http://schemas.microsoft.com/office/word/2016/wordml/cid" xmlns:w16="http://schemas.microsoft.com/office/word/2018/wordml" xmlns:w16sdtdh="http://schemas.microsoft.com/office/word/2020/wordml/sdtdatahash" xmlns:w16se="http://schemas.microsoft.com/office/word/2015/wordml/symex" xmlns:wpg="http://schemas.microsoft.com/office/word/2010/wordprocessingGroup" xmlns:wpi="http://schemas.microsoft.com/office/word/2010/wordprocessingInk" xmlns:wne="http://schemas.microsoft.com/office/word/2006/wordml" xmlns:wps="http://schemas.microsoft.com/office/word/2010/wordprocessingShape" mc:Ignorable="w14 w15 w16se w16cid w16 w16cex w16sdtdh wp14">
   <w:body>
     <w:p>
       <w:pPr>
-        <w:pStyle w:val="Heading1"/>
+        <w:pStyle w:val="berschrift1"/>
       </w:pPr>
       <w:r>
         <w:t>Structure Tables</w:t>
@@ -44,16 +44,11 @@
         </w:rPr>
         <w:t xml:space="preserve"> </w:t>
       </w:r>
-      <w:proofErr w:type="gramStart"/>
       <w:r>
         <w:t>%}</w:t>
       </w:r>
       <w:r>
-        <w:t>{</w:t>
-      </w:r>
-      <w:proofErr w:type="gramEnd"/>
-      <w:r>
-        <w:t xml:space="preserve">% if </w:t>
+        <w:t xml:space="preserve">{% if </w:t>
       </w:r>
       <w:proofErr w:type="spellStart"/>
       <w:r>
@@ -64,15 +59,7 @@
       </w:r>
       <w:proofErr w:type="spellEnd"/>
       <w:r>
-        <w:t xml:space="preserve"> </w:t>
-      </w:r>
-      <w:proofErr w:type="gramStart"/>
-      <w:r>
-        <w:t>%}{</w:t>
-      </w:r>
-      <w:proofErr w:type="gramEnd"/>
-      <w:r>
-        <w:t>{</w:t>
+        <w:t xml:space="preserve"> %}{{</w:t>
       </w:r>
       <w:proofErr w:type="spellStart"/>
       <w:r>
@@ -105,40 +92,8 @@
         </w:rPr>
         <w:t xml:space="preserve"> </w:t>
       </w:r>
-      <w:proofErr w:type="gramStart"/>
       <w:r>
         <w:t>%}</w:t>
-      </w:r>
-      <w:r>
-        <w:t>{</w:t>
-      </w:r>
-      <w:proofErr w:type="gramEnd"/>
-      <w:r>
-        <w:t xml:space="preserve">% if </w:t>
-      </w:r>
-      <w:proofErr w:type="spellStart"/>
-      <w:r>
-        <w:t>crystal_video</w:t>
-      </w:r>
-      <w:proofErr w:type="spellEnd"/>
-      <w:r>
-        <w:t xml:space="preserve"> </w:t>
-      </w:r>
-      <w:proofErr w:type="gramStart"/>
-      <w:r>
-        <w:t>%}{</w:t>
-      </w:r>
-      <w:proofErr w:type="gramEnd"/>
-      <w:r>
-        <w:t>{</w:t>
-      </w:r>
-      <w:proofErr w:type="spellStart"/>
-      <w:r>
-        <w:t>crystal_video</w:t>
-      </w:r>
-      <w:proofErr w:type="spellEnd"/>
-      <w:r>
-        <w:t>}}</w:t>
       </w:r>
     </w:p>
     <w:p>
@@ -146,18 +101,7 @@
         <w:pStyle w:val="Figure"/>
       </w:pPr>
       <w:r>
-        <w:t xml:space="preserve">{% endif </w:t>
-      </w:r>
-      <w:proofErr w:type="gramStart"/>
-      <w:r>
-        <w:t>%}</w:t>
-      </w:r>
-      <w:r>
-        <w:t>{</w:t>
-      </w:r>
-      <w:proofErr w:type="gramEnd"/>
-      <w:r>
-        <w:t xml:space="preserve">% </w:t>
+        <w:t xml:space="preserve">{% </w:t>
       </w:r>
       <w:r>
         <w:rPr>
@@ -183,7 +127,11 @@
         <w:t>%}</w:t>
       </w:r>
       <w:r>
-        <w:t>{{</w:t>
+        <w:t>{</w:t>
+      </w:r>
+      <w:proofErr w:type="gramEnd"/>
+      <w:r>
+        <w:t>{</w:t>
       </w:r>
       <w:r>
         <w:t xml:space="preserve"> </w:t>
@@ -194,36 +142,18 @@
         <w:rPr>
           <w:sz w:val="14"/>
         </w:rPr>
-        <w:t>crystallization</w:t>
-      </w:r>
-      <w:proofErr w:type="gramEnd"/>
+        <w:t>crystallization_method</w:t>
+      </w:r>
+      <w:proofErr w:type="spellEnd"/>
       <w:r>
         <w:rPr>
           <w:sz w:val="14"/>
         </w:rPr>
-        <w:t>_</w:t>
-      </w:r>
-      <w:proofErr w:type="gramStart"/>
-      <w:r>
-        <w:rPr>
-          <w:sz w:val="14"/>
-        </w:rPr>
-        <w:t>method</w:t>
-      </w:r>
-      <w:proofErr w:type="spellEnd"/>
-      <w:r>
-        <w:rPr>
-          <w:sz w:val="14"/>
-        </w:rPr>
         <w:t xml:space="preserve"> </w:t>
       </w:r>
       <w:bookmarkEnd w:id="0"/>
       <w:r>
-        <w:t>}</w:t>
-      </w:r>
-      <w:proofErr w:type="gramEnd"/>
-      <w:r>
-        <w:t>}.</w:t>
+        <w:t>}}.</w:t>
       </w:r>
       <w:r>
         <w:t xml:space="preserve"> {% </w:t>
@@ -712,7 +642,6 @@
         </w:rPr>
         <w:t>endif</w:t>
       </w:r>
-      <w:proofErr w:type="gramStart"/>
       <w:r>
         <w:rPr>
           <w:sz w:val="12"/>
@@ -723,11 +652,7 @@
         <w:t>}</w:t>
       </w:r>
       <w:r>
-        <w:t>used</w:t>
-      </w:r>
-      <w:proofErr w:type="gramEnd"/>
-      <w:r>
-        <w:t xml:space="preserve"> </w:t>
+        <w:t xml:space="preserve">used </w:t>
       </w:r>
       <w:r>
         <w:t>{{</w:t>
@@ -769,7 +694,6 @@
         </w:rPr>
         <w:t>if wavelength</w:t>
       </w:r>
-      <w:proofErr w:type="gramStart"/>
       <w:r>
         <w:rPr>
           <w:sz w:val="12"/>
@@ -777,11 +701,7 @@
         <w:t>%}</w:t>
       </w:r>
       <w:r>
-        <w:t>(</w:t>
-      </w:r>
-      <w:proofErr w:type="gramEnd"/>
-      <w:r>
-        <w:t>λ</w:t>
+        <w:t>(λ</w:t>
       </w:r>
       <w:r>
         <w:t> </w:t>
@@ -816,11 +736,7 @@
       </w:r>
       <w:proofErr w:type="spellEnd"/>
       <w:r>
-        <w:t>}</w:t>
-      </w:r>
-      <w:proofErr w:type="gramStart"/>
-      <w:r>
-        <w:t>}</w:t>
+        <w:t>}}</w:t>
       </w:r>
       <w:r>
         <w:t>)</w:t>
@@ -829,14 +745,7 @@
         <w:rPr>
           <w:sz w:val="14"/>
         </w:rPr>
-        <w:t>{</w:t>
-      </w:r>
-      <w:proofErr w:type="gramEnd"/>
-      <w:r>
-        <w:rPr>
-          <w:sz w:val="14"/>
-        </w:rPr>
-        <w:t>%</w:t>
+        <w:t>{%</w:t>
       </w:r>
       <w:r>
         <w:rPr>
@@ -1585,7 +1494,6 @@
         </w:rPr>
         <w:t xml:space="preserve"> </w:t>
       </w:r>
-      <w:proofErr w:type="gramStart"/>
       <w:r>
         <w:rPr>
           <w:sz w:val="16"/>
@@ -1607,7 +1515,6 @@
         </w:rPr>
         <w:t>}</w:t>
       </w:r>
-      <w:proofErr w:type="gramEnd"/>
     </w:p>
     <w:p>
       <w:pPr>
@@ -1631,22 +1538,14 @@
       </w:r>
       <w:proofErr w:type="spellStart"/>
       <w:r>
-        <w:t>database_code_depnum_ccdc_</w:t>
-      </w:r>
-      <w:proofErr w:type="gramStart"/>
-      <w:r>
-        <w:t>archive</w:t>
+        <w:t>database_code_depnum_ccdc_archive</w:t>
       </w:r>
       <w:proofErr w:type="spellEnd"/>
       <w:r>
         <w:t xml:space="preserve"> </w:t>
       </w:r>
       <w:r>
-        <w:t>}</w:t>
-      </w:r>
-      <w:proofErr w:type="gramEnd"/>
-      <w:r>
-        <w:t>}</w:t>
+        <w:t>}}</w:t>
       </w:r>
       <w:r>
         <w:t xml:space="preserve"> </w:t>
@@ -1696,7 +1595,6 @@
         </w:rPr>
         <w:t xml:space="preserve"> </w:t>
       </w:r>
-      <w:proofErr w:type="gramStart"/>
       <w:r>
         <w:rPr>
           <w:sz w:val="16"/>
@@ -1718,7 +1616,6 @@
         </w:rPr>
         <w:t>}</w:t>
       </w:r>
-      <w:proofErr w:type="gramEnd"/>
       <w:r>
         <w:t>??????</w:t>
       </w:r>
@@ -1761,7 +1658,6 @@
         </w:rPr>
         <w:t xml:space="preserve"> </w:t>
       </w:r>
-      <w:proofErr w:type="gramStart"/>
       <w:r>
         <w:rPr>
           <w:sz w:val="16"/>
@@ -1783,7 +1679,6 @@
         </w:rPr>
         <w:t>}</w:t>
       </w:r>
-      <w:proofErr w:type="gramEnd"/>
     </w:p>
     <w:p>
       <w:pPr>
@@ -1801,37 +1696,34 @@
       <w:r>
         <w:t xml:space="preserve">structures. This report and the CIF file were generated using </w:t>
       </w:r>
-      <w:proofErr w:type="gramStart"/>
-      <w:r>
-        <w:t>FinalCif.</w:t>
-      </w:r>
-      <w:r>
-        <w:rPr>
-          <w:vertAlign w:val="superscript"/>
-        </w:rPr>
-        <w:t>[</w:t>
-      </w:r>
-      <w:proofErr w:type="gramEnd"/>
-      <w:r>
-        <w:rPr>
-          <w:vertAlign w:val="superscript"/>
-        </w:rPr>
-        <w:t>{{</w:t>
-      </w:r>
       <w:proofErr w:type="spellStart"/>
       <w:proofErr w:type="gramStart"/>
       <w:r>
+        <w:t>FinalCif</w:t>
+      </w:r>
+      <w:proofErr w:type="spellEnd"/>
+      <w:r>
+        <w:t>.</w:t>
+      </w:r>
+      <w:r>
         <w:rPr>
           <w:vertAlign w:val="superscript"/>
         </w:rPr>
-        <w:t>literature.finalcif</w:t>
+        <w:t>[</w:t>
       </w:r>
       <w:proofErr w:type="gramEnd"/>
       <w:r>
         <w:rPr>
           <w:vertAlign w:val="superscript"/>
         </w:rPr>
-        <w:t>|ref_num</w:t>
+        <w:t>{{</w:t>
+      </w:r>
+      <w:proofErr w:type="spellStart"/>
+      <w:r>
+        <w:rPr>
+          <w:vertAlign w:val="superscript"/>
+        </w:rPr>
+        <w:t>literature.finalcif|ref_num</w:t>
       </w:r>
       <w:proofErr w:type="spellEnd"/>
       <w:r>
@@ -1852,7 +1744,7 @@
     </w:p>
     <w:p>
       <w:pPr>
-        <w:pStyle w:val="Heading2"/>
+        <w:pStyle w:val="berschrift2"/>
       </w:pPr>
       <w:r>
         <w:br w:type="column"/>
@@ -1918,7 +1810,6 @@
       <w:r>
         <w:t xml:space="preserve"> </w:t>
       </w:r>
-      <w:proofErr w:type="gramStart"/>
       <w:r>
         <w:t>{{</w:t>
       </w:r>
@@ -1926,11 +1817,7 @@
         <w:t xml:space="preserve"> </w:t>
       </w:r>
       <w:r>
-        <w:t>cif.block.name</w:t>
-      </w:r>
-      <w:proofErr w:type="gramEnd"/>
-      <w:r>
-        <w:t xml:space="preserve"> </w:t>
+        <w:t xml:space="preserve">cif.block.name </w:t>
       </w:r>
       <w:r>
         <w:t>}}</w:t>
@@ -1938,7 +1825,7 @@
     </w:p>
     <w:tbl>
       <w:tblPr>
-        <w:tblStyle w:val="TableGridLight"/>
+        <w:tblStyle w:val="TabellemithellemGitternetz"/>
         <w:tblW w:w="4534" w:type="dxa"/>
         <w:tblLook w:val="04A0" w:firstRow="1" w:lastRow="0" w:firstColumn="1" w:lastColumn="0" w:noHBand="0" w:noVBand="1"/>
       </w:tblPr>
@@ -2361,7 +2248,6 @@
             <w:pPr>
               <w:pStyle w:val="tabletext"/>
             </w:pPr>
-            <w:proofErr w:type="gramStart"/>
             <w:r>
               <w:rPr>
                 <w:i/>
@@ -2375,7 +2261,6 @@
               <w:t>{{</w:t>
             </w:r>
             <w:proofErr w:type="spellStart"/>
-            <w:proofErr w:type="gramEnd"/>
             <w:r>
               <w:t>dist_unit</w:t>
             </w:r>
@@ -2456,7 +2341,6 @@
             <w:pPr>
               <w:pStyle w:val="tabletext"/>
             </w:pPr>
-            <w:proofErr w:type="gramStart"/>
             <w:r>
               <w:rPr>
                 <w:i/>
@@ -2470,7 +2354,6 @@
               <w:t>{{</w:t>
             </w:r>
             <w:proofErr w:type="spellStart"/>
-            <w:proofErr w:type="gramEnd"/>
             <w:r>
               <w:t>dist_unit</w:t>
             </w:r>
@@ -2518,27 +2401,13 @@
               <w:rPr>
                 <w:sz w:val="12"/>
               </w:rPr>
-              <w:t>cell_length</w:t>
-            </w:r>
-            <w:proofErr w:type="gramStart"/>
+              <w:t>cell_length_b</w:t>
+            </w:r>
             <w:r>
               <w:rPr>
                 <w:sz w:val="12"/>
               </w:rPr>
-              <w:t>_b</w:t>
-            </w:r>
-            <w:r>
-              <w:rPr>
-                <w:sz w:val="12"/>
-              </w:rPr>
-              <w:t>|</w:t>
-            </w:r>
-            <w:proofErr w:type="gramEnd"/>
-            <w:r>
-              <w:rPr>
-                <w:sz w:val="12"/>
-              </w:rPr>
-              <w:t>to_pm</w:t>
+              <w:t>|to_pm</w:t>
             </w:r>
             <w:proofErr w:type="spellEnd"/>
             <w:r>
@@ -2565,7 +2434,6 @@
             <w:pPr>
               <w:pStyle w:val="tabletext"/>
             </w:pPr>
-            <w:proofErr w:type="gramStart"/>
             <w:r>
               <w:rPr>
                 <w:i/>
@@ -2579,7 +2447,6 @@
               <w:t>{{</w:t>
             </w:r>
             <w:proofErr w:type="spellStart"/>
-            <w:proofErr w:type="gramEnd"/>
             <w:r>
               <w:t>dist_unit</w:t>
             </w:r>
@@ -3580,7 +3447,6 @@
               </w:rPr>
               <w:t xml:space="preserve"> </w:t>
             </w:r>
-            <w:proofErr w:type="gramStart"/>
             <w:r>
               <w:t>}}</w:t>
             </w:r>
@@ -3588,32 +3454,45 @@
               <w:rPr>
                 <w:sz w:val="12"/>
               </w:rPr>
-              <w:t>{</w:t>
-            </w:r>
-            <w:proofErr w:type="gramEnd"/>
+              <w:t>{%</w:t>
+            </w:r>
             <w:r>
               <w:rPr>
                 <w:sz w:val="12"/>
               </w:rPr>
-              <w:t>%</w:t>
+              <w:t xml:space="preserve"> </w:t>
             </w:r>
             <w:r>
               <w:rPr>
                 <w:sz w:val="12"/>
               </w:rPr>
-              <w:t xml:space="preserve"> </w:t>
+              <w:t>if wavelength</w:t>
             </w:r>
             <w:r>
               <w:rPr>
                 <w:sz w:val="12"/>
               </w:rPr>
-              <w:t xml:space="preserve">if </w:t>
-            </w:r>
-            <w:proofErr w:type="gramStart"/>
+              <w:t xml:space="preserve"> </w:t>
+            </w:r>
             <w:r>
               <w:rPr>
                 <w:sz w:val="12"/>
               </w:rPr>
+              <w:t>%}</w:t>
+            </w:r>
+            <w:r>
+              <w:t xml:space="preserve"> (λ=</w:t>
+            </w:r>
+            <w:r>
+              <w:t>{{</w:t>
+            </w:r>
+            <w:r>
+              <w:t xml:space="preserve"> </w:t>
+            </w:r>
+            <w:r>
+              <w:rPr>
+                <w:sz w:val="12"/>
+              </w:rPr>
               <w:t>wavelength</w:t>
             </w:r>
             <w:r>
@@ -3623,86 +3502,39 @@
               <w:t xml:space="preserve"> </w:t>
             </w:r>
             <w:r>
-              <w:rPr>
-                <w:sz w:val="12"/>
-              </w:rPr>
-              <w:t>%}</w:t>
-            </w:r>
-            <w:proofErr w:type="gramEnd"/>
-            <w:r>
-              <w:t xml:space="preserve"> (λ</w:t>
-            </w:r>
-            <w:proofErr w:type="gramStart"/>
-            <w:r>
-              <w:t>=</w:t>
-            </w:r>
-            <w:r>
+              <w:t>}}</w:t>
+            </w:r>
+            <w:r>
+              <w:t> </w:t>
+            </w:r>
+            <w:r>
+              <w:rPr>
+                <w:rFonts w:cstheme="minorHAnsi"/>
+              </w:rPr>
               <w:t>{{</w:t>
             </w:r>
-            <w:r>
-              <w:t xml:space="preserve"> </w:t>
-            </w:r>
-            <w:r>
-              <w:rPr>
-                <w:sz w:val="12"/>
-              </w:rPr>
-              <w:t>wavelength</w:t>
-            </w:r>
-            <w:proofErr w:type="gramEnd"/>
-            <w:r>
-              <w:rPr>
-                <w:sz w:val="12"/>
-              </w:rPr>
-              <w:t xml:space="preserve"> </w:t>
-            </w:r>
-            <w:r>
+            <w:proofErr w:type="spellStart"/>
+            <w:r>
+              <w:rPr>
+                <w:rFonts w:cstheme="minorHAnsi"/>
+              </w:rPr>
+              <w:t>dist_unit</w:t>
+            </w:r>
+            <w:proofErr w:type="spellEnd"/>
+            <w:r>
+              <w:rPr>
+                <w:rFonts w:cstheme="minorHAnsi"/>
+              </w:rPr>
               <w:t>}}</w:t>
             </w:r>
             <w:r>
-              <w:t> </w:t>
-            </w:r>
-            <w:r>
-              <w:rPr>
-                <w:rFonts w:cstheme="minorHAnsi"/>
-              </w:rPr>
-              <w:t>{{</w:t>
-            </w:r>
-            <w:proofErr w:type="spellStart"/>
-            <w:r>
-              <w:rPr>
-                <w:rFonts w:cstheme="minorHAnsi"/>
-              </w:rPr>
-              <w:t>dist_unit</w:t>
-            </w:r>
-            <w:proofErr w:type="spellEnd"/>
-            <w:r>
-              <w:rPr>
-                <w:rFonts w:cstheme="minorHAnsi"/>
-              </w:rPr>
-              <w:t>}</w:t>
-            </w:r>
-            <w:proofErr w:type="gramStart"/>
-            <w:r>
-              <w:rPr>
-                <w:rFonts w:cstheme="minorHAnsi"/>
-              </w:rPr>
-              <w:t>}</w:t>
-            </w:r>
-            <w:r>
               <w:t>)</w:t>
             </w:r>
             <w:r>
               <w:rPr>
                 <w:sz w:val="14"/>
               </w:rPr>
-              <w:t>{</w:t>
-            </w:r>
-            <w:proofErr w:type="gramEnd"/>
-            <w:r>
-              <w:rPr>
-                <w:sz w:val="14"/>
-              </w:rPr>
-              <w:t>%</w:t>
+              <w:t>{%</w:t>
             </w:r>
             <w:r>
               <w:rPr>
@@ -3966,28 +3798,17 @@
               <w:rPr>
                 <w:sz w:val="12"/>
               </w:rPr>
-              <w:t>_</w:t>
-            </w:r>
-            <w:proofErr w:type="gramStart"/>
+              <w:t>_refl</w:t>
+            </w:r>
+            <w:proofErr w:type="spellEnd"/>
             <w:r>
               <w:rPr>
                 <w:sz w:val="12"/>
               </w:rPr>
-              <w:t>refl</w:t>
-            </w:r>
-            <w:proofErr w:type="spellEnd"/>
-            <w:r>
-              <w:rPr>
-                <w:sz w:val="12"/>
-              </w:rPr>
-              <w:t xml:space="preserve"> </w:t>
-            </w:r>
-            <w:r>
-              <w:t>}</w:t>
-            </w:r>
-            <w:proofErr w:type="gramEnd"/>
-            <w:r>
-              <w:t>}</w:t>
+              <w:t xml:space="preserve"> </w:t>
+            </w:r>
+            <w:r>
+              <w:t>}}</w:t>
             </w:r>
           </w:p>
           <w:p>
@@ -4061,11 +3882,7 @@
             </w:r>
             <w:proofErr w:type="spellEnd"/>
             <w:r>
-              <w:t xml:space="preserve"> = </w:t>
-            </w:r>
-            <w:proofErr w:type="gramStart"/>
-            <w:r>
-              <w:t>{{</w:t>
+              <w:t xml:space="preserve"> = {{</w:t>
             </w:r>
             <w:r>
               <w:t xml:space="preserve"> </w:t>
@@ -4075,14 +3892,7 @@
               <w:rPr>
                 <w:sz w:val="14"/>
               </w:rPr>
-              <w:t>r</w:t>
-            </w:r>
-            <w:proofErr w:type="gramEnd"/>
-            <w:r>
-              <w:rPr>
-                <w:sz w:val="14"/>
-              </w:rPr>
-              <w:t>_sigma</w:t>
+              <w:t>r_sigma</w:t>
             </w:r>
             <w:proofErr w:type="spellEnd"/>
             <w:r>
@@ -4143,60 +3953,50 @@
               <w:rPr>
                 <w:sz w:val="10"/>
               </w:rPr>
-              <w:t>theta_</w:t>
-            </w:r>
-            <w:proofErr w:type="gramStart"/>
+              <w:t>theta_full</w:t>
+            </w:r>
+            <w:proofErr w:type="spellEnd"/>
             <w:r>
               <w:rPr>
                 <w:sz w:val="10"/>
               </w:rPr>
-              <w:t>full</w:t>
+              <w:t xml:space="preserve"> </w:t>
+            </w:r>
+            <w:r>
+              <w:rPr>
+                <w:sz w:val="10"/>
+              </w:rPr>
+              <w:t>%}</w:t>
+            </w:r>
+            <w:r>
+              <w:t xml:space="preserve"> to </w:t>
+            </w:r>
+            <w:r>
+              <w:br/>
+            </w:r>
+            <w:r>
+              <w:t>θ</w:t>
+            </w:r>
+            <w:r>
+              <w:t xml:space="preserve"> = </w:t>
+            </w:r>
+            <w:r>
+              <w:t>{{</w:t>
+            </w:r>
+            <w:proofErr w:type="spellStart"/>
+            <w:r>
+              <w:rPr>
+                <w:sz w:val="14"/>
+              </w:rPr>
+              <w:t>theta_full</w:t>
             </w:r>
             <w:proofErr w:type="spellEnd"/>
             <w:r>
-              <w:rPr>
-                <w:sz w:val="10"/>
-              </w:rPr>
-              <w:t xml:space="preserve"> </w:t>
-            </w:r>
-            <w:r>
-              <w:rPr>
-                <w:sz w:val="10"/>
-              </w:rPr>
-              <w:t>%}</w:t>
-            </w:r>
-            <w:proofErr w:type="gramEnd"/>
-            <w:r>
-              <w:t xml:space="preserve"> to </w:t>
-            </w:r>
-            <w:r>
-              <w:br/>
-            </w:r>
-            <w:r>
-              <w:t>θ</w:t>
-            </w:r>
-            <w:r>
-              <w:t xml:space="preserve"> = </w:t>
-            </w:r>
-            <w:r>
-              <w:t>{{</w:t>
-            </w:r>
-            <w:proofErr w:type="spellStart"/>
-            <w:r>
-              <w:rPr>
-                <w:sz w:val="14"/>
-              </w:rPr>
-              <w:t>theta_full</w:t>
-            </w:r>
-            <w:proofErr w:type="spellEnd"/>
-            <w:proofErr w:type="gramStart"/>
-            <w:r>
               <w:t>}}</w:t>
             </w:r>
             <w:r>
               <w:t>°</w:t>
             </w:r>
-            <w:proofErr w:type="gramEnd"/>
             <w:r>
               <w:rPr>
                 <w:sz w:val="12"/>
@@ -4306,11 +4106,7 @@
             </w:r>
             <w:proofErr w:type="gramEnd"/>
             <w:r>
-              <w:t xml:space="preserve">}} / </w:t>
-            </w:r>
-            <w:proofErr w:type="gramStart"/>
-            <w:r>
-              <w:t>{{</w:t>
+              <w:t>}} / {{</w:t>
             </w:r>
             <w:r>
               <w:t xml:space="preserve"> </w:t>
@@ -4321,7 +4117,6 @@
               </w:rPr>
               <w:t>restraints</w:t>
             </w:r>
-            <w:proofErr w:type="gramEnd"/>
             <w:r>
               <w:rPr>
                 <w:sz w:val="14"/>
@@ -4329,11 +4124,7 @@
               <w:t xml:space="preserve"> </w:t>
             </w:r>
             <w:r>
-              <w:t xml:space="preserve">}} / </w:t>
-            </w:r>
-            <w:proofErr w:type="gramStart"/>
-            <w:r>
-              <w:t>{{</w:t>
+              <w:t>}} / {{</w:t>
             </w:r>
             <w:r>
               <w:t xml:space="preserve"> </w:t>
@@ -4344,7 +4135,6 @@
               </w:rPr>
               <w:t>parameters</w:t>
             </w:r>
-            <w:proofErr w:type="gramEnd"/>
             <w:r>
               <w:rPr>
                 <w:sz w:val="14"/>
@@ -4428,80 +4218,44 @@
                 <w:sz w:val="15"/>
                 <w:szCs w:val="18"/>
               </w:rPr>
-              <w:t>_</w:t>
-            </w:r>
-            <w:proofErr w:type="gramStart"/>
+              <w:t>_min</w:t>
+            </w:r>
+            <w:proofErr w:type="spellEnd"/>
             <w:r>
               <w:rPr>
                 <w:sz w:val="15"/>
                 <w:szCs w:val="18"/>
               </w:rPr>
-              <w:t>min</w:t>
-            </w:r>
-            <w:proofErr w:type="spellEnd"/>
+              <w:t xml:space="preserve"> </w:t>
+            </w:r>
+            <w:r>
+              <w:t xml:space="preserve">}} / {{ </w:t>
+            </w:r>
+            <w:proofErr w:type="spellStart"/>
             <w:r>
               <w:rPr>
                 <w:sz w:val="15"/>
                 <w:szCs w:val="18"/>
               </w:rPr>
-              <w:t xml:space="preserve"> </w:t>
-            </w:r>
-            <w:r>
-              <w:t>}</w:t>
-            </w:r>
-            <w:proofErr w:type="gramEnd"/>
-            <w:r>
-              <w:t xml:space="preserve">} / </w:t>
-            </w:r>
-            <w:proofErr w:type="gramStart"/>
-            <w:r>
-              <w:t xml:space="preserve">{{ </w:t>
-            </w:r>
-            <w:proofErr w:type="spellStart"/>
+              <w:t>t_m</w:t>
+            </w:r>
             <w:r>
               <w:rPr>
                 <w:sz w:val="15"/>
                 <w:szCs w:val="18"/>
               </w:rPr>
-              <w:t>t</w:t>
-            </w:r>
-            <w:proofErr w:type="gramEnd"/>
+              <w:t>ax</w:t>
+            </w:r>
+            <w:proofErr w:type="spellEnd"/>
             <w:r>
               <w:rPr>
                 <w:sz w:val="15"/>
                 <w:szCs w:val="18"/>
               </w:rPr>
-              <w:t>_</w:t>
-            </w:r>
-            <w:proofErr w:type="gramStart"/>
-            <w:r>
-              <w:rPr>
-                <w:sz w:val="15"/>
-                <w:szCs w:val="18"/>
-              </w:rPr>
-              <w:t>m</w:t>
-            </w:r>
-            <w:r>
-              <w:rPr>
-                <w:sz w:val="15"/>
-                <w:szCs w:val="18"/>
-              </w:rPr>
-              <w:t>ax</w:t>
-            </w:r>
-            <w:proofErr w:type="spellEnd"/>
-            <w:r>
-              <w:rPr>
-                <w:sz w:val="15"/>
-                <w:szCs w:val="18"/>
-              </w:rPr>
-              <w:t xml:space="preserve"> </w:t>
-            </w:r>
-            <w:r>
-              <w:t>}</w:t>
-            </w:r>
-            <w:proofErr w:type="gramEnd"/>
-            <w:r>
-              <w:t>}</w:t>
+              <w:t xml:space="preserve"> </w:t>
+            </w:r>
+            <w:r>
+              <w:t>}}</w:t>
             </w:r>
           </w:p>
           <w:p>
@@ -4712,11 +4466,7 @@
               <w:t>2</w:t>
             </w:r>
             <w:r>
-              <w:t xml:space="preserve"> = </w:t>
-            </w:r>
-            <w:proofErr w:type="gramStart"/>
-            <w:r>
-              <w:t>{{</w:t>
+              <w:t xml:space="preserve"> = {{</w:t>
             </w:r>
             <w:r>
               <w:t xml:space="preserve"> </w:t>
@@ -4726,14 +4476,7 @@
               <w:rPr>
                 <w:sz w:val="14"/>
               </w:rPr>
-              <w:t>ls</w:t>
-            </w:r>
-            <w:proofErr w:type="gramEnd"/>
-            <w:r>
-              <w:rPr>
-                <w:sz w:val="14"/>
-              </w:rPr>
-              <w:t>_wR_factor_gt</w:t>
+              <w:t>ls_wR_factor_gt</w:t>
             </w:r>
             <w:proofErr w:type="spellEnd"/>
             <w:r>
@@ -4849,11 +4592,7 @@
               <w:t>2</w:t>
             </w:r>
             <w:r>
-              <w:t xml:space="preserve"> = </w:t>
-            </w:r>
-            <w:proofErr w:type="gramStart"/>
-            <w:r>
-              <w:t>{{</w:t>
+              <w:t xml:space="preserve"> = {{</w:t>
             </w:r>
             <w:r>
               <w:t xml:space="preserve"> </w:t>
@@ -4864,15 +4603,7 @@
                 <w:sz w:val="14"/>
                 <w:szCs w:val="14"/>
               </w:rPr>
-              <w:t>ls</w:t>
-            </w:r>
-            <w:proofErr w:type="gramEnd"/>
-            <w:r>
-              <w:rPr>
-                <w:sz w:val="14"/>
-                <w:szCs w:val="14"/>
-              </w:rPr>
-              <w:t>_wR_factor_ref</w:t>
+              <w:t>ls_wR_factor_ref</w:t>
             </w:r>
             <w:proofErr w:type="spellEnd"/>
             <w:r>
@@ -4959,63 +4690,47 @@
                 <w:sz w:val="12"/>
                 <w:lang w:val="de-DE"/>
               </w:rPr>
-              <w:t>_dens_</w:t>
-            </w:r>
-            <w:proofErr w:type="gramStart"/>
+              <w:t>_dens_max</w:t>
+            </w:r>
+            <w:proofErr w:type="spellEnd"/>
             <w:r>
               <w:rPr>
                 <w:sz w:val="12"/>
                 <w:lang w:val="de-DE"/>
               </w:rPr>
-              <w:t>max</w:t>
-            </w:r>
-            <w:proofErr w:type="spellEnd"/>
+              <w:t xml:space="preserve"> </w:t>
+            </w:r>
+            <w:r>
+              <w:rPr>
+                <w:lang w:val="de-DE"/>
+              </w:rPr>
+              <w:t>}}</w:t>
+            </w:r>
+            <w:r>
+              <w:rPr>
+                <w:lang w:val="de-DE"/>
+              </w:rPr>
+              <w:t>/</w:t>
+            </w:r>
+            <w:r>
+              <w:rPr>
+                <w:lang w:val="de-DE"/>
+              </w:rPr>
+              <w:t>{{</w:t>
+            </w:r>
+            <w:r>
+              <w:rPr>
+                <w:lang w:val="de-DE"/>
+              </w:rPr>
+              <w:t xml:space="preserve"> </w:t>
+            </w:r>
+            <w:proofErr w:type="spellStart"/>
             <w:r>
               <w:rPr>
                 <w:sz w:val="12"/>
                 <w:lang w:val="de-DE"/>
               </w:rPr>
-              <w:t xml:space="preserve"> </w:t>
-            </w:r>
-            <w:r>
-              <w:rPr>
-                <w:lang w:val="de-DE"/>
-              </w:rPr>
-              <w:t>}}</w:t>
-            </w:r>
-            <w:r>
-              <w:rPr>
-                <w:lang w:val="de-DE"/>
-              </w:rPr>
-              <w:t>/</w:t>
-            </w:r>
-            <w:r>
-              <w:rPr>
-                <w:lang w:val="de-DE"/>
-              </w:rPr>
-              <w:t>{{</w:t>
-            </w:r>
-            <w:r>
-              <w:rPr>
-                <w:lang w:val="de-DE"/>
-              </w:rPr>
-              <w:t xml:space="preserve"> </w:t>
-            </w:r>
-            <w:proofErr w:type="spellStart"/>
-            <w:r>
-              <w:rPr>
-                <w:sz w:val="12"/>
-                <w:lang w:val="de-DE"/>
-              </w:rPr>
-              <w:t>diff</w:t>
-            </w:r>
-            <w:proofErr w:type="gramEnd"/>
-            <w:r>
-              <w:rPr>
-                <w:sz w:val="12"/>
-                <w:lang w:val="de-DE"/>
-              </w:rPr>
-              <w:t>_dens_min</w:t>
+              <w:t>diff_dens_min</w:t>
             </w:r>
             <w:proofErr w:type="spellEnd"/>
             <w:r>
@@ -5356,10 +5071,78 @@
     </w:p>
     <w:p>
       <w:pPr>
-        <w:pStyle w:val="Heading2"/>
+        <w:pStyle w:val="Figure"/>
       </w:pPr>
       <w:r>
         <w:lastRenderedPageBreak/>
+        <w:t>{%</w:t>
+      </w:r>
+      <w:r>
+        <w:t>p</w:t>
+      </w:r>
+      <w:r>
+        <w:t xml:space="preserve"> if </w:t>
+      </w:r>
+      <w:proofErr w:type="spellStart"/>
+      <w:r>
+        <w:t>crystal_video</w:t>
+      </w:r>
+      <w:proofErr w:type="spellEnd"/>
+      <w:r>
+        <w:t xml:space="preserve"> %}</w:t>
+      </w:r>
+    </w:p>
+    <w:p>
+      <w:pPr>
+        <w:pStyle w:val="berschrift2"/>
+      </w:pPr>
+      <w:r>
+        <w:t>Crystal habit of</w:t>
+      </w:r>
+      <w:r>
+        <w:t xml:space="preserve"> {{ cif.block.name }}</w:t>
+      </w:r>
+    </w:p>
+    <w:p>
+      <w:pPr>
+        <w:pStyle w:val="Figure"/>
+      </w:pPr>
+      <w:proofErr w:type="gramStart"/>
+      <w:r>
+        <w:t xml:space="preserve">{{ </w:t>
+      </w:r>
+      <w:proofErr w:type="spellStart"/>
+      <w:r>
+        <w:t>crystal</w:t>
+      </w:r>
+      <w:proofErr w:type="gramEnd"/>
+      <w:r>
+        <w:t>_video</w:t>
+      </w:r>
+      <w:proofErr w:type="spellEnd"/>
+      <w:r>
+        <w:t xml:space="preserve"> }}</w:t>
+      </w:r>
+    </w:p>
+    <w:p>
+      <w:pPr>
+        <w:pStyle w:val="berschrift2"/>
+      </w:pPr>
+      <w:r>
+        <w:t>{%</w:t>
+      </w:r>
+      <w:r>
+        <w:t>p</w:t>
+      </w:r>
+      <w:r>
+        <w:t xml:space="preserve"> endif %}</w:t>
+      </w:r>
+    </w:p>
+    <w:p>
+      <w:pPr>
+        <w:pStyle w:val="berschrift2"/>
+      </w:pPr>
+      <w:r>
         <w:t>{%</w:t>
       </w:r>
       <w:r>
@@ -5387,32 +5170,22 @@
           <w:sz w:val="20"/>
           <w:szCs w:val="21"/>
         </w:rPr>
-        <w:t>refinement_</w:t>
-      </w:r>
-      <w:proofErr w:type="gramStart"/>
+        <w:t>refinement_details</w:t>
+      </w:r>
+      <w:proofErr w:type="spellEnd"/>
       <w:r>
         <w:rPr>
           <w:color w:val="00B050"/>
-          <w:sz w:val="20"/>
-          <w:szCs w:val="21"/>
-        </w:rPr>
-        <w:t>details</w:t>
-      </w:r>
-      <w:proofErr w:type="spellEnd"/>
-      <w:r>
-        <w:rPr>
-          <w:color w:val="00B050"/>
         </w:rPr>
         <w:t xml:space="preserve"> </w:t>
       </w:r>
       <w:r>
         <w:t>%}</w:t>
       </w:r>
-      <w:proofErr w:type="gramEnd"/>
     </w:p>
     <w:p>
       <w:pPr>
-        <w:pStyle w:val="Heading2"/>
+        <w:pStyle w:val="berschrift2"/>
       </w:pPr>
       <w:r>
         <w:t xml:space="preserve">Refinement details for </w:t>
@@ -5446,11 +5219,7 @@
       </w:r>
       <w:proofErr w:type="gramEnd"/>
       <w:r>
-        <w:t>_</w:t>
-      </w:r>
-      <w:proofErr w:type="gramStart"/>
-      <w:r>
-        <w:t>details</w:t>
+        <w:t>_details</w:t>
       </w:r>
       <w:proofErr w:type="spellEnd"/>
       <w:r>
@@ -5459,7 +5228,6 @@
       <w:r>
         <w:t>}</w:t>
       </w:r>
-      <w:proofErr w:type="gramEnd"/>
       <w:r>
         <w:t>}</w:t>
       </w:r>
@@ -5477,7 +5245,6 @@
       <w:r>
         <w:t xml:space="preserve"> </w:t>
       </w:r>
-      <w:proofErr w:type="gramStart"/>
       <w:r>
         <w:rPr>
           <w:color w:val="00B050"/>
@@ -5489,11 +5256,10 @@
       <w:r>
         <w:t>%}</w:t>
       </w:r>
-      <w:proofErr w:type="gramEnd"/>
     </w:p>
     <w:p>
       <w:pPr>
-        <w:pStyle w:val="Heading2"/>
+        <w:pStyle w:val="berschrift2"/>
       </w:pPr>
       <w:r>
         <w:t>{%</w:t>
@@ -5527,34 +5293,24 @@
           <w:sz w:val="20"/>
           <w:szCs w:val="21"/>
         </w:rPr>
-        <w:t>atomic_</w:t>
-      </w:r>
-      <w:proofErr w:type="gramStart"/>
+        <w:t>atomic_coordinates</w:t>
+      </w:r>
+      <w:proofErr w:type="spellEnd"/>
       <w:r>
         <w:rPr>
           <w:color w:val="00B050"/>
           <w:sz w:val="20"/>
           <w:szCs w:val="21"/>
         </w:rPr>
-        <w:t>coordinates</w:t>
-      </w:r>
-      <w:proofErr w:type="spellEnd"/>
-      <w:r>
-        <w:rPr>
-          <w:color w:val="00B050"/>
-          <w:sz w:val="20"/>
-          <w:szCs w:val="21"/>
-        </w:rPr>
         <w:t xml:space="preserve"> </w:t>
       </w:r>
       <w:r>
         <w:t>%}</w:t>
       </w:r>
-      <w:proofErr w:type="gramEnd"/>
     </w:p>
     <w:p>
       <w:pPr>
-        <w:pStyle w:val="Heading2"/>
+        <w:pStyle w:val="berschrift2"/>
       </w:pPr>
       <w:r>
         <w:t xml:space="preserve">Table </w:t>
@@ -5642,7 +5398,7 @@
     </w:p>
     <w:tbl>
       <w:tblPr>
-        <w:tblStyle w:val="TableGridLight"/>
+        <w:tblStyle w:val="TabellemithellemGitternetz"/>
         <w:tblW w:w="0" w:type="auto"/>
         <w:tblLayout w:type="fixed"/>
         <w:tblLook w:val="04A0" w:firstRow="1" w:lastRow="0" w:firstColumn="1" w:lastColumn="0" w:noHBand="0" w:noVBand="1"/>
@@ -6133,7 +5889,6 @@
       <w:r>
         <w:t xml:space="preserve"> </w:t>
       </w:r>
-      <w:proofErr w:type="gramStart"/>
       <w:r>
         <w:rPr>
           <w:color w:val="00B050"/>
@@ -6143,7 +5898,6 @@
       <w:r>
         <w:t>%}</w:t>
       </w:r>
-      <w:proofErr w:type="gramEnd"/>
     </w:p>
     <w:p>
       <w:pPr>
@@ -6209,14 +5963,7 @@
         <w:rPr>
           <w:color w:val="00B050"/>
         </w:rPr>
-        <w:t>_</w:t>
-      </w:r>
-      <w:proofErr w:type="gramStart"/>
-      <w:r>
-        <w:rPr>
-          <w:color w:val="00B050"/>
-        </w:rPr>
-        <w:t>adp</w:t>
+        <w:t>_adp</w:t>
       </w:r>
       <w:proofErr w:type="spellEnd"/>
       <w:r>
@@ -6231,11 +5978,10 @@
         </w:rPr>
         <w:t>%}</w:t>
       </w:r>
-      <w:proofErr w:type="gramEnd"/>
     </w:p>
     <w:p>
       <w:pPr>
-        <w:pStyle w:val="Heading2"/>
+        <w:pStyle w:val="berschrift2"/>
       </w:pPr>
       <w:r>
         <w:t xml:space="preserve">Table </w:t>
@@ -6410,7 +6156,7 @@
     </w:p>
     <w:tbl>
       <w:tblPr>
-        <w:tblStyle w:val="TableGridLight"/>
+        <w:tblStyle w:val="TabellemithellemGitternetz"/>
         <w:tblW w:w="9634" w:type="dxa"/>
         <w:tblLayout w:type="fixed"/>
         <w:tblLook w:val="04A0" w:firstRow="1" w:lastRow="0" w:firstColumn="1" w:lastColumn="0" w:noHBand="0" w:noVBand="1"/>
@@ -7032,7 +6778,6 @@
         </w:rPr>
         <w:t xml:space="preserve"> </w:t>
       </w:r>
-      <w:proofErr w:type="gramStart"/>
       <w:r>
         <w:rPr>
           <w:color w:val="00B050"/>
@@ -7048,7 +6793,6 @@
         </w:rPr>
         <w:t>%}</w:t>
       </w:r>
-      <w:proofErr w:type="gramEnd"/>
     </w:p>
     <w:p>
       <w:pPr>
@@ -7070,15 +6814,7 @@
           <w:color w:val="7030A0"/>
           <w:szCs w:val="20"/>
         </w:rPr>
-        <w:t xml:space="preserve">if </w:t>
-      </w:r>
-      <w:proofErr w:type="gramStart"/>
-      <w:r>
-        <w:rPr>
-          <w:color w:val="7030A0"/>
-          <w:szCs w:val="20"/>
-        </w:rPr>
-        <w:t xml:space="preserve">bonds </w:t>
+        <w:t xml:space="preserve">if bonds </w:t>
       </w:r>
       <w:r>
         <w:rPr>
@@ -7087,11 +6823,10 @@
         </w:rPr>
         <w:t>%}</w:t>
       </w:r>
-      <w:proofErr w:type="gramEnd"/>
     </w:p>
     <w:p>
       <w:pPr>
-        <w:pStyle w:val="Heading2"/>
+        <w:pStyle w:val="berschrift2"/>
         <w:sectPr>
           <w:pgSz w:w="11900" w:h="16840"/>
           <w:pgMar w:top="1418" w:right="1021" w:bottom="1418" w:left="1276" w:header="709" w:footer="709" w:gutter="0"/>
@@ -7134,7 +6869,7 @@
     </w:p>
     <w:tbl>
       <w:tblPr>
-        <w:tblStyle w:val="TableGrid"/>
+        <w:tblStyle w:val="Tabellenraster"/>
         <w:tblW w:w="0" w:type="auto"/>
         <w:tblLook w:val="04A0" w:firstRow="1" w:lastRow="0" w:firstColumn="1" w:lastColumn="0" w:noHBand="0" w:noVBand="1"/>
       </w:tblPr>
@@ -7169,7 +6904,6 @@
                 <w:tab w:val="decimal" w:pos="227"/>
               </w:tabs>
             </w:pPr>
-            <w:proofErr w:type="gramStart"/>
             <w:r>
               <w:rPr>
                 <w:b/>
@@ -7184,7 +6918,6 @@
               <w:t>{{</w:t>
             </w:r>
             <w:proofErr w:type="spellStart"/>
-            <w:proofErr w:type="gramEnd"/>
             <w:r>
               <w:rPr>
                 <w:rFonts w:cstheme="minorHAnsi"/>
@@ -7602,13 +7335,8 @@
         </w:rPr>
         <w:t xml:space="preserve"> </w:t>
       </w:r>
-      <w:proofErr w:type="gramStart"/>
-      <w:r>
-        <w:t>%}Bonds</w:t>
-      </w:r>
-      <w:proofErr w:type="gramEnd"/>
-      <w:r>
-        <w:t xml:space="preserve"> </w:t>
+      <w:r>
+        <w:t xml:space="preserve">%}Bonds </w:t>
       </w:r>
       <w:r>
         <w:t xml:space="preserve">and angles </w:t>
@@ -7670,13 +7398,8 @@
         </w:rPr>
         <w:t xml:space="preserve"> </w:t>
       </w:r>
-      <w:proofErr w:type="gramStart"/>
-      <w:r>
-        <w:t>%}{</w:t>
-      </w:r>
-      <w:proofErr w:type="gramEnd"/>
-      <w:r>
-        <w:t>{</w:t>
+      <w:r>
+        <w:t>%}{{</w:t>
       </w:r>
       <w:r>
         <w:t>r</w:t>
@@ -7686,27 +7409,18 @@
       </w:r>
       <w:proofErr w:type="spellStart"/>
       <w:r>
-        <w:t>ba_</w:t>
-      </w:r>
-      <w:proofErr w:type="gramStart"/>
-      <w:r>
-        <w:t>symminfo</w:t>
+        <w:t>ba_symminfo</w:t>
       </w:r>
       <w:proofErr w:type="spellEnd"/>
       <w:r>
         <w:t xml:space="preserve"> </w:t>
       </w:r>
       <w:r>
-        <w:t>}}{</w:t>
-      </w:r>
-      <w:proofErr w:type="gramEnd"/>
-      <w:r>
-        <w:t>%</w:t>
+        <w:t>}}{%</w:t>
       </w:r>
       <w:r>
         <w:t xml:space="preserve"> </w:t>
       </w:r>
-      <w:proofErr w:type="gramStart"/>
       <w:r>
         <w:rPr>
           <w:color w:val="00B050"/>
@@ -7722,7 +7436,6 @@
       <w:r>
         <w:t>%}</w:t>
       </w:r>
-      <w:proofErr w:type="gramEnd"/>
     </w:p>
     <w:p>
       <w:pPr>
@@ -7738,7 +7451,6 @@
         </w:rPr>
         <w:t xml:space="preserve">{%p </w:t>
       </w:r>
-      <w:proofErr w:type="gramStart"/>
       <w:r>
         <w:rPr>
           <w:color w:val="7030A0"/>
@@ -7753,7 +7465,6 @@
         </w:rPr>
         <w:t>%}</w:t>
       </w:r>
-      <w:proofErr w:type="gramEnd"/>
     </w:p>
     <w:p/>
     <w:p>
@@ -7794,19 +7505,11 @@
         <w:rPr>
           <w:color w:val="7030A0"/>
         </w:rPr>
-        <w:t xml:space="preserve">if </w:t>
-      </w:r>
-      <w:proofErr w:type="gramStart"/>
-      <w:r>
-        <w:rPr>
-          <w:color w:val="7030A0"/>
-        </w:rPr>
-        <w:t>torsions%</w:t>
+        <w:t>if torsions%</w:t>
       </w:r>
       <w:r>
         <w:t>}</w:t>
       </w:r>
-      <w:proofErr w:type="gramEnd"/>
     </w:p>
     <w:p>
       <w:pPr>
@@ -7822,9 +7525,10 @@
     </w:p>
     <w:p>
       <w:pPr>
-        <w:pStyle w:val="Heading2"/>
+        <w:pStyle w:val="berschrift2"/>
       </w:pPr>
       <w:r>
+        <w:lastRenderedPageBreak/>
         <w:t>Table</w:t>
       </w:r>
       <w:r>
@@ -7873,7 +7577,7 @@
     </w:p>
     <w:tbl>
       <w:tblPr>
-        <w:tblStyle w:val="TableGrid"/>
+        <w:tblStyle w:val="Tabellenraster"/>
         <w:tblW w:w="0" w:type="auto"/>
         <w:tblLook w:val="04A0" w:firstRow="1" w:lastRow="0" w:firstColumn="1" w:lastColumn="0" w:noHBand="0" w:noVBand="1"/>
       </w:tblPr>
@@ -8110,16 +7814,11 @@
         </w:rPr>
         <w:t xml:space="preserve"> </w:t>
       </w:r>
-      <w:proofErr w:type="gramStart"/>
       <w:r>
         <w:t>%}</w:t>
       </w:r>
       <w:r>
-        <w:t>Bonds</w:t>
-      </w:r>
-      <w:proofErr w:type="gramEnd"/>
-      <w:r>
-        <w:t xml:space="preserve"> and angles to hydrogen atoms were omitted.</w:t>
+        <w:t>Bonds and angles to hydrogen atoms were omitted.</w:t>
       </w:r>
     </w:p>
     <w:p>
@@ -8166,13 +7865,8 @@
       <w:r>
         <w:t xml:space="preserve"> </w:t>
       </w:r>
-      <w:proofErr w:type="gramStart"/>
-      <w:r>
-        <w:t>%}{</w:t>
-      </w:r>
-      <w:proofErr w:type="gramEnd"/>
-      <w:r>
-        <w:t>{</w:t>
+      <w:r>
+        <w:t>%}{{</w:t>
       </w:r>
       <w:r>
         <w:t>r</w:t>
@@ -8182,27 +7876,18 @@
       </w:r>
       <w:proofErr w:type="spellStart"/>
       <w:r>
-        <w:t>torsion_</w:t>
-      </w:r>
-      <w:proofErr w:type="gramStart"/>
-      <w:r>
-        <w:t>symminfo</w:t>
+        <w:t>torsion_symminfo</w:t>
       </w:r>
       <w:proofErr w:type="spellEnd"/>
       <w:r>
         <w:t xml:space="preserve"> </w:t>
       </w:r>
       <w:r>
-        <w:t>}}{</w:t>
-      </w:r>
-      <w:proofErr w:type="gramEnd"/>
-      <w:r>
-        <w:t>%</w:t>
+        <w:t>}}{%</w:t>
       </w:r>
       <w:r>
         <w:t xml:space="preserve"> </w:t>
       </w:r>
-      <w:proofErr w:type="gramStart"/>
       <w:r>
         <w:t>endif</w:t>
       </w:r>
@@ -8212,7 +7897,6 @@
       <w:r>
         <w:t>%}</w:t>
       </w:r>
-      <w:proofErr w:type="gramEnd"/>
     </w:p>
     <w:p>
       <w:pPr>
@@ -8236,7 +7920,6 @@
         </w:rPr>
         <w:t xml:space="preserve">p </w:t>
       </w:r>
-      <w:proofErr w:type="gramStart"/>
       <w:r>
         <w:rPr>
           <w:color w:val="7030A0"/>
@@ -8265,7 +7948,6 @@
         </w:rPr>
         <w:t>}</w:t>
       </w:r>
-      <w:proofErr w:type="gramEnd"/>
     </w:p>
     <w:p>
       <w:pPr>
@@ -8309,15 +7991,7 @@
           <w:color w:val="FFC000" w:themeColor="accent4"/>
           <w:szCs w:val="26"/>
         </w:rPr>
-        <w:t>hydrogen_</w:t>
-      </w:r>
-      <w:proofErr w:type="gramStart"/>
-      <w:r>
-        <w:rPr>
-          <w:color w:val="FFC000" w:themeColor="accent4"/>
-          <w:szCs w:val="26"/>
-        </w:rPr>
-        <w:t>bonds</w:t>
+        <w:t>hydrogen_bonds</w:t>
       </w:r>
       <w:proofErr w:type="spellEnd"/>
       <w:r>
@@ -8326,14 +8000,12 @@
       <w:r>
         <w:t>%}</w:t>
       </w:r>
-      <w:proofErr w:type="gramEnd"/>
     </w:p>
     <w:p>
       <w:pPr>
-        <w:pStyle w:val="Heading2"/>
+        <w:pStyle w:val="berschrift2"/>
       </w:pPr>
       <w:r>
-        <w:lastRenderedPageBreak/>
         <w:t xml:space="preserve">Table </w:t>
       </w:r>
       <w:r>
@@ -8368,15 +8040,15 @@
     </w:p>
     <w:tbl>
       <w:tblPr>
-        <w:tblStyle w:val="TableGrid"/>
+        <w:tblStyle w:val="Tabellenraster"/>
         <w:tblW w:w="0" w:type="auto"/>
         <w:tblLook w:val="04A0" w:firstRow="1" w:lastRow="0" w:firstColumn="1" w:lastColumn="0" w:noHBand="0" w:noVBand="1"/>
       </w:tblPr>
       <w:tblGrid>
         <w:gridCol w:w="2268"/>
         <w:gridCol w:w="1593"/>
-        <w:gridCol w:w="2056"/>
-        <w:gridCol w:w="2055"/>
+        <w:gridCol w:w="2059"/>
+        <w:gridCol w:w="2059"/>
         <w:gridCol w:w="1417"/>
       </w:tblGrid>
       <w:tr>
@@ -8897,11 +8569,7 @@
       </w:r>
       <w:proofErr w:type="spellStart"/>
       <w:r>
-        <w:t>hydrogen_</w:t>
-      </w:r>
-      <w:proofErr w:type="gramStart"/>
-      <w:r>
-        <w:t>sy</w:t>
+        <w:t>hydrogen_sy</w:t>
       </w:r>
       <w:r>
         <w:t>m</w:t>
@@ -8914,16 +8582,11 @@
         <w:t xml:space="preserve"> </w:t>
       </w:r>
       <w:r>
-        <w:t>}}{</w:t>
-      </w:r>
-      <w:proofErr w:type="gramEnd"/>
-      <w:r>
-        <w:t>%</w:t>
+        <w:t>}}{%</w:t>
       </w:r>
       <w:r>
         <w:t xml:space="preserve"> </w:t>
       </w:r>
-      <w:proofErr w:type="gramStart"/>
       <w:r>
         <w:rPr>
           <w:color w:val="70AD47" w:themeColor="accent6"/>
@@ -8939,7 +8602,6 @@
       <w:r>
         <w:t>%}</w:t>
       </w:r>
-      <w:proofErr w:type="gramEnd"/>
     </w:p>
     <w:p>
       <w:pPr>
@@ -8959,7 +8621,6 @@
         </w:rPr>
         <w:t xml:space="preserve">p </w:t>
       </w:r>
-      <w:proofErr w:type="gramStart"/>
       <w:r>
         <w:rPr>
           <w:color w:val="FFC000" w:themeColor="accent4"/>
@@ -8980,7 +8641,6 @@
         </w:rPr>
         <w:t>%}</w:t>
       </w:r>
-      <w:proofErr w:type="gramEnd"/>
     </w:p>
     <w:p>
       <w:r>
@@ -9011,34 +8671,24 @@
           <w:sz w:val="16"/>
           <w:szCs w:val="20"/>
         </w:rPr>
-        <w:t>_</w:t>
-      </w:r>
-      <w:proofErr w:type="gramStart"/>
+        <w:t>_text</w:t>
+      </w:r>
+      <w:proofErr w:type="spellEnd"/>
       <w:r>
         <w:rPr>
           <w:color w:val="C00000"/>
           <w:sz w:val="16"/>
           <w:szCs w:val="20"/>
         </w:rPr>
-        <w:t>text</w:t>
-      </w:r>
-      <w:proofErr w:type="spellEnd"/>
-      <w:r>
-        <w:rPr>
-          <w:color w:val="C00000"/>
-          <w:sz w:val="16"/>
-          <w:szCs w:val="20"/>
-        </w:rPr>
         <w:t xml:space="preserve"> </w:t>
       </w:r>
       <w:r>
         <w:t>%}</w:t>
       </w:r>
-      <w:proofErr w:type="gramEnd"/>
     </w:p>
     <w:p>
       <w:pPr>
-        <w:pStyle w:val="Heading2"/>
+        <w:pStyle w:val="berschrift2"/>
       </w:pPr>
       <w:r>
         <w:t>Bibliography</w:t>
@@ -9077,16 +8727,11 @@
       <w:proofErr w:type="spellEnd"/>
       <w:proofErr w:type="gramEnd"/>
       <w:r>
-        <w:t>(</w:t>
-      </w:r>
-      <w:proofErr w:type="gramStart"/>
-      <w:r>
-        <w:t>)</w:t>
+        <w:t>()</w:t>
       </w:r>
       <w:r>
         <w:t xml:space="preserve"> %}</w:t>
       </w:r>
-      <w:proofErr w:type="gramEnd"/>
     </w:p>
     <w:p>
       <w:pPr>
@@ -9108,11 +8753,7 @@
       </w:r>
       <w:proofErr w:type="gramEnd"/>
       <w:r>
-        <w:t>|</w:t>
-      </w:r>
-      <w:proofErr w:type="gramStart"/>
-      <w:r>
-        <w:t>e</w:t>
+        <w:t>|e</w:t>
       </w:r>
       <w:proofErr w:type="spellEnd"/>
       <w:r>
@@ -9130,11 +8771,9 @@
       <w:r>
         <w:t>“</w:t>
       </w:r>
-      <w:proofErr w:type="gramEnd"/>
       <w:r>
         <w:t>\t</w:t>
       </w:r>
-      <w:proofErr w:type="gramStart"/>
       <w:r>
         <w:t xml:space="preserve">” </w:t>
       </w:r>
@@ -9151,7 +8790,6 @@
       <w:r>
         <w:t>ref</w:t>
       </w:r>
-      <w:proofErr w:type="gramEnd"/>
       <w:r>
         <w:t>.richtext|e</w:t>
       </w:r>
@@ -9171,7 +8809,6 @@
         <w:t xml:space="preserve"> </w:t>
       </w:r>
       <w:proofErr w:type="spellStart"/>
-      <w:proofErr w:type="gramStart"/>
       <w:r>
         <w:t>endfor</w:t>
       </w:r>
@@ -9182,7 +8819,6 @@
       <w:r>
         <w:t>%}</w:t>
       </w:r>
-      <w:proofErr w:type="gramEnd"/>
     </w:p>
     <w:p>
       <w:r>
@@ -9212,7 +8848,7 @@
 </file>
 
 <file path=word/endnotes.xml><?xml version="1.0" encoding="utf-8"?>
-<w:endnotes xmlns:wpc="http://schemas.microsoft.com/office/word/2010/wordprocessingCanvas" xmlns:cx="http://schemas.microsoft.com/office/drawing/2014/chartex" xmlns:cx1="http://schemas.microsoft.com/office/drawing/2015/9/8/chartex" xmlns:cx2="http://schemas.microsoft.com/office/drawing/2015/10/21/chartex" xmlns:cx3="http://schemas.microsoft.com/office/drawing/2016/5/9/chartex" xmlns:cx4="http://schemas.microsoft.com/office/drawing/2016/5/10/chartex" xmlns:cx5="http://schemas.microsoft.com/office/drawing/2016/5/11/chartex" xmlns:cx6="http://schemas.microsoft.com/office/drawing/2016/5/12/chartex" xmlns:cx7="http://schemas.microsoft.com/office/drawing/2016/5/13/chartex" xmlns:cx8="http://schemas.microsoft.com/office/drawing/2016/5/14/chartex" xmlns:mc="http://schemas.openxmlformats.org/markup-compatibility/2006" xmlns:aink="http://schemas.microsoft.com/office/drawing/2016/ink" xmlns:am3d="http://schemas.microsoft.com/office/drawing/2017/model3d" xmlns:o="urn:schemas-microsoft-com:office:office" xmlns:oel="http://schemas.microsoft.com/office/2019/extlst" xmlns:r="http://schemas.openxmlformats.org/officeDocument/2006/relationships" xmlns:m="http://schemas.openxmlformats.org/officeDocument/2006/math" xmlns:v="urn:schemas-microsoft-com:vml" xmlns:wp14="http://schemas.microsoft.com/office/word/2010/wordprocessingDrawing" xmlns:wp="http://schemas.openxmlformats.org/drawingml/2006/wordprocessingDrawing" xmlns:w10="urn:schemas-microsoft-com:office:word" xmlns:w="http://schemas.openxmlformats.org/wordprocessingml/2006/main" xmlns:w14="http://schemas.microsoft.com/office/word/2010/wordml" xmlns:w15="http://schemas.microsoft.com/office/word/2012/wordml" xmlns:w16cex="http://schemas.microsoft.com/office/word/2018/wordml/cex" xmlns:w16cid="http://schemas.microsoft.com/office/word/2016/wordml/cid" xmlns:w16="http://schemas.microsoft.com/office/word/2018/wordml" xmlns:w16du="http://schemas.microsoft.com/office/word/2023/wordml/word16du" xmlns:w16sdtdh="http://schemas.microsoft.com/office/word/2020/wordml/sdtdatahash" xmlns:w16sdtfl="http://schemas.microsoft.com/office/word/2024/wordml/sdtformatlock" xmlns:w16se="http://schemas.microsoft.com/office/word/2015/wordml/symex" xmlns:wpg="http://schemas.microsoft.com/office/word/2010/wordprocessingGroup" xmlns:wpi="http://schemas.microsoft.com/office/word/2010/wordprocessingInk" xmlns:wne="http://schemas.microsoft.com/office/word/2006/wordml" xmlns:wps="http://schemas.microsoft.com/office/word/2010/wordprocessingShape" mc:Ignorable="w14 w15 w16se w16cid w16 w16cex w16sdtdh w16sdtfl w16du wp14">
+<w:endnotes xmlns:wpc="http://schemas.microsoft.com/office/word/2010/wordprocessingCanvas" xmlns:cx="http://schemas.microsoft.com/office/drawing/2014/chartex" xmlns:cx1="http://schemas.microsoft.com/office/drawing/2015/9/8/chartex" xmlns:cx2="http://schemas.microsoft.com/office/drawing/2015/10/21/chartex" xmlns:cx3="http://schemas.microsoft.com/office/drawing/2016/5/9/chartex" xmlns:cx4="http://schemas.microsoft.com/office/drawing/2016/5/10/chartex" xmlns:cx5="http://schemas.microsoft.com/office/drawing/2016/5/11/chartex" xmlns:cx6="http://schemas.microsoft.com/office/drawing/2016/5/12/chartex" xmlns:cx7="http://schemas.microsoft.com/office/drawing/2016/5/13/chartex" xmlns:cx8="http://schemas.microsoft.com/office/drawing/2016/5/14/chartex" xmlns:mc="http://schemas.openxmlformats.org/markup-compatibility/2006" xmlns:aink="http://schemas.microsoft.com/office/drawing/2016/ink" xmlns:am3d="http://schemas.microsoft.com/office/drawing/2017/model3d" xmlns:o="urn:schemas-microsoft-com:office:office" xmlns:oel="http://schemas.microsoft.com/office/2019/extlst" xmlns:r="http://schemas.openxmlformats.org/officeDocument/2006/relationships" xmlns:m="http://schemas.openxmlformats.org/officeDocument/2006/math" xmlns:v="urn:schemas-microsoft-com:vml" xmlns:wp14="http://schemas.microsoft.com/office/word/2010/wordprocessingDrawing" xmlns:wp="http://schemas.openxmlformats.org/drawingml/2006/wordprocessingDrawing" xmlns:w10="urn:schemas-microsoft-com:office:word" xmlns:w="http://schemas.openxmlformats.org/wordprocessingml/2006/main" xmlns:w14="http://schemas.microsoft.com/office/word/2010/wordml" xmlns:w15="http://schemas.microsoft.com/office/word/2012/wordml" xmlns:w16cex="http://schemas.microsoft.com/office/word/2018/wordml/cex" xmlns:w16cid="http://schemas.microsoft.com/office/word/2016/wordml/cid" xmlns:w16="http://schemas.microsoft.com/office/word/2018/wordml" xmlns:w16sdtdh="http://schemas.microsoft.com/office/word/2020/wordml/sdtdatahash" xmlns:w16se="http://schemas.microsoft.com/office/word/2015/wordml/symex" xmlns:wpg="http://schemas.microsoft.com/office/word/2010/wordprocessingGroup" xmlns:wpi="http://schemas.microsoft.com/office/word/2010/wordprocessingInk" xmlns:wne="http://schemas.microsoft.com/office/word/2006/wordml" xmlns:wps="http://schemas.microsoft.com/office/word/2010/wordprocessingShape" mc:Ignorable="w14 w15 w16se w16cid w16 w16cex w16sdtdh wp14">
   <w:endnote w:type="separator" w:id="-1">
     <w:p>
       <w:pPr>
@@ -9237,7 +8873,7 @@
 </file>
 
 <file path=word/footnotes.xml><?xml version="1.0" encoding="utf-8"?>
-<w:footnotes xmlns:wpc="http://schemas.microsoft.com/office/word/2010/wordprocessingCanvas" xmlns:cx="http://schemas.microsoft.com/office/drawing/2014/chartex" xmlns:cx1="http://schemas.microsoft.com/office/drawing/2015/9/8/chartex" xmlns:cx2="http://schemas.microsoft.com/office/drawing/2015/10/21/chartex" xmlns:cx3="http://schemas.microsoft.com/office/drawing/2016/5/9/chartex" xmlns:cx4="http://schemas.microsoft.com/office/drawing/2016/5/10/chartex" xmlns:cx5="http://schemas.microsoft.com/office/drawing/2016/5/11/chartex" xmlns:cx6="http://schemas.microsoft.com/office/drawing/2016/5/12/chartex" xmlns:cx7="http://schemas.microsoft.com/office/drawing/2016/5/13/chartex" xmlns:cx8="http://schemas.microsoft.com/office/drawing/2016/5/14/chartex" xmlns:mc="http://schemas.openxmlformats.org/markup-compatibility/2006" xmlns:aink="http://schemas.microsoft.com/office/drawing/2016/ink" xmlns:am3d="http://schemas.microsoft.com/office/drawing/2017/model3d" xmlns:o="urn:schemas-microsoft-com:office:office" xmlns:oel="http://schemas.microsoft.com/office/2019/extlst" xmlns:r="http://schemas.openxmlformats.org/officeDocument/2006/relationships" xmlns:m="http://schemas.openxmlformats.org/officeDocument/2006/math" xmlns:v="urn:schemas-microsoft-com:vml" xmlns:wp14="http://schemas.microsoft.com/office/word/2010/wordprocessingDrawing" xmlns:wp="http://schemas.openxmlformats.org/drawingml/2006/wordprocessingDrawing" xmlns:w10="urn:schemas-microsoft-com:office:word" xmlns:w="http://schemas.openxmlformats.org/wordprocessingml/2006/main" xmlns:w14="http://schemas.microsoft.com/office/word/2010/wordml" xmlns:w15="http://schemas.microsoft.com/office/word/2012/wordml" xmlns:w16cex="http://schemas.microsoft.com/office/word/2018/wordml/cex" xmlns:w16cid="http://schemas.microsoft.com/office/word/2016/wordml/cid" xmlns:w16="http://schemas.microsoft.com/office/word/2018/wordml" xmlns:w16du="http://schemas.microsoft.com/office/word/2023/wordml/word16du" xmlns:w16sdtdh="http://schemas.microsoft.com/office/word/2020/wordml/sdtdatahash" xmlns:w16sdtfl="http://schemas.microsoft.com/office/word/2024/wordml/sdtformatlock" xmlns:w16se="http://schemas.microsoft.com/office/word/2015/wordml/symex" xmlns:wpg="http://schemas.microsoft.com/office/word/2010/wordprocessingGroup" xmlns:wpi="http://schemas.microsoft.com/office/word/2010/wordprocessingInk" xmlns:wne="http://schemas.microsoft.com/office/word/2006/wordml" xmlns:wps="http://schemas.microsoft.com/office/word/2010/wordprocessingShape" mc:Ignorable="w14 w15 w16se w16cid w16 w16cex w16sdtdh w16sdtfl w16du wp14">
+<w:footnotes xmlns:wpc="http://schemas.microsoft.com/office/word/2010/wordprocessingCanvas" xmlns:cx="http://schemas.microsoft.com/office/drawing/2014/chartex" xmlns:cx1="http://schemas.microsoft.com/office/drawing/2015/9/8/chartex" xmlns:cx2="http://schemas.microsoft.com/office/drawing/2015/10/21/chartex" xmlns:cx3="http://schemas.microsoft.com/office/drawing/2016/5/9/chartex" xmlns:cx4="http://schemas.microsoft.com/office/drawing/2016/5/10/chartex" xmlns:cx5="http://schemas.microsoft.com/office/drawing/2016/5/11/chartex" xmlns:cx6="http://schemas.microsoft.com/office/drawing/2016/5/12/chartex" xmlns:cx7="http://schemas.microsoft.com/office/drawing/2016/5/13/chartex" xmlns:cx8="http://schemas.microsoft.com/office/drawing/2016/5/14/chartex" xmlns:mc="http://schemas.openxmlformats.org/markup-compatibility/2006" xmlns:aink="http://schemas.microsoft.com/office/drawing/2016/ink" xmlns:am3d="http://schemas.microsoft.com/office/drawing/2017/model3d" xmlns:o="urn:schemas-microsoft-com:office:office" xmlns:oel="http://schemas.microsoft.com/office/2019/extlst" xmlns:r="http://schemas.openxmlformats.org/officeDocument/2006/relationships" xmlns:m="http://schemas.openxmlformats.org/officeDocument/2006/math" xmlns:v="urn:schemas-microsoft-com:vml" xmlns:wp14="http://schemas.microsoft.com/office/word/2010/wordprocessingDrawing" xmlns:wp="http://schemas.openxmlformats.org/drawingml/2006/wordprocessingDrawing" xmlns:w10="urn:schemas-microsoft-com:office:word" xmlns:w="http://schemas.openxmlformats.org/wordprocessingml/2006/main" xmlns:w14="http://schemas.microsoft.com/office/word/2010/wordml" xmlns:w15="http://schemas.microsoft.com/office/word/2012/wordml" xmlns:w16cex="http://schemas.microsoft.com/office/word/2018/wordml/cex" xmlns:w16cid="http://schemas.microsoft.com/office/word/2016/wordml/cid" xmlns:w16="http://schemas.microsoft.com/office/word/2018/wordml" xmlns:w16sdtdh="http://schemas.microsoft.com/office/word/2020/wordml/sdtdatahash" xmlns:w16se="http://schemas.microsoft.com/office/word/2015/wordml/symex" xmlns:wpg="http://schemas.microsoft.com/office/word/2010/wordprocessingGroup" xmlns:wpi="http://schemas.microsoft.com/office/word/2010/wordprocessingInk" xmlns:wne="http://schemas.microsoft.com/office/word/2006/wordml" xmlns:wps="http://schemas.microsoft.com/office/word/2010/wordprocessingShape" mc:Ignorable="w14 w15 w16se w16cid w16 w16cex w16sdtdh wp14">
   <w:footnote w:type="separator" w:id="-1">
     <w:p>
       <w:pPr>
@@ -9262,7 +8898,7 @@
 </file>
 
 <file path=word/numbering.xml><?xml version="1.0" encoding="utf-8"?>
-<w:numbering xmlns:wpc="http://schemas.microsoft.com/office/word/2010/wordprocessingCanvas" xmlns:cx="http://schemas.microsoft.com/office/drawing/2014/chartex" xmlns:cx1="http://schemas.microsoft.com/office/drawing/2015/9/8/chartex" xmlns:cx2="http://schemas.microsoft.com/office/drawing/2015/10/21/chartex" xmlns:cx3="http://schemas.microsoft.com/office/drawing/2016/5/9/chartex" xmlns:cx4="http://schemas.microsoft.com/office/drawing/2016/5/10/chartex" xmlns:cx5="http://schemas.microsoft.com/office/drawing/2016/5/11/chartex" xmlns:cx6="http://schemas.microsoft.com/office/drawing/2016/5/12/chartex" xmlns:cx7="http://schemas.microsoft.com/office/drawing/2016/5/13/chartex" xmlns:cx8="http://schemas.microsoft.com/office/drawing/2016/5/14/chartex" xmlns:mc="http://schemas.openxmlformats.org/markup-compatibility/2006" xmlns:aink="http://schemas.microsoft.com/office/drawing/2016/ink" xmlns:am3d="http://schemas.microsoft.com/office/drawing/2017/model3d" xmlns:o="urn:schemas-microsoft-com:office:office" xmlns:oel="http://schemas.microsoft.com/office/2019/extlst" xmlns:r="http://schemas.openxmlformats.org/officeDocument/2006/relationships" xmlns:m="http://schemas.openxmlformats.org/officeDocument/2006/math" xmlns:v="urn:schemas-microsoft-com:vml" xmlns:wp14="http://schemas.microsoft.com/office/word/2010/wordprocessingDrawing" xmlns:wp="http://schemas.openxmlformats.org/drawingml/2006/wordprocessingDrawing" xmlns:w10="urn:schemas-microsoft-com:office:word" xmlns:w="http://schemas.openxmlformats.org/wordprocessingml/2006/main" xmlns:w14="http://schemas.microsoft.com/office/word/2010/wordml" xmlns:w15="http://schemas.microsoft.com/office/word/2012/wordml" xmlns:w16cex="http://schemas.microsoft.com/office/word/2018/wordml/cex" xmlns:w16cid="http://schemas.microsoft.com/office/word/2016/wordml/cid" xmlns:w16="http://schemas.microsoft.com/office/word/2018/wordml" xmlns:w16du="http://schemas.microsoft.com/office/word/2023/wordml/word16du" xmlns:w16sdtdh="http://schemas.microsoft.com/office/word/2020/wordml/sdtdatahash" xmlns:w16sdtfl="http://schemas.microsoft.com/office/word/2024/wordml/sdtformatlock" xmlns:w16se="http://schemas.microsoft.com/office/word/2015/wordml/symex" xmlns:wpg="http://schemas.microsoft.com/office/word/2010/wordprocessingGroup" xmlns:wpi="http://schemas.microsoft.com/office/word/2010/wordprocessingInk" xmlns:wne="http://schemas.microsoft.com/office/word/2006/wordml" xmlns:wps="http://schemas.microsoft.com/office/word/2010/wordprocessingShape" mc:Ignorable="w14 w15 w16se w16cid w16 w16cex w16sdtdh w16sdtfl w16du wp14">
+<w:numbering xmlns:wpc="http://schemas.microsoft.com/office/word/2010/wordprocessingCanvas" xmlns:cx="http://schemas.microsoft.com/office/drawing/2014/chartex" xmlns:cx1="http://schemas.microsoft.com/office/drawing/2015/9/8/chartex" xmlns:cx2="http://schemas.microsoft.com/office/drawing/2015/10/21/chartex" xmlns:cx3="http://schemas.microsoft.com/office/drawing/2016/5/9/chartex" xmlns:cx4="http://schemas.microsoft.com/office/drawing/2016/5/10/chartex" xmlns:cx5="http://schemas.microsoft.com/office/drawing/2016/5/11/chartex" xmlns:cx6="http://schemas.microsoft.com/office/drawing/2016/5/12/chartex" xmlns:cx7="http://schemas.microsoft.com/office/drawing/2016/5/13/chartex" xmlns:cx8="http://schemas.microsoft.com/office/drawing/2016/5/14/chartex" xmlns:mc="http://schemas.openxmlformats.org/markup-compatibility/2006" xmlns:aink="http://schemas.microsoft.com/office/drawing/2016/ink" xmlns:am3d="http://schemas.microsoft.com/office/drawing/2017/model3d" xmlns:o="urn:schemas-microsoft-com:office:office" xmlns:oel="http://schemas.microsoft.com/office/2019/extlst" xmlns:r="http://schemas.openxmlformats.org/officeDocument/2006/relationships" xmlns:m="http://schemas.openxmlformats.org/officeDocument/2006/math" xmlns:v="urn:schemas-microsoft-com:vml" xmlns:wp14="http://schemas.microsoft.com/office/word/2010/wordprocessingDrawing" xmlns:wp="http://schemas.openxmlformats.org/drawingml/2006/wordprocessingDrawing" xmlns:w10="urn:schemas-microsoft-com:office:word" xmlns:w="http://schemas.openxmlformats.org/wordprocessingml/2006/main" xmlns:w14="http://schemas.microsoft.com/office/word/2010/wordml" xmlns:w15="http://schemas.microsoft.com/office/word/2012/wordml" xmlns:w16cex="http://schemas.microsoft.com/office/word/2018/wordml/cex" xmlns:w16cid="http://schemas.microsoft.com/office/word/2016/wordml/cid" xmlns:w16="http://schemas.microsoft.com/office/word/2018/wordml" xmlns:w16sdtdh="http://schemas.microsoft.com/office/word/2020/wordml/sdtdatahash" xmlns:w16se="http://schemas.microsoft.com/office/word/2015/wordml/symex" xmlns:wpg="http://schemas.microsoft.com/office/word/2010/wordprocessingGroup" xmlns:wpi="http://schemas.microsoft.com/office/word/2010/wordprocessingInk" xmlns:wne="http://schemas.microsoft.com/office/word/2006/wordml" xmlns:wps="http://schemas.microsoft.com/office/word/2010/wordprocessingShape" mc:Ignorable="w14 w15 w16se w16cid w16 w16cex w16sdtdh wp14">
   <w:abstractNum w:abstractNumId="0" w15:restartNumberingAfterBreak="0">
     <w:nsid w:val="1E816CD0"/>
     <w:multiLevelType w:val="multilevel"/>
@@ -9759,7 +9395,7 @@
 </file>
 
 <file path=word/styles.xml><?xml version="1.0" encoding="utf-8"?>
-<w:styles xmlns:mc="http://schemas.openxmlformats.org/markup-compatibility/2006" xmlns:r="http://schemas.openxmlformats.org/officeDocument/2006/relationships" xmlns:w="http://schemas.openxmlformats.org/wordprocessingml/2006/main" xmlns:w14="http://schemas.microsoft.com/office/word/2010/wordml" xmlns:w15="http://schemas.microsoft.com/office/word/2012/wordml" xmlns:w16cex="http://schemas.microsoft.com/office/word/2018/wordml/cex" xmlns:w16cid="http://schemas.microsoft.com/office/word/2016/wordml/cid" xmlns:w16="http://schemas.microsoft.com/office/word/2018/wordml" xmlns:w16du="http://schemas.microsoft.com/office/word/2023/wordml/word16du" xmlns:w16sdtdh="http://schemas.microsoft.com/office/word/2020/wordml/sdtdatahash" xmlns:w16sdtfl="http://schemas.microsoft.com/office/word/2024/wordml/sdtformatlock" xmlns:w16se="http://schemas.microsoft.com/office/word/2015/wordml/symex" mc:Ignorable="w14 w15 w16se w16cid w16 w16cex w16sdtdh w16sdtfl w16du">
+<w:styles xmlns:mc="http://schemas.openxmlformats.org/markup-compatibility/2006" xmlns:r="http://schemas.openxmlformats.org/officeDocument/2006/relationships" xmlns:w="http://schemas.openxmlformats.org/wordprocessingml/2006/main" xmlns:w14="http://schemas.microsoft.com/office/word/2010/wordml" xmlns:w15="http://schemas.microsoft.com/office/word/2012/wordml" xmlns:w16cex="http://schemas.microsoft.com/office/word/2018/wordml/cex" xmlns:w16cid="http://schemas.microsoft.com/office/word/2016/wordml/cid" xmlns:w16="http://schemas.microsoft.com/office/word/2018/wordml" xmlns:w16sdtdh="http://schemas.microsoft.com/office/word/2020/wordml/sdtdatahash" xmlns:w16se="http://schemas.microsoft.com/office/word/2015/wordml/symex" mc:Ignorable="w14 w15 w16se w16cid w16 w16cex w16sdtdh">
   <w:docDefaults>
     <w:rPrDefault>
       <w:rPr>
@@ -10149,7 +9785,7 @@
     <w:lsdException w:name="Unresolved Mention" w:semiHidden="1" w:unhideWhenUsed="1"/>
     <w:lsdException w:name="Smart Link" w:semiHidden="1" w:unhideWhenUsed="1"/>
   </w:latentStyles>
-  <w:style w:type="paragraph" w:default="1" w:styleId="Normal">
+  <w:style w:type="paragraph" w:default="1" w:styleId="Standard">
     <w:name w:val="Normal"/>
     <w:qFormat/>
     <w:rsid w:val="005C783B"/>
@@ -10162,11 +9798,11 @@
       <w:lang w:val="en-US"/>
     </w:rPr>
   </w:style>
-  <w:style w:type="paragraph" w:styleId="Heading1">
+  <w:style w:type="paragraph" w:styleId="berschrift1">
     <w:name w:val="heading 1"/>
-    <w:basedOn w:val="Normal"/>
-    <w:next w:val="Normal"/>
-    <w:link w:val="Heading1Char"/>
+    <w:basedOn w:val="Standard"/>
+    <w:next w:val="Standard"/>
+    <w:link w:val="berschrift1Zchn"/>
     <w:uiPriority w:val="9"/>
     <w:qFormat/>
     <w:rsid w:val="00E1630C"/>
@@ -10184,11 +9820,11 @@
       <w:szCs w:val="32"/>
     </w:rPr>
   </w:style>
-  <w:style w:type="paragraph" w:styleId="Heading2">
+  <w:style w:type="paragraph" w:styleId="berschrift2">
     <w:name w:val="heading 2"/>
-    <w:basedOn w:val="Normal"/>
-    <w:next w:val="Normal"/>
-    <w:link w:val="Heading2Char"/>
+    <w:basedOn w:val="Standard"/>
+    <w:next w:val="Standard"/>
+    <w:link w:val="berschrift2Zchn"/>
     <w:uiPriority w:val="9"/>
     <w:unhideWhenUsed/>
     <w:qFormat/>
@@ -10207,11 +9843,11 @@
       <w:szCs w:val="26"/>
     </w:rPr>
   </w:style>
-  <w:style w:type="paragraph" w:styleId="Heading3">
+  <w:style w:type="paragraph" w:styleId="berschrift3">
     <w:name w:val="heading 3"/>
-    <w:basedOn w:val="Normal"/>
-    <w:next w:val="Normal"/>
-    <w:link w:val="Heading3Char"/>
+    <w:basedOn w:val="Standard"/>
+    <w:next w:val="Standard"/>
+    <w:link w:val="berschrift3Zchn"/>
     <w:uiPriority w:val="9"/>
     <w:unhideWhenUsed/>
     <w:qFormat/>
@@ -10229,13 +9865,13 @@
       <w:sz w:val="22"/>
     </w:rPr>
   </w:style>
-  <w:style w:type="character" w:default="1" w:styleId="DefaultParagraphFont">
+  <w:style w:type="character" w:default="1" w:styleId="Absatz-Standardschriftart">
     <w:name w:val="Default Paragraph Font"/>
     <w:uiPriority w:val="1"/>
     <w:semiHidden/>
     <w:unhideWhenUsed/>
   </w:style>
-  <w:style w:type="table" w:default="1" w:styleId="TableNormal">
+  <w:style w:type="table" w:default="1" w:styleId="NormaleTabelle">
     <w:name w:val="Normal Table"/>
     <w:uiPriority w:val="99"/>
     <w:semiHidden/>
@@ -10250,16 +9886,16 @@
       </w:tblCellMar>
     </w:tblPr>
   </w:style>
-  <w:style w:type="numbering" w:default="1" w:styleId="NoList">
+  <w:style w:type="numbering" w:default="1" w:styleId="KeineListe">
     <w:name w:val="No List"/>
     <w:uiPriority w:val="99"/>
     <w:semiHidden/>
     <w:unhideWhenUsed/>
   </w:style>
-  <w:style w:type="table" w:styleId="TableGrid">
+  <w:style w:type="table" w:styleId="Tabellenraster">
     <w:name w:val="Table Grid"/>
     <w:aliases w:val="DK"/>
-    <w:basedOn w:val="TableNormal"/>
+    <w:basedOn w:val="NormaleTabelle"/>
     <w:uiPriority w:val="39"/>
     <w:rsid w:val="0067390E"/>
     <w:rPr>
@@ -10288,10 +9924,10 @@
       </w:tcPr>
     </w:tblStylePr>
   </w:style>
-  <w:style w:type="character" w:customStyle="1" w:styleId="Heading1Char">
-    <w:name w:val="Heading 1 Char"/>
-    <w:basedOn w:val="DefaultParagraphFont"/>
-    <w:link w:val="Heading1"/>
+  <w:style w:type="character" w:customStyle="1" w:styleId="berschrift1Zchn">
+    <w:name w:val="Überschrift 1 Zchn"/>
+    <w:basedOn w:val="Absatz-Standardschriftart"/>
+    <w:link w:val="berschrift1"/>
     <w:uiPriority w:val="9"/>
     <w:rsid w:val="00E1630C"/>
     <w:rPr>
@@ -10302,10 +9938,10 @@
       <w:szCs w:val="32"/>
     </w:rPr>
   </w:style>
-  <w:style w:type="character" w:customStyle="1" w:styleId="Heading2Char">
-    <w:name w:val="Heading 2 Char"/>
-    <w:basedOn w:val="DefaultParagraphFont"/>
-    <w:link w:val="Heading2"/>
+  <w:style w:type="character" w:customStyle="1" w:styleId="berschrift2Zchn">
+    <w:name w:val="Überschrift 2 Zchn"/>
+    <w:basedOn w:val="Absatz-Standardschriftart"/>
+    <w:link w:val="berschrift2"/>
     <w:uiPriority w:val="9"/>
     <w:rsid w:val="003155A4"/>
     <w:rPr>
@@ -10315,11 +9951,11 @@
       <w:szCs w:val="26"/>
     </w:rPr>
   </w:style>
-  <w:style w:type="paragraph" w:styleId="Title">
+  <w:style w:type="paragraph" w:styleId="Titel">
     <w:name w:val="Title"/>
-    <w:basedOn w:val="Normal"/>
-    <w:next w:val="Normal"/>
-    <w:link w:val="TitleChar"/>
+    <w:basedOn w:val="Standard"/>
+    <w:next w:val="Standard"/>
+    <w:link w:val="TitelZchn"/>
     <w:uiPriority w:val="10"/>
     <w:qFormat/>
     <w:rsid w:val="00A86119"/>
@@ -10336,10 +9972,10 @@
       <w:szCs w:val="56"/>
     </w:rPr>
   </w:style>
-  <w:style w:type="character" w:customStyle="1" w:styleId="TitleChar">
-    <w:name w:val="Title Char"/>
-    <w:basedOn w:val="DefaultParagraphFont"/>
-    <w:link w:val="Title"/>
+  <w:style w:type="character" w:customStyle="1" w:styleId="TitelZchn">
+    <w:name w:val="Titel Zchn"/>
+    <w:basedOn w:val="Absatz-Standardschriftart"/>
+    <w:link w:val="Titel"/>
     <w:uiPriority w:val="10"/>
     <w:rsid w:val="00A86119"/>
     <w:rPr>
@@ -10351,9 +9987,9 @@
       <w:szCs w:val="56"/>
     </w:rPr>
   </w:style>
-  <w:style w:type="table" w:styleId="TableGridLight">
+  <w:style w:type="table" w:styleId="TabellemithellemGitternetz">
     <w:name w:val="Grid Table Light"/>
-    <w:basedOn w:val="TableNormal"/>
+    <w:basedOn w:val="NormaleTabelle"/>
     <w:uiPriority w:val="40"/>
     <w:rsid w:val="00A86119"/>
     <w:tblPr>
@@ -10367,9 +10003,9 @@
       </w:tblBorders>
     </w:tblPr>
   </w:style>
-  <w:style w:type="table" w:styleId="PlainTable4">
+  <w:style w:type="table" w:styleId="EinfacheTabelle4">
     <w:name w:val="Plain Table 4"/>
-    <w:basedOn w:val="TableNormal"/>
+    <w:basedOn w:val="NormaleTabelle"/>
     <w:uiPriority w:val="44"/>
     <w:rsid w:val="00A86119"/>
     <w:tblPr>
@@ -10413,9 +10049,9 @@
       </w:tcPr>
     </w:tblStylePr>
   </w:style>
-  <w:style w:type="paragraph" w:styleId="NoSpacing">
+  <w:style w:type="paragraph" w:styleId="KeinLeerraum">
     <w:name w:val="No Spacing"/>
-    <w:next w:val="Normal"/>
+    <w:next w:val="Standard"/>
     <w:uiPriority w:val="1"/>
     <w:qFormat/>
     <w:rsid w:val="00A86119"/>
@@ -10425,7 +10061,7 @@
   </w:style>
   <w:style w:type="character" w:customStyle="1" w:styleId="hochgestellt">
     <w:name w:val="hochgestellt"/>
-    <w:basedOn w:val="DefaultParagraphFont"/>
+    <w:basedOn w:val="Absatz-Standardschriftart"/>
     <w:uiPriority w:val="1"/>
     <w:qFormat/>
     <w:rsid w:val="006841D6"/>
@@ -10435,7 +10071,7 @@
   </w:style>
   <w:style w:type="character" w:customStyle="1" w:styleId="tiefgestellt">
     <w:name w:val="tiefgestellt"/>
-    <w:basedOn w:val="DefaultParagraphFont"/>
+    <w:basedOn w:val="Absatz-Standardschriftart"/>
     <w:uiPriority w:val="1"/>
     <w:qFormat/>
     <w:rsid w:val="00A86119"/>
@@ -10443,10 +10079,10 @@
       <w:vertAlign w:val="subscript"/>
     </w:rPr>
   </w:style>
-  <w:style w:type="character" w:customStyle="1" w:styleId="Heading3Char">
-    <w:name w:val="Heading 3 Char"/>
-    <w:basedOn w:val="DefaultParagraphFont"/>
-    <w:link w:val="Heading3"/>
+  <w:style w:type="character" w:customStyle="1" w:styleId="berschrift3Zchn">
+    <w:name w:val="Überschrift 3 Zchn"/>
+    <w:basedOn w:val="Absatz-Standardschriftart"/>
+    <w:link w:val="berschrift3"/>
     <w:uiPriority w:val="9"/>
     <w:rsid w:val="00AD1E84"/>
     <w:rPr>
@@ -10458,7 +10094,7 @@
   </w:style>
   <w:style w:type="paragraph" w:customStyle="1" w:styleId="BodyText1">
     <w:name w:val="Body Text1"/>
-    <w:basedOn w:val="Normal"/>
+    <w:basedOn w:val="Standard"/>
     <w:qFormat/>
     <w:rsid w:val="002D5F04"/>
     <w:pPr>
@@ -10506,10 +10142,10 @@
       <w:jc w:val="left"/>
     </w:pPr>
   </w:style>
-  <w:style w:type="paragraph" w:styleId="Caption">
+  <w:style w:type="paragraph" w:styleId="Beschriftung">
     <w:name w:val="caption"/>
-    <w:basedOn w:val="Normal"/>
-    <w:next w:val="Normal"/>
+    <w:basedOn w:val="Standard"/>
+    <w:next w:val="Standard"/>
     <w:uiPriority w:val="35"/>
     <w:unhideWhenUsed/>
     <w:qFormat/>
@@ -10527,7 +10163,7 @@
   </w:style>
   <w:style w:type="character" w:styleId="Hyperlink">
     <w:name w:val="Hyperlink"/>
-    <w:basedOn w:val="DefaultParagraphFont"/>
+    <w:basedOn w:val="Absatz-Standardschriftart"/>
     <w:uiPriority w:val="99"/>
     <w:unhideWhenUsed/>
     <w:rsid w:val="00EA79B1"/>
@@ -10536,9 +10172,9 @@
       <w:u w:val="single"/>
     </w:rPr>
   </w:style>
-  <w:style w:type="character" w:styleId="UnresolvedMention">
+  <w:style w:type="character" w:styleId="NichtaufgelsteErwhnung">
     <w:name w:val="Unresolved Mention"/>
-    <w:basedOn w:val="DefaultParagraphFont"/>
+    <w:basedOn w:val="Absatz-Standardschriftart"/>
     <w:uiPriority w:val="99"/>
     <w:semiHidden/>
     <w:unhideWhenUsed/>
@@ -10558,9 +10194,9 @@
       </w:numPr>
     </w:pPr>
   </w:style>
-  <w:style w:type="paragraph" w:styleId="ListParagraph">
+  <w:style w:type="paragraph" w:styleId="Listenabsatz">
     <w:name w:val="List Paragraph"/>
-    <w:basedOn w:val="Normal"/>
+    <w:basedOn w:val="Standard"/>
     <w:uiPriority w:val="34"/>
     <w:qFormat/>
     <w:rsid w:val="00AA33EB"/>
@@ -10571,7 +10207,7 @@
   </w:style>
   <w:style w:type="paragraph" w:customStyle="1" w:styleId="citation1">
     <w:name w:val="citation1"/>
-    <w:basedOn w:val="ListParagraph"/>
+    <w:basedOn w:val="Listenabsatz"/>
     <w:qFormat/>
     <w:rsid w:val="00370C19"/>
     <w:pPr>
@@ -10580,10 +10216,10 @@
       </w:numPr>
     </w:pPr>
   </w:style>
-  <w:style w:type="paragraph" w:styleId="Header">
+  <w:style w:type="paragraph" w:styleId="Kopfzeile">
     <w:name w:val="header"/>
-    <w:basedOn w:val="Normal"/>
-    <w:link w:val="HeaderChar"/>
+    <w:basedOn w:val="Standard"/>
+    <w:link w:val="KopfzeileZchn"/>
     <w:uiPriority w:val="99"/>
     <w:unhideWhenUsed/>
     <w:rsid w:val="00571AF1"/>
@@ -10595,10 +10231,10 @@
       <w:spacing w:line="240" w:lineRule="auto"/>
     </w:pPr>
   </w:style>
-  <w:style w:type="character" w:customStyle="1" w:styleId="HeaderChar">
-    <w:name w:val="Header Char"/>
-    <w:basedOn w:val="DefaultParagraphFont"/>
-    <w:link w:val="Header"/>
+  <w:style w:type="character" w:customStyle="1" w:styleId="KopfzeileZchn">
+    <w:name w:val="Kopfzeile Zchn"/>
+    <w:basedOn w:val="Absatz-Standardschriftart"/>
+    <w:link w:val="Kopfzeile"/>
     <w:uiPriority w:val="99"/>
     <w:rsid w:val="00571AF1"/>
     <w:rPr>
@@ -10606,10 +10242,10 @@
       <w:sz w:val="20"/>
     </w:rPr>
   </w:style>
-  <w:style w:type="paragraph" w:styleId="Footer">
+  <w:style w:type="paragraph" w:styleId="Fuzeile">
     <w:name w:val="footer"/>
-    <w:basedOn w:val="Normal"/>
-    <w:link w:val="FooterChar"/>
+    <w:basedOn w:val="Standard"/>
+    <w:link w:val="FuzeileZchn"/>
     <w:uiPriority w:val="99"/>
     <w:unhideWhenUsed/>
     <w:rsid w:val="00571AF1"/>
@@ -10621,10 +10257,10 @@
       <w:spacing w:line="240" w:lineRule="auto"/>
     </w:pPr>
   </w:style>
-  <w:style w:type="character" w:customStyle="1" w:styleId="FooterChar">
-    <w:name w:val="Footer Char"/>
-    <w:basedOn w:val="DefaultParagraphFont"/>
-    <w:link w:val="Footer"/>
+  <w:style w:type="character" w:customStyle="1" w:styleId="FuzeileZchn">
+    <w:name w:val="Fußzeile Zchn"/>
+    <w:basedOn w:val="Absatz-Standardschriftart"/>
+    <w:link w:val="Fuzeile"/>
     <w:uiPriority w:val="99"/>
     <w:rsid w:val="00571AF1"/>
     <w:rPr>
@@ -10632,7 +10268,7 @@
       <w:sz w:val="20"/>
     </w:rPr>
   </w:style>
-  <w:style w:type="paragraph" w:styleId="Revision">
+  <w:style w:type="paragraph" w:styleId="berarbeitung">
     <w:name w:val="Revision"/>
     <w:hidden/>
     <w:uiPriority w:val="99"/>

</xml_diff>